<commit_message>
Name Blueprint geändert Fehler in Doku korrigiert
</commit_message>
<xml_diff>
--- a/doc/Flask Tutorial.docx
+++ b/doc/Flask Tutorial.docx
@@ -1,6 +1,6 @@
 
 <file path=word/document.xml><?xml version="1.0" encoding="utf-8"?>
-<w:document xmlns:ve="http://schemas.openxmlformats.org/markup-compatibility/2006" xmlns:o="urn:schemas-microsoft-com:office:office" xmlns:r="http://schemas.openxmlformats.org/officeDocument/2006/relationships" xmlns:m="http://schemas.openxmlformats.org/officeDocument/2006/math" xmlns:v="urn:schemas-microsoft-com:vml" xmlns:wp="http://schemas.openxmlformats.org/drawingml/2006/wordprocessingDrawing" xmlns:w10="urn:schemas-microsoft-com:office:word" xmlns:w="http://schemas.openxmlformats.org/wordprocessingml/2006/main" xmlns:wne="http://schemas.microsoft.com/office/word/2006/wordml">
+<w:document xmlns:wpc="http://schemas.microsoft.com/office/word/2010/wordprocessingCanvas" xmlns:cx="http://schemas.microsoft.com/office/drawing/2014/chartex" xmlns:cx1="http://schemas.microsoft.com/office/drawing/2015/9/8/chartex" xmlns:cx2="http://schemas.microsoft.com/office/drawing/2015/10/21/chartex" xmlns:cx3="http://schemas.microsoft.com/office/drawing/2016/5/9/chartex" xmlns:cx4="http://schemas.microsoft.com/office/drawing/2016/5/10/chartex" xmlns:cx5="http://schemas.microsoft.com/office/drawing/2016/5/11/chartex" xmlns:cx6="http://schemas.microsoft.com/office/drawing/2016/5/12/chartex" xmlns:cx7="http://schemas.microsoft.com/office/drawing/2016/5/13/chartex" xmlns:cx8="http://schemas.microsoft.com/office/drawing/2016/5/14/chartex" xmlns:mc="http://schemas.openxmlformats.org/markup-compatibility/2006" xmlns:aink="http://schemas.microsoft.com/office/drawing/2016/ink" xmlns:am3d="http://schemas.microsoft.com/office/drawing/2017/model3d" xmlns:o="urn:schemas-microsoft-com:office:office" xmlns:oel="http://schemas.microsoft.com/office/2019/extlst" xmlns:r="http://schemas.openxmlformats.org/officeDocument/2006/relationships" xmlns:m="http://schemas.openxmlformats.org/officeDocument/2006/math" xmlns:v="urn:schemas-microsoft-com:vml" xmlns:wp14="http://schemas.microsoft.com/office/word/2010/wordprocessingDrawing" xmlns:wp="http://schemas.openxmlformats.org/drawingml/2006/wordprocessingDrawing" xmlns:w10="urn:schemas-microsoft-com:office:word" xmlns:w="http://schemas.openxmlformats.org/wordprocessingml/2006/main" xmlns:w14="http://schemas.microsoft.com/office/word/2010/wordml" xmlns:w15="http://schemas.microsoft.com/office/word/2012/wordml" xmlns:w16cex="http://schemas.microsoft.com/office/word/2018/wordml/cex" xmlns:w16cid="http://schemas.microsoft.com/office/word/2016/wordml/cid" xmlns:w16="http://schemas.microsoft.com/office/word/2018/wordml" xmlns:w16sdtdh="http://schemas.microsoft.com/office/word/2020/wordml/sdtdatahash" xmlns:w16se="http://schemas.microsoft.com/office/word/2015/wordml/symex" xmlns:wpg="http://schemas.microsoft.com/office/word/2010/wordprocessingGroup" xmlns:wpi="http://schemas.microsoft.com/office/word/2010/wordprocessingInk" xmlns:wne="http://schemas.microsoft.com/office/word/2006/wordml" xmlns:wps="http://schemas.microsoft.com/office/word/2010/wordprocessingShape" mc:Ignorable="w14 w15 w16se w16cid w16 w16cex w16sdtdh wp14">
   <w:body>
     <w:sdt>
       <w:sdtPr>
@@ -38,7 +38,9 @@
             <w:rPr>
               <w:rFonts w:eastAsiaTheme="minorEastAsia"/>
               <w:noProof/>
+              <w:kern w:val="2"/>
               <w:lang w:eastAsia="de-DE"/>
+              <w14:ligatures w14:val="standardContextual"/>
             </w:rPr>
           </w:pPr>
           <w:r>
@@ -50,7 +52,7 @@
           <w:r>
             <w:fldChar w:fldCharType="separate"/>
           </w:r>
-          <w:hyperlink w:anchor="_Toc114422133" w:history="1">
+          <w:hyperlink w:anchor="_Toc146885152" w:history="1">
             <w:r>
               <w:rPr>
                 <w:rStyle w:val="Hyperlink"/>
@@ -62,7 +64,9 @@
               <w:rPr>
                 <w:rFonts w:eastAsiaTheme="minorEastAsia"/>
                 <w:noProof/>
+                <w:kern w:val="2"/>
                 <w:lang w:eastAsia="de-DE"/>
+                <w14:ligatures w14:val="standardContextual"/>
               </w:rPr>
               <w:tab/>
             </w:r>
@@ -92,7 +96,7 @@
                 <w:noProof/>
                 <w:webHidden/>
               </w:rPr>
-              <w:instrText xml:space="preserve"> PAGEREF _Toc114422133 \h </w:instrText>
+              <w:instrText xml:space="preserve"> PAGEREF _Toc146885152 \h </w:instrText>
             </w:r>
             <w:r>
               <w:rPr>
@@ -133,10 +137,12 @@
             <w:rPr>
               <w:rFonts w:eastAsiaTheme="minorEastAsia"/>
               <w:noProof/>
+              <w:kern w:val="2"/>
               <w:lang w:eastAsia="de-DE"/>
+              <w14:ligatures w14:val="standardContextual"/>
             </w:rPr>
           </w:pPr>
-          <w:hyperlink w:anchor="_Toc114422134" w:history="1">
+          <w:hyperlink w:anchor="_Toc146885153" w:history="1">
             <w:r>
               <w:rPr>
                 <w:rStyle w:val="Hyperlink"/>
@@ -148,7 +154,9 @@
               <w:rPr>
                 <w:rFonts w:eastAsiaTheme="minorEastAsia"/>
                 <w:noProof/>
+                <w:kern w:val="2"/>
                 <w:lang w:eastAsia="de-DE"/>
+                <w14:ligatures w14:val="standardContextual"/>
               </w:rPr>
               <w:tab/>
             </w:r>
@@ -178,7 +186,7 @@
                 <w:noProof/>
                 <w:webHidden/>
               </w:rPr>
-              <w:instrText xml:space="preserve"> PAGEREF _Toc114422134 \h </w:instrText>
+              <w:instrText xml:space="preserve"> PAGEREF _Toc146885153 \h </w:instrText>
             </w:r>
             <w:r>
               <w:rPr>
@@ -219,10 +227,12 @@
             <w:rPr>
               <w:rFonts w:eastAsiaTheme="minorEastAsia"/>
               <w:noProof/>
+              <w:kern w:val="2"/>
               <w:lang w:eastAsia="de-DE"/>
+              <w14:ligatures w14:val="standardContextual"/>
             </w:rPr>
           </w:pPr>
-          <w:hyperlink w:anchor="_Toc114422135" w:history="1">
+          <w:hyperlink w:anchor="_Toc146885154" w:history="1">
             <w:r>
               <w:rPr>
                 <w:rStyle w:val="Hyperlink"/>
@@ -234,7 +244,9 @@
               <w:rPr>
                 <w:rFonts w:eastAsiaTheme="minorEastAsia"/>
                 <w:noProof/>
+                <w:kern w:val="2"/>
                 <w:lang w:eastAsia="de-DE"/>
+                <w14:ligatures w14:val="standardContextual"/>
               </w:rPr>
               <w:tab/>
             </w:r>
@@ -264,7 +276,7 @@
                 <w:noProof/>
                 <w:webHidden/>
               </w:rPr>
-              <w:instrText xml:space="preserve"> PAGEREF _Toc114422135 \h </w:instrText>
+              <w:instrText xml:space="preserve"> PAGEREF _Toc146885154 \h </w:instrText>
             </w:r>
             <w:r>
               <w:rPr>
@@ -284,7 +296,7 @@
                 <w:noProof/>
                 <w:webHidden/>
               </w:rPr>
-              <w:t>2</w:t>
+              <w:t>1</w:t>
             </w:r>
             <w:r>
               <w:rPr>
@@ -305,10 +317,12 @@
             <w:rPr>
               <w:rFonts w:eastAsiaTheme="minorEastAsia"/>
               <w:noProof/>
+              <w:kern w:val="2"/>
               <w:lang w:eastAsia="de-DE"/>
+              <w14:ligatures w14:val="standardContextual"/>
             </w:rPr>
           </w:pPr>
-          <w:hyperlink w:anchor="_Toc114422136" w:history="1">
+          <w:hyperlink w:anchor="_Toc146885155" w:history="1">
             <w:r>
               <w:rPr>
                 <w:rStyle w:val="Hyperlink"/>
@@ -320,7 +334,9 @@
               <w:rPr>
                 <w:rFonts w:eastAsiaTheme="minorEastAsia"/>
                 <w:noProof/>
+                <w:kern w:val="2"/>
                 <w:lang w:eastAsia="de-DE"/>
+                <w14:ligatures w14:val="standardContextual"/>
               </w:rPr>
               <w:tab/>
             </w:r>
@@ -350,7 +366,7 @@
                 <w:noProof/>
                 <w:webHidden/>
               </w:rPr>
-              <w:instrText xml:space="preserve"> PAGEREF _Toc114422136 \h </w:instrText>
+              <w:instrText xml:space="preserve"> PAGEREF _Toc146885155 \h </w:instrText>
             </w:r>
             <w:r>
               <w:rPr>
@@ -370,7 +386,7 @@
                 <w:noProof/>
                 <w:webHidden/>
               </w:rPr>
-              <w:t>4</w:t>
+              <w:t>3</w:t>
             </w:r>
             <w:r>
               <w:rPr>
@@ -391,10 +407,12 @@
             <w:rPr>
               <w:rFonts w:eastAsiaTheme="minorEastAsia"/>
               <w:noProof/>
+              <w:kern w:val="2"/>
               <w:lang w:eastAsia="de-DE"/>
+              <w14:ligatures w14:val="standardContextual"/>
             </w:rPr>
           </w:pPr>
-          <w:hyperlink w:anchor="_Toc114422137" w:history="1">
+          <w:hyperlink w:anchor="_Toc146885156" w:history="1">
             <w:r>
               <w:rPr>
                 <w:rStyle w:val="Hyperlink"/>
@@ -406,7 +424,9 @@
               <w:rPr>
                 <w:rFonts w:eastAsiaTheme="minorEastAsia"/>
                 <w:noProof/>
+                <w:kern w:val="2"/>
                 <w:lang w:eastAsia="de-DE"/>
+                <w14:ligatures w14:val="standardContextual"/>
               </w:rPr>
               <w:tab/>
             </w:r>
@@ -436,7 +456,7 @@
                 <w:noProof/>
                 <w:webHidden/>
               </w:rPr>
-              <w:instrText xml:space="preserve"> PAGEREF _Toc114422137 \h </w:instrText>
+              <w:instrText xml:space="preserve"> PAGEREF _Toc146885156 \h </w:instrText>
             </w:r>
             <w:r>
               <w:rPr>
@@ -477,10 +497,12 @@
             <w:rPr>
               <w:rFonts w:eastAsiaTheme="minorEastAsia"/>
               <w:noProof/>
+              <w:kern w:val="2"/>
               <w:lang w:eastAsia="de-DE"/>
+              <w14:ligatures w14:val="standardContextual"/>
             </w:rPr>
           </w:pPr>
-          <w:hyperlink w:anchor="_Toc114422138" w:history="1">
+          <w:hyperlink w:anchor="_Toc146885157" w:history="1">
             <w:r>
               <w:rPr>
                 <w:rStyle w:val="Hyperlink"/>
@@ -493,7 +515,9 @@
               <w:rPr>
                 <w:rFonts w:eastAsiaTheme="minorEastAsia"/>
                 <w:noProof/>
+                <w:kern w:val="2"/>
                 <w:lang w:eastAsia="de-DE"/>
+                <w14:ligatures w14:val="standardContextual"/>
               </w:rPr>
               <w:tab/>
             </w:r>
@@ -503,7 +527,7 @@
                 <w:noProof/>
                 <w:lang w:val="en-US"/>
               </w:rPr>
-              <w:t>Erzeugen der App</w:t>
+              <w:t>Hauptprogramm main.py</w:t>
             </w:r>
             <w:r>
               <w:rPr>
@@ -524,7 +548,7 @@
                 <w:noProof/>
                 <w:webHidden/>
               </w:rPr>
-              <w:instrText xml:space="preserve"> PAGEREF _Toc114422138 \h </w:instrText>
+              <w:instrText xml:space="preserve"> PAGEREF _Toc146885157 \h </w:instrText>
             </w:r>
             <w:r>
               <w:rPr>
@@ -565,10 +589,12 @@
             <w:rPr>
               <w:rFonts w:eastAsiaTheme="minorEastAsia"/>
               <w:noProof/>
+              <w:kern w:val="2"/>
               <w:lang w:eastAsia="de-DE"/>
+              <w14:ligatures w14:val="standardContextual"/>
             </w:rPr>
           </w:pPr>
-          <w:hyperlink w:anchor="_Toc114422139" w:history="1">
+          <w:hyperlink w:anchor="_Toc146885158" w:history="1">
             <w:r>
               <w:rPr>
                 <w:rStyle w:val="Hyperlink"/>
@@ -581,7 +607,9 @@
               <w:rPr>
                 <w:rFonts w:eastAsiaTheme="minorEastAsia"/>
                 <w:noProof/>
+                <w:kern w:val="2"/>
                 <w:lang w:eastAsia="de-DE"/>
+                <w14:ligatures w14:val="standardContextual"/>
               </w:rPr>
               <w:tab/>
             </w:r>
@@ -591,7 +619,7 @@
                 <w:noProof/>
                 <w:lang w:val="en-US"/>
               </w:rPr>
-              <w:t>Hauptprogramm main.py</w:t>
+              <w:t>Startseite – Das Template index.html</w:t>
             </w:r>
             <w:r>
               <w:rPr>
@@ -612,7 +640,7 @@
                 <w:noProof/>
                 <w:webHidden/>
               </w:rPr>
-              <w:instrText xml:space="preserve"> PAGEREF _Toc114422139 \h </w:instrText>
+              <w:instrText xml:space="preserve"> PAGEREF _Toc146885158 \h </w:instrText>
             </w:r>
             <w:r>
               <w:rPr>
@@ -653,15 +681,16 @@
             <w:rPr>
               <w:rFonts w:eastAsiaTheme="minorEastAsia"/>
               <w:noProof/>
+              <w:kern w:val="2"/>
               <w:lang w:eastAsia="de-DE"/>
+              <w14:ligatures w14:val="standardContextual"/>
             </w:rPr>
           </w:pPr>
-          <w:hyperlink w:anchor="_Toc114422140" w:history="1">
+          <w:hyperlink w:anchor="_Toc146885159" w:history="1">
             <w:r>
               <w:rPr>
                 <w:rStyle w:val="Hyperlink"/>
                 <w:noProof/>
-                <w:lang w:val="en-US"/>
               </w:rPr>
               <w:t>2.4</w:t>
             </w:r>
@@ -669,7 +698,9 @@
               <w:rPr>
                 <w:rFonts w:eastAsiaTheme="minorEastAsia"/>
                 <w:noProof/>
+                <w:kern w:val="2"/>
                 <w:lang w:eastAsia="de-DE"/>
+                <w14:ligatures w14:val="standardContextual"/>
               </w:rPr>
               <w:tab/>
             </w:r>
@@ -677,9 +708,8 @@
               <w:rPr>
                 <w:rStyle w:val="Hyperlink"/>
                 <w:noProof/>
-                <w:lang w:val="en-US"/>
-              </w:rPr>
-              <w:t>Startseite – Das Template index.html</w:t>
+              </w:rPr>
+              <w:t>Kommentarseite – comments.html</w:t>
             </w:r>
             <w:r>
               <w:rPr>
@@ -700,7 +730,7 @@
                 <w:noProof/>
                 <w:webHidden/>
               </w:rPr>
-              <w:instrText xml:space="preserve"> PAGEREF _Toc114422140 \h </w:instrText>
+              <w:instrText xml:space="preserve"> PAGEREF _Toc146885159 \h </w:instrText>
             </w:r>
             <w:r>
               <w:rPr>
@@ -720,7 +750,7 @@
                 <w:noProof/>
                 <w:webHidden/>
               </w:rPr>
-              <w:t>6</w:t>
+              <w:t>7</w:t>
             </w:r>
             <w:r>
               <w:rPr>
@@ -741,14 +771,17 @@
             <w:rPr>
               <w:rFonts w:eastAsiaTheme="minorEastAsia"/>
               <w:noProof/>
+              <w:kern w:val="2"/>
               <w:lang w:eastAsia="de-DE"/>
+              <w14:ligatures w14:val="standardContextual"/>
             </w:rPr>
           </w:pPr>
-          <w:hyperlink w:anchor="_Toc114422141" w:history="1">
+          <w:hyperlink w:anchor="_Toc146885160" w:history="1">
             <w:r>
               <w:rPr>
                 <w:rStyle w:val="Hyperlink"/>
                 <w:noProof/>
+                <w:lang w:val="en-US"/>
               </w:rPr>
               <w:t>2.5</w:t>
             </w:r>
@@ -756,7 +789,9 @@
               <w:rPr>
                 <w:rFonts w:eastAsiaTheme="minorEastAsia"/>
                 <w:noProof/>
+                <w:kern w:val="2"/>
                 <w:lang w:eastAsia="de-DE"/>
+                <w14:ligatures w14:val="standardContextual"/>
               </w:rPr>
               <w:tab/>
             </w:r>
@@ -764,8 +799,9 @@
               <w:rPr>
                 <w:rStyle w:val="Hyperlink"/>
                 <w:noProof/>
-              </w:rPr>
-              <w:t>Kommentarseite – comments.html</w:t>
+                <w:lang w:val="en-US"/>
+              </w:rPr>
+              <w:t>Anzeigen der Kommentare - Methode GET</w:t>
             </w:r>
             <w:r>
               <w:rPr>
@@ -786,7 +822,7 @@
                 <w:noProof/>
                 <w:webHidden/>
               </w:rPr>
-              <w:instrText xml:space="preserve"> PAGEREF _Toc114422141 \h </w:instrText>
+              <w:instrText xml:space="preserve"> PAGEREF _Toc146885160 \h </w:instrText>
             </w:r>
             <w:r>
               <w:rPr>
@@ -806,7 +842,7 @@
                 <w:noProof/>
                 <w:webHidden/>
               </w:rPr>
-              <w:t>7</w:t>
+              <w:t>8</w:t>
             </w:r>
             <w:r>
               <w:rPr>
@@ -827,15 +863,16 @@
             <w:rPr>
               <w:rFonts w:eastAsiaTheme="minorEastAsia"/>
               <w:noProof/>
+              <w:kern w:val="2"/>
               <w:lang w:eastAsia="de-DE"/>
+              <w14:ligatures w14:val="standardContextual"/>
             </w:rPr>
           </w:pPr>
-          <w:hyperlink w:anchor="_Toc114422142" w:history="1">
+          <w:hyperlink w:anchor="_Toc146885161" w:history="1">
             <w:r>
               <w:rPr>
                 <w:rStyle w:val="Hyperlink"/>
                 <w:noProof/>
-                <w:lang w:val="en-US"/>
               </w:rPr>
               <w:t>2.6</w:t>
             </w:r>
@@ -843,7 +880,9 @@
               <w:rPr>
                 <w:rFonts w:eastAsiaTheme="minorEastAsia"/>
                 <w:noProof/>
+                <w:kern w:val="2"/>
                 <w:lang w:eastAsia="de-DE"/>
+                <w14:ligatures w14:val="standardContextual"/>
               </w:rPr>
               <w:tab/>
             </w:r>
@@ -851,9 +890,8 @@
               <w:rPr>
                 <w:rStyle w:val="Hyperlink"/>
                 <w:noProof/>
-                <w:lang w:val="en-US"/>
-              </w:rPr>
-              <w:t>Anzeigen der Kommentare - Methode GET</w:t>
+              </w:rPr>
+              <w:t>Verfassen eines neuen Kommentars – Methode POST</w:t>
             </w:r>
             <w:r>
               <w:rPr>
@@ -874,95 +912,7 @@
                 <w:noProof/>
                 <w:webHidden/>
               </w:rPr>
-              <w:instrText xml:space="preserve"> PAGEREF _Toc114422142 \h </w:instrText>
-            </w:r>
-            <w:r>
-              <w:rPr>
-                <w:noProof/>
-                <w:webHidden/>
-              </w:rPr>
-            </w:r>
-            <w:r>
-              <w:rPr>
-                <w:noProof/>
-                <w:webHidden/>
-              </w:rPr>
-              <w:fldChar w:fldCharType="separate"/>
-            </w:r>
-            <w:r>
-              <w:rPr>
-                <w:noProof/>
-                <w:webHidden/>
-              </w:rPr>
-              <w:t>8</w:t>
-            </w:r>
-            <w:r>
-              <w:rPr>
-                <w:noProof/>
-                <w:webHidden/>
-              </w:rPr>
-              <w:fldChar w:fldCharType="end"/>
-            </w:r>
-          </w:hyperlink>
-        </w:p>
-        <w:p>
-          <w:pPr>
-            <w:pStyle w:val="Verzeichnis2"/>
-            <w:tabs>
-              <w:tab w:val="left" w:pos="880"/>
-              <w:tab w:val="right" w:leader="dot" w:pos="10456"/>
-            </w:tabs>
-            <w:rPr>
-              <w:rFonts w:eastAsiaTheme="minorEastAsia"/>
-              <w:noProof/>
-              <w:lang w:eastAsia="de-DE"/>
-            </w:rPr>
-          </w:pPr>
-          <w:hyperlink w:anchor="_Toc114422143" w:history="1">
-            <w:r>
-              <w:rPr>
-                <w:rStyle w:val="Hyperlink"/>
-                <w:noProof/>
-                <w:lang w:val="en-US"/>
-              </w:rPr>
-              <w:t>2.7</w:t>
-            </w:r>
-            <w:r>
-              <w:rPr>
-                <w:rFonts w:eastAsiaTheme="minorEastAsia"/>
-                <w:noProof/>
-                <w:lang w:eastAsia="de-DE"/>
-              </w:rPr>
-              <w:tab/>
-            </w:r>
-            <w:r>
-              <w:rPr>
-                <w:rStyle w:val="Hyperlink"/>
-                <w:noProof/>
-                <w:lang w:val="en-US"/>
-              </w:rPr>
-              <w:t>Verfassen eines neuen Kommentars – Methode POST</w:t>
-            </w:r>
-            <w:r>
-              <w:rPr>
-                <w:noProof/>
-                <w:webHidden/>
-              </w:rPr>
-              <w:tab/>
-            </w:r>
-            <w:r>
-              <w:rPr>
-                <w:noProof/>
-                <w:webHidden/>
-              </w:rPr>
-              <w:fldChar w:fldCharType="begin"/>
-            </w:r>
-            <w:r>
-              <w:rPr>
-                <w:noProof/>
-                <w:webHidden/>
-              </w:rPr>
-              <w:instrText xml:space="preserve"> PAGEREF _Toc114422143 \h </w:instrText>
+              <w:instrText xml:space="preserve"> PAGEREF _Toc146885161 \h </w:instrText>
             </w:r>
             <w:r>
               <w:rPr>
@@ -1005,7 +955,7 @@
       <w:pPr>
         <w:pStyle w:val="berschrift1"/>
       </w:pPr>
-      <w:bookmarkStart w:id="0" w:name="_Toc114422133"/>
+      <w:bookmarkStart w:id="0" w:name="_Toc146885152"/>
       <w:r>
         <w:t>Vorbereitungen</w:t>
       </w:r>
@@ -1015,7 +965,7 @@
       <w:pPr>
         <w:pStyle w:val="berschrift2"/>
       </w:pPr>
-      <w:bookmarkStart w:id="1" w:name="_Toc114422134"/>
+      <w:bookmarkStart w:id="1" w:name="_Toc146885153"/>
       <w:r>
         <w:t>Projektanlage</w:t>
       </w:r>
@@ -1057,7 +1007,7 @@
                     </pic:cNvPicPr>
                   </pic:nvPicPr>
                   <pic:blipFill>
-                    <a:blip r:embed="rId7" cstate="print"/>
+                    <a:blip r:embed="rId8" cstate="print"/>
                     <a:srcRect/>
                     <a:stretch>
                       <a:fillRect/>
@@ -1091,10 +1041,9 @@
       <w:pPr>
         <w:pStyle w:val="berschrift2"/>
       </w:pPr>
-      <w:bookmarkStart w:id="2" w:name="_Toc114422135"/>
+      <w:bookmarkStart w:id="2" w:name="_Toc146885154"/>
       <w:proofErr w:type="spellStart"/>
       <w:r>
-        <w:lastRenderedPageBreak/>
         <w:t>Flask</w:t>
       </w:r>
       <w:proofErr w:type="spellEnd"/>
@@ -1105,23 +1054,7 @@
     </w:p>
     <w:p>
       <w:r>
-        <w:t xml:space="preserve">Für das </w:t>
-      </w:r>
-      <w:proofErr w:type="spellStart"/>
-      <w:r>
-        <w:t>Tutorial</w:t>
-      </w:r>
-      <w:proofErr w:type="spellEnd"/>
-      <w:r>
-        <w:t xml:space="preserve"> wird das </w:t>
-      </w:r>
-      <w:proofErr w:type="spellStart"/>
-      <w:r>
-        <w:t>Package</w:t>
-      </w:r>
-      <w:proofErr w:type="spellEnd"/>
-      <w:r>
-        <w:t xml:space="preserve"> </w:t>
+        <w:t xml:space="preserve">Für das Tutorial wird das Package </w:t>
       </w:r>
       <w:proofErr w:type="spellStart"/>
       <w:r>
@@ -1156,7 +1089,7 @@
                     </pic:cNvPicPr>
                   </pic:nvPicPr>
                   <pic:blipFill>
-                    <a:blip r:embed="rId8" cstate="print"/>
+                    <a:blip r:embed="rId9" cstate="print"/>
                     <a:srcRect/>
                     <a:stretch>
                       <a:fillRect/>
@@ -1191,39 +1124,23 @@
         <w:t xml:space="preserve">Mit dem „Plus“ </w:t>
       </w:r>
       <w:r>
-        <w:t xml:space="preserve">die verfügbaren </w:t>
+        <w:t xml:space="preserve">die verfügbaren Packages anzeigen lassen, nach </w:t>
       </w:r>
       <w:proofErr w:type="spellStart"/>
       <w:r>
-        <w:t>Packages</w:t>
+        <w:t>Flask</w:t>
       </w:r>
       <w:proofErr w:type="spellEnd"/>
       <w:r>
-        <w:t xml:space="preserve"> anzeigen lassen, nach </w:t>
+        <w:t xml:space="preserve"> suchen und „</w:t>
       </w:r>
       <w:proofErr w:type="spellStart"/>
       <w:r>
-        <w:t>Flask</w:t>
+        <w:t>Install</w:t>
       </w:r>
       <w:proofErr w:type="spellEnd"/>
       <w:r>
-        <w:t xml:space="preserve"> suchen und „</w:t>
-      </w:r>
-      <w:proofErr w:type="spellStart"/>
-      <w:r>
-        <w:t>Install</w:t>
-      </w:r>
-      <w:proofErr w:type="spellEnd"/>
-      <w:r>
-        <w:t xml:space="preserve"> </w:t>
-      </w:r>
-      <w:proofErr w:type="spellStart"/>
-      <w:r>
-        <w:t>Package</w:t>
-      </w:r>
-      <w:proofErr w:type="spellEnd"/>
-      <w:r>
-        <w:t>“ anklicken.</w:t>
+        <w:t xml:space="preserve"> Package“ anklicken.</w:t>
       </w:r>
     </w:p>
     <w:p/>
@@ -1248,7 +1165,7 @@
                     <pic:cNvPicPr/>
                   </pic:nvPicPr>
                   <pic:blipFill>
-                    <a:blip r:embed="rId9" cstate="print"/>
+                    <a:blip r:embed="rId10" cstate="print"/>
                     <a:stretch>
                       <a:fillRect/>
                     </a:stretch>
@@ -1306,14 +1223,13 @@
         <w:pStyle w:val="Code"/>
       </w:pPr>
       <w:r>
-        <w:lastRenderedPageBreak/>
         <w:t>@</w:t>
       </w:r>
-      <w:proofErr w:type="spellStart"/>
+      <w:proofErr w:type="gramStart"/>
       <w:r>
         <w:t>app.route</w:t>
       </w:r>
-      <w:proofErr w:type="spellEnd"/>
+      <w:proofErr w:type="gramEnd"/>
       <w:r>
         <w:t>('/')</w:t>
       </w:r>
@@ -1323,7 +1239,15 @@
         <w:pStyle w:val="Code"/>
       </w:pPr>
       <w:r>
-        <w:t>def hello():</w:t>
+        <w:t xml:space="preserve">def </w:t>
+      </w:r>
+      <w:proofErr w:type="gramStart"/>
+      <w:r>
+        <w:t>hello(</w:t>
+      </w:r>
+      <w:proofErr w:type="gramEnd"/>
+      <w:r>
+        <w:t>):</w:t>
       </w:r>
     </w:p>
     <w:p>
@@ -1342,12 +1266,18 @@
         <w:pStyle w:val="Code"/>
       </w:pPr>
       <w:proofErr w:type="spellStart"/>
-      <w:r>
+      <w:proofErr w:type="gramStart"/>
+      <w:r>
+        <w:lastRenderedPageBreak/>
         <w:t>app.run</w:t>
       </w:r>
       <w:proofErr w:type="spellEnd"/>
       <w:r>
-        <w:t>()</w:t>
+        <w:t>(</w:t>
+      </w:r>
+      <w:proofErr w:type="gramEnd"/>
+      <w:r>
+        <w:t>)</w:t>
       </w:r>
     </w:p>
     <w:p>
@@ -1379,7 +1309,7 @@
                     </pic:cNvPicPr>
                   </pic:nvPicPr>
                   <pic:blipFill>
-                    <a:blip r:embed="rId10" cstate="print"/>
+                    <a:blip r:embed="rId11" cstate="print"/>
                     <a:srcRect/>
                     <a:stretch>
                       <a:fillRect/>
@@ -1438,7 +1368,7 @@
                     <pic:cNvPicPr/>
                   </pic:nvPicPr>
                   <pic:blipFill>
-                    <a:blip r:embed="rId11" cstate="print"/>
+                    <a:blip r:embed="rId12" cstate="print"/>
                     <a:stretch>
                       <a:fillRect/>
                     </a:stretch>
@@ -1467,52 +1397,49 @@
       </w:r>
       <w:proofErr w:type="spellEnd"/>
       <w:r>
-        <w:t xml:space="preserve"> mit app.run() wurde ein Webserver gestartet. Der Webserver wartet auf Port 5000 auf Anfragen.</w:t>
+        <w:t xml:space="preserve"> mit </w:t>
+      </w:r>
+      <w:proofErr w:type="spellStart"/>
+      <w:proofErr w:type="gramStart"/>
+      <w:r>
+        <w:t>app.run</w:t>
+      </w:r>
+      <w:proofErr w:type="spellEnd"/>
+      <w:r>
+        <w:t>(</w:t>
+      </w:r>
+      <w:proofErr w:type="gramEnd"/>
+      <w:r>
+        <w:t>) wurde ein Webserver gestartet. Der Webserver wartet auf Port 5000 auf Anfragen.</w:t>
       </w:r>
     </w:p>
     <w:p>
       <w:r>
-        <w:t xml:space="preserve">Mit dem </w:t>
+        <w:t>Mit dem Decorator @</w:t>
+      </w:r>
+      <w:proofErr w:type="gramStart"/>
+      <w:r>
+        <w:t>app.route</w:t>
+      </w:r>
+      <w:proofErr w:type="gramEnd"/>
+      <w:r>
+        <w:t xml:space="preserve">(“/“) wird definiert, dass bei Aufruf von „/“die Funktion </w:t>
       </w:r>
       <w:proofErr w:type="spellStart"/>
       <w:r>
-        <w:t>Decorator</w:t>
+        <w:t>hello</w:t>
       </w:r>
       <w:proofErr w:type="spellEnd"/>
       <w:r>
-        <w:t xml:space="preserve"> @</w:t>
-      </w:r>
-      <w:proofErr w:type="spellStart"/>
-      <w:r>
-        <w:t>app.route</w:t>
-      </w:r>
-      <w:proofErr w:type="spellEnd"/>
-      <w:r>
-        <w:t xml:space="preserve">(“/“) wird definiert, dass bei Aufruf von „/“die Funktion </w:t>
-      </w:r>
-      <w:proofErr w:type="spellStart"/>
-      <w:r>
-        <w:t>hello</w:t>
-      </w:r>
-      <w:proofErr w:type="spellEnd"/>
-      <w:r>
         <w:t xml:space="preserve">() aufgerufen wird. </w:t>
       </w:r>
-      <w:proofErr w:type="spellStart"/>
-      <w:r>
-        <w:t>Hello</w:t>
-      </w:r>
-      <w:proofErr w:type="spellEnd"/>
-      <w:r>
-        <w:t>() liefert den String „</w:t>
-      </w:r>
-      <w:proofErr w:type="spellStart"/>
-      <w:r>
-        <w:t>Hello</w:t>
-      </w:r>
-      <w:proofErr w:type="spellEnd"/>
-      <w:r>
-        <w:t xml:space="preserve"> </w:t>
+      <w:proofErr w:type="gramStart"/>
+      <w:r>
+        <w:t>Hello(</w:t>
+      </w:r>
+      <w:proofErr w:type="gramEnd"/>
+      <w:r>
+        <w:t xml:space="preserve">) liefert den String „Hello </w:t>
       </w:r>
       <w:proofErr w:type="spellStart"/>
       <w:r>
@@ -1537,9 +1464,8 @@
       <w:pPr>
         <w:pStyle w:val="berschrift1"/>
       </w:pPr>
-      <w:bookmarkStart w:id="3" w:name="_Toc114422136"/>
-      <w:r>
-        <w:lastRenderedPageBreak/>
+      <w:bookmarkStart w:id="3" w:name="_Toc146885155"/>
+      <w:r>
         <w:t>Webseite für Kommentare</w:t>
       </w:r>
       <w:bookmarkEnd w:id="3"/>
@@ -1566,7 +1492,11 @@
         <w:t xml:space="preserve"> aus</w:t>
       </w:r>
       <w:r>
-        <w:t>, auf der man Kommentare hinterlassen kann. Dabei werden folgende Inhalte gezeigt:</w:t>
+        <w:t xml:space="preserve">, auf der man Kommentare hinterlassen kann. Dabei werden folgende </w:t>
+      </w:r>
+      <w:r>
+        <w:lastRenderedPageBreak/>
+        <w:t>Inhalte gezeigt:</w:t>
       </w:r>
     </w:p>
     <w:p>
@@ -1621,13 +1551,8 @@
           <w:numId w:val="14"/>
         </w:numPr>
       </w:pPr>
-      <w:proofErr w:type="spellStart"/>
-      <w:r>
-        <w:t>Verlinkung</w:t>
-      </w:r>
-      <w:proofErr w:type="spellEnd"/>
-      <w:r>
-        <w:t xml:space="preserve"> und Redirects</w:t>
+      <w:r>
+        <w:t>Verlinkung und Redirects</w:t>
       </w:r>
     </w:p>
     <w:p>
@@ -1670,7 +1595,7 @@
       <w:pPr>
         <w:pStyle w:val="berschrift2"/>
       </w:pPr>
-      <w:bookmarkStart w:id="4" w:name="_Toc114422137"/>
+      <w:bookmarkStart w:id="4" w:name="_Toc146885156"/>
       <w:r>
         <w:t>Projektstruktur</w:t>
       </w:r>
@@ -1716,11 +1641,19 @@
           <w:rFonts w:ascii="Courier New" w:hAnsi="Courier New" w:cs="Courier New"/>
         </w:rPr>
       </w:pPr>
+      <w:proofErr w:type="gramStart"/>
       <w:r>
         <w:rPr>
           <w:rFonts w:ascii="Courier New" w:hAnsi="Courier New" w:cs="Courier New"/>
         </w:rPr>
-        <w:t>|  |--base.html</w:t>
+        <w:t>|  |</w:t>
+      </w:r>
+      <w:proofErr w:type="gramEnd"/>
+      <w:r>
+        <w:rPr>
+          <w:rFonts w:ascii="Courier New" w:hAnsi="Courier New" w:cs="Courier New"/>
+        </w:rPr>
+        <w:t>--base.html</w:t>
       </w:r>
     </w:p>
     <w:p>
@@ -1730,11 +1663,19 @@
           <w:rFonts w:ascii="Courier New" w:hAnsi="Courier New" w:cs="Courier New"/>
         </w:rPr>
       </w:pPr>
+      <w:proofErr w:type="gramStart"/>
       <w:r>
         <w:rPr>
           <w:rFonts w:ascii="Courier New" w:hAnsi="Courier New" w:cs="Courier New"/>
         </w:rPr>
-        <w:t>|  |--comments.html</w:t>
+        <w:t>|  |</w:t>
+      </w:r>
+      <w:proofErr w:type="gramEnd"/>
+      <w:r>
+        <w:rPr>
+          <w:rFonts w:ascii="Courier New" w:hAnsi="Courier New" w:cs="Courier New"/>
+        </w:rPr>
+        <w:t>--comments.html</w:t>
       </w:r>
     </w:p>
     <w:p>
@@ -1744,11 +1685,19 @@
           <w:rFonts w:ascii="Courier New" w:hAnsi="Courier New" w:cs="Courier New"/>
         </w:rPr>
       </w:pPr>
+      <w:proofErr w:type="gramStart"/>
       <w:r>
         <w:rPr>
           <w:rFonts w:ascii="Courier New" w:hAnsi="Courier New" w:cs="Courier New"/>
         </w:rPr>
-        <w:t>|  |--index.html</w:t>
+        <w:t>|  |</w:t>
+      </w:r>
+      <w:proofErr w:type="gramEnd"/>
+      <w:r>
+        <w:rPr>
+          <w:rFonts w:ascii="Courier New" w:hAnsi="Courier New" w:cs="Courier New"/>
+        </w:rPr>
+        <w:t>--index.html</w:t>
       </w:r>
     </w:p>
     <w:p>
@@ -1786,11 +1735,19 @@
           <w:rFonts w:ascii="Courier New" w:hAnsi="Courier New" w:cs="Courier New"/>
         </w:rPr>
       </w:pPr>
+      <w:proofErr w:type="gramStart"/>
       <w:r>
         <w:rPr>
           <w:rFonts w:ascii="Courier New" w:hAnsi="Courier New" w:cs="Courier New"/>
         </w:rPr>
-        <w:t>|  |--</w:t>
+        <w:t>|  |</w:t>
+      </w:r>
+      <w:proofErr w:type="gramEnd"/>
+      <w:r>
+        <w:rPr>
+          <w:rFonts w:ascii="Courier New" w:hAnsi="Courier New" w:cs="Courier New"/>
+        </w:rPr>
+        <w:t>--</w:t>
       </w:r>
       <w:proofErr w:type="spellStart"/>
       <w:r>
@@ -1820,8 +1777,6 @@
         </w:rPr>
         <w:t>|     |--comments.css</w:t>
       </w:r>
-      <w:bookmarkStart w:id="5" w:name="_GoBack"/>
-      <w:bookmarkEnd w:id="5"/>
     </w:p>
     <w:p>
       <w:pPr>
@@ -1877,16 +1832,8 @@
         <w:rPr>
           <w:rFonts w:ascii="Courier New" w:hAnsi="Courier New" w:cs="Courier New"/>
         </w:rPr>
-        <w:t>|--__</w:t>
-      </w:r>
-      <w:proofErr w:type="spellStart"/>
-      <w:r>
-        <w:rPr>
-          <w:rFonts w:ascii="Courier New" w:hAnsi="Courier New" w:cs="Courier New"/>
-        </w:rPr>
-        <w:t>init__.py</w:t>
-      </w:r>
-      <w:proofErr w:type="spellEnd"/>
+        <w:t>|--__init__.py</w:t>
+      </w:r>
     </w:p>
     <w:p/>
     <w:p>
@@ -1896,7 +1843,15 @@
       </w:r>
       <w:proofErr w:type="spellEnd"/>
       <w:r>
-        <w:t xml:space="preserve"> erwartet HTML Seiten unter </w:t>
+        <w:t xml:space="preserve"> erwartet </w:t>
+      </w:r>
+      <w:proofErr w:type="gramStart"/>
+      <w:r>
+        <w:t>HTML Seiten</w:t>
+      </w:r>
+      <w:proofErr w:type="gramEnd"/>
+      <w:r>
+        <w:t xml:space="preserve"> unter </w:t>
       </w:r>
       <w:proofErr w:type="spellStart"/>
       <w:r>
@@ -1904,7 +1859,15 @@
       </w:r>
       <w:proofErr w:type="spellEnd"/>
       <w:r>
-        <w:t>. Es handelt sich ja auch tatsächlich um Vorlagen, die von der Anwendung gefüllt werden, und nicht um fertige Webseiten.</w:t>
+        <w:t xml:space="preserve">. Es handelt sich </w:t>
+      </w:r>
+      <w:proofErr w:type="gramStart"/>
+      <w:r>
+        <w:t>ja auch</w:t>
+      </w:r>
+      <w:proofErr w:type="gramEnd"/>
+      <w:r>
+        <w:t xml:space="preserve"> tatsächlich um Vorlagen, die von der Anwendung gefüllt werden, und nicht um fertige Webseiten.</w:t>
       </w:r>
     </w:p>
     <w:p>
@@ -1941,7 +1904,7 @@
           <w:lang w:val="en-US"/>
         </w:rPr>
       </w:pPr>
-      <w:bookmarkStart w:id="6" w:name="_Toc114422139"/>
+      <w:bookmarkStart w:id="5" w:name="_Toc146885157"/>
       <w:proofErr w:type="spellStart"/>
       <w:r>
         <w:rPr>
@@ -1956,13 +1919,13 @@
         </w:rPr>
         <w:t xml:space="preserve"> main.py</w:t>
       </w:r>
-      <w:bookmarkEnd w:id="6"/>
+      <w:bookmarkEnd w:id="5"/>
     </w:p>
     <w:tbl>
       <w:tblPr>
-        <w:tblStyle w:val="Tabellengitternetz"/>
+        <w:tblStyle w:val="Tabellenraster"/>
         <w:tblW w:w="10456" w:type="dxa"/>
-        <w:tblLook w:val="04A0"/>
+        <w:tblLook w:val="04A0" w:firstRow="1" w:lastRow="0" w:firstColumn="1" w:lastColumn="0" w:noHBand="0" w:noVBand="1"/>
       </w:tblPr>
       <w:tblGrid>
         <w:gridCol w:w="6912"/>
@@ -2192,7 +2155,23 @@
                 <w:color w:val="0033B3"/>
                 <w:kern w:val="0"/>
               </w:rPr>
-              <w:t>app.config.from_pyfile</w:t>
+              <w:t>app.</w:t>
+            </w:r>
+            <w:proofErr w:type="gramStart"/>
+            <w:r>
+              <w:rPr>
+                <w:color w:val="0033B3"/>
+                <w:kern w:val="0"/>
+              </w:rPr>
+              <w:t>config.from</w:t>
+            </w:r>
+            <w:proofErr w:type="gramEnd"/>
+            <w:r>
+              <w:rPr>
+                <w:color w:val="0033B3"/>
+                <w:kern w:val="0"/>
+              </w:rPr>
+              <w:t>_pyfile</w:t>
             </w:r>
             <w:proofErr w:type="spellEnd"/>
             <w:r>
@@ -2299,12 +2278,21 @@
               </w:rPr>
             </w:pPr>
             <w:proofErr w:type="spellStart"/>
+            <w:proofErr w:type="gramStart"/>
             <w:r>
               <w:rPr>
                 <w:color w:val="0033B3"/>
                 <w:kern w:val="0"/>
               </w:rPr>
-              <w:t>app.register_blueprint</w:t>
+              <w:t>app.register</w:t>
+            </w:r>
+            <w:proofErr w:type="gramEnd"/>
+            <w:r>
+              <w:rPr>
+                <w:color w:val="0033B3"/>
+                <w:kern w:val="0"/>
+              </w:rPr>
+              <w:t>_blueprint</w:t>
             </w:r>
             <w:proofErr w:type="spellEnd"/>
             <w:r>
@@ -2422,25 +2410,7 @@
                 <w:kern w:val="0"/>
                 <w:lang w:val="en-US"/>
               </w:rPr>
-              <w:t xml:space="preserve">('HOST'), </w:t>
-            </w:r>
-            <w:proofErr w:type="spellStart"/>
-            <w:r>
-              <w:rPr>
-                <w:color w:val="0033B3"/>
-                <w:kern w:val="0"/>
-                <w:lang w:val="en-US"/>
-              </w:rPr>
-              <w:t>debug</w:t>
-            </w:r>
-            <w:proofErr w:type="spellEnd"/>
-            <w:r>
-              <w:rPr>
-                <w:color w:val="0033B3"/>
-                <w:kern w:val="0"/>
-                <w:lang w:val="en-US"/>
-              </w:rPr>
-              <w:t>=</w:t>
+              <w:t>('HOST'), debug=</w:t>
             </w:r>
             <w:proofErr w:type="spellStart"/>
             <w:r>
@@ -2492,22 +2462,38 @@
           </w:p>
           <w:p>
             <w:r>
-              <w:t>z.B. IP Adresse, auf die der Webserver Anfragen annimmt</w:t>
+              <w:t xml:space="preserve">z.B. </w:t>
+            </w:r>
+            <w:proofErr w:type="gramStart"/>
+            <w:r>
+              <w:t>IP Adresse</w:t>
+            </w:r>
+            <w:proofErr w:type="gramEnd"/>
+            <w:r>
+              <w:t>, auf die der Webserver Anfragen annimmt</w:t>
             </w:r>
           </w:p>
           <w:p>
             <w:r>
-              <w:t xml:space="preserve">Hier könnte auch der Port  angepasst </w:t>
-            </w:r>
-            <w:r>
-              <w:lastRenderedPageBreak/>
-              <w:t>werden.</w:t>
+              <w:t xml:space="preserve">Hier könnte auch der </w:t>
+            </w:r>
+            <w:proofErr w:type="gramStart"/>
+            <w:r>
+              <w:t>Port  angepasst</w:t>
+            </w:r>
+            <w:proofErr w:type="gramEnd"/>
+            <w:r>
+              <w:t xml:space="preserve"> werden.</w:t>
             </w:r>
           </w:p>
           <w:p/>
           <w:p>
             <w:r>
-              <w:t xml:space="preserve">Wenn die Datei config.py vorhanden ist, wird sie eingelesen. Die Datei ist nicht im </w:t>
+              <w:t xml:space="preserve">Wenn die Datei config.py vorhanden </w:t>
+            </w:r>
+            <w:r>
+              <w:lastRenderedPageBreak/>
+              <w:t xml:space="preserve">ist, wird sie eingelesen. Die Datei ist nicht im </w:t>
             </w:r>
             <w:proofErr w:type="spellStart"/>
             <w:r>
@@ -2542,10 +2528,18 @@
               <w:t>D</w:t>
             </w:r>
             <w:r>
-              <w:t>ie Anweisung app.run</w:t>
-            </w:r>
-            <w:r>
-              <w:t>()</w:t>
+              <w:t xml:space="preserve">ie Anweisung </w:t>
+            </w:r>
+            <w:proofErr w:type="gramStart"/>
+            <w:r>
+              <w:t>app.run</w:t>
+            </w:r>
+            <w:r>
+              <w:t>(</w:t>
+            </w:r>
+            <w:proofErr w:type="gramEnd"/>
+            <w:r>
+              <w:t>)</w:t>
             </w:r>
             <w:r>
               <w:t xml:space="preserve"> wird nur aufgerufen, wenn main.py als Programm gestartet wurde. Bei einer Integration in einen Webserver erfolgt der Start anders. Auf diese Weise kann das Programm unverändert zwischen Entwicklungs- und Produktivsystem bleiben.</w:t>
@@ -2562,7 +2556,7 @@
           <w:lang w:val="en-US"/>
         </w:rPr>
       </w:pPr>
-      <w:bookmarkStart w:id="7" w:name="_Toc114422140"/>
+      <w:bookmarkStart w:id="6" w:name="_Toc146885158"/>
       <w:proofErr w:type="spellStart"/>
       <w:r>
         <w:rPr>
@@ -2589,7 +2583,7 @@
         </w:rPr>
         <w:t>index.html</w:t>
       </w:r>
-      <w:bookmarkEnd w:id="7"/>
+      <w:bookmarkEnd w:id="6"/>
     </w:p>
     <w:p>
       <w:r>
@@ -2612,9 +2606,9 @@
     </w:p>
     <w:tbl>
       <w:tblPr>
-        <w:tblStyle w:val="Tabellengitternetz"/>
+        <w:tblStyle w:val="Tabellenraster"/>
         <w:tblW w:w="10456" w:type="dxa"/>
-        <w:tblLook w:val="04A0"/>
+        <w:tblLook w:val="04A0" w:firstRow="1" w:lastRow="0" w:firstColumn="1" w:lastColumn="0" w:noHBand="0" w:noVBand="1"/>
       </w:tblPr>
       <w:tblGrid>
         <w:gridCol w:w="6912"/>
@@ -2635,7 +2629,13 @@
               <w:rPr>
                 <w:b/>
               </w:rPr>
-              <w:t>Comment_handler.py Teil 1</w:t>
+              <w:t>c</w:t>
+            </w:r>
+            <w:r>
+              <w:rPr>
+                <w:b/>
+              </w:rPr>
+              <w:t>omment_handler.py Teil 1</w:t>
             </w:r>
           </w:p>
         </w:tc>
@@ -2795,7 +2795,41 @@
               <w:rPr>
                 <w:lang w:val="en-US"/>
               </w:rPr>
-              <w:t xml:space="preserve"> = Blueprint('comments', __name__)</w:t>
+              <w:t xml:space="preserve"> = </w:t>
+            </w:r>
+            <w:proofErr w:type="gramStart"/>
+            <w:r>
+              <w:rPr>
+                <w:lang w:val="en-US"/>
+              </w:rPr>
+              <w:t>Blueprint(</w:t>
+            </w:r>
+            <w:proofErr w:type="gramEnd"/>
+            <w:r>
+              <w:rPr>
+                <w:lang w:val="en-US"/>
+              </w:rPr>
+              <w:t>'</w:t>
+            </w:r>
+            <w:proofErr w:type="spellStart"/>
+            <w:r>
+              <w:rPr>
+                <w:lang w:val="en-US"/>
+              </w:rPr>
+              <w:t>comment</w:t>
+            </w:r>
+            <w:r>
+              <w:rPr>
+                <w:lang w:val="en-US"/>
+              </w:rPr>
+              <w:t>_handler</w:t>
+            </w:r>
+            <w:proofErr w:type="spellEnd"/>
+            <w:r>
+              <w:rPr>
+                <w:lang w:val="en-US"/>
+              </w:rPr>
+              <w:t>', __name__)</w:t>
             </w:r>
           </w:p>
           <w:p>
@@ -2859,16 +2893,16 @@
               <w:rPr>
                 <w:lang w:val="en-US"/>
               </w:rPr>
-              <w:t>@</w:t>
-            </w:r>
-            <w:proofErr w:type="spellStart"/>
-            <w:r>
-              <w:rPr>
-                <w:lang w:val="en-US"/>
-              </w:rPr>
-              <w:t>comments_blueprint.route</w:t>
-            </w:r>
-            <w:proofErr w:type="spellEnd"/>
+              <w:t>@comments_</w:t>
+            </w:r>
+            <w:proofErr w:type="gramStart"/>
+            <w:r>
+              <w:rPr>
+                <w:lang w:val="en-US"/>
+              </w:rPr>
+              <w:t>blueprint.route</w:t>
+            </w:r>
+            <w:proofErr w:type="gramEnd"/>
             <w:r>
               <w:rPr>
                 <w:lang w:val="en-US"/>
@@ -2908,7 +2942,21 @@
               <w:rPr>
                 <w:lang w:val="en-US"/>
               </w:rPr>
-              <w:t>def index():</w:t>
+              <w:t xml:space="preserve">def </w:t>
+            </w:r>
+            <w:proofErr w:type="gramStart"/>
+            <w:r>
+              <w:rPr>
+                <w:lang w:val="en-US"/>
+              </w:rPr>
+              <w:t>index(</w:t>
+            </w:r>
+            <w:proofErr w:type="gramEnd"/>
+            <w:r>
+              <w:rPr>
+                <w:lang w:val="en-US"/>
+              </w:rPr>
+              <w:t>):</w:t>
             </w:r>
           </w:p>
           <w:p>
@@ -2981,8 +3029,13 @@
     </w:tbl>
     <w:p/>
     <w:p>
-      <w:r>
-        <w:t xml:space="preserve">Im  Gegensatz zum ersten Beispiel wird hier kein einfacher String von </w:t>
+      <w:proofErr w:type="gramStart"/>
+      <w:r>
+        <w:t>Im  Gegensatz</w:t>
+      </w:r>
+      <w:proofErr w:type="gramEnd"/>
+      <w:r>
+        <w:t xml:space="preserve"> zum ersten Beispiel wird hier kein einfacher String von </w:t>
       </w:r>
       <w:proofErr w:type="spellStart"/>
       <w:r>
@@ -3012,15 +3065,7 @@
         <w:t>i</w:t>
       </w:r>
       <w:r>
-        <w:t xml:space="preserve">t dem </w:t>
-      </w:r>
-      <w:proofErr w:type="spellStart"/>
-      <w:r>
-        <w:t>Package</w:t>
-      </w:r>
-      <w:proofErr w:type="spellEnd"/>
-      <w:r>
-        <w:t xml:space="preserve"> </w:t>
+        <w:t xml:space="preserve">t dem Package </w:t>
       </w:r>
       <w:proofErr w:type="spellStart"/>
       <w:r>
@@ -3041,7 +3086,6 @@
     </w:p>
     <w:p>
       <w:r>
-        <w:lastRenderedPageBreak/>
         <w:t xml:space="preserve">Da der Header üblicherweise auf allen </w:t>
       </w:r>
       <w:proofErr w:type="spellStart"/>
@@ -3058,10 +3102,22 @@
         <w:t>b</w:t>
       </w:r>
       <w:r>
-        <w:t>ase.html enthält die Elemente, die auf allen Seiten gleich sind. Also in unserem Fall den Header</w:t>
-      </w:r>
-      <w:r>
-        <w:t xml:space="preserve"> mit Logo und die allgemeinen </w:t>
+        <w:t xml:space="preserve">ase.html </w:t>
+      </w:r>
+      <w:proofErr w:type="gramStart"/>
+      <w:r>
+        <w:t>enthält</w:t>
+      </w:r>
+      <w:proofErr w:type="gramEnd"/>
+      <w:r>
+        <w:t xml:space="preserve"> die Elemente, die auf allen Seiten gleich sind. Also in unserem Fall den Header</w:t>
+      </w:r>
+      <w:r>
+        <w:t xml:space="preserve"> mit Logo und die </w:t>
+      </w:r>
+      <w:r>
+        <w:lastRenderedPageBreak/>
+        <w:t xml:space="preserve">allgemeinen </w:t>
       </w:r>
       <w:proofErr w:type="spellStart"/>
       <w:r>
@@ -3074,14 +3130,23 @@
     </w:p>
     <w:p>
       <w:r>
-        <w:t>Beim Rendern wird nach den Kennzeichnung „{{     }}“ oder „{%   %}“. An diesen Stellen wird Inhalt dynamisch generiert.</w:t>
+        <w:t>Beim Rendern wird nach den Kennzeichnung „</w:t>
+      </w:r>
+      <w:proofErr w:type="gramStart"/>
+      <w:r>
+        <w:t xml:space="preserve">{{  </w:t>
+      </w:r>
+      <w:proofErr w:type="gramEnd"/>
+      <w:r>
+        <w:t xml:space="preserve">   }}“ oder „{%   %}“. An diesen Stellen wird Inhalt dynamisch generiert.</w:t>
       </w:r>
     </w:p>
+    <w:p/>
     <w:tbl>
       <w:tblPr>
-        <w:tblStyle w:val="Tabellengitternetz"/>
+        <w:tblStyle w:val="Tabellenraster"/>
         <w:tblW w:w="10456" w:type="dxa"/>
-        <w:tblLook w:val="04A0"/>
+        <w:tblLook w:val="04A0" w:firstRow="1" w:lastRow="0" w:firstColumn="1" w:lastColumn="0" w:noHBand="0" w:noVBand="1"/>
       </w:tblPr>
       <w:tblGrid>
         <w:gridCol w:w="6912"/>
@@ -3304,7 +3369,6 @@
               </w:rPr>
               <w:t xml:space="preserve">meta </w:t>
             </w:r>
-            <w:proofErr w:type="spellStart"/>
             <w:r>
               <w:rPr>
                 <w:rFonts w:ascii="Courier New" w:eastAsia="Times New Roman" w:hAnsi="Courier New" w:cs="Courier New"/>
@@ -3316,7 +3380,6 @@
               </w:rPr>
               <w:t>charset</w:t>
             </w:r>
-            <w:proofErr w:type="spellEnd"/>
             <w:r>
               <w:rPr>
                 <w:rFonts w:ascii="Courier New" w:eastAsia="Times New Roman" w:hAnsi="Courier New" w:cs="Courier New"/>
@@ -3371,8 +3434,21 @@
                 <w:szCs w:val="20"/>
                 <w:lang w:val="en-US"/>
               </w:rPr>
-              <w:t>http-equiv</w:t>
-            </w:r>
+              <w:t>http-</w:t>
+            </w:r>
+            <w:proofErr w:type="spellStart"/>
+            <w:r>
+              <w:rPr>
+                <w:rFonts w:ascii="Courier New" w:eastAsia="Times New Roman" w:hAnsi="Courier New" w:cs="Courier New"/>
+                <w:color w:val="174AD4"/>
+                <w:kern w:val="0"/>
+                <w:sz w:val="20"/>
+                <w:szCs w:val="20"/>
+                <w:lang w:val="en-US"/>
+              </w:rPr>
+              <w:t>equiv</w:t>
+            </w:r>
+            <w:proofErr w:type="spellEnd"/>
             <w:r>
               <w:rPr>
                 <w:rFonts w:ascii="Courier New" w:eastAsia="Times New Roman" w:hAnsi="Courier New" w:cs="Courier New"/>
@@ -3596,31 +3672,7 @@
                 <w:szCs w:val="20"/>
                 <w:lang w:val="en-US"/>
               </w:rPr>
-              <w:t>="</w:t>
-            </w:r>
-            <w:proofErr w:type="spellStart"/>
-            <w:r>
-              <w:rPr>
-                <w:rFonts w:ascii="Courier New" w:eastAsia="Times New Roman" w:hAnsi="Courier New" w:cs="Courier New"/>
-                <w:color w:val="067D17"/>
-                <w:kern w:val="0"/>
-                <w:sz w:val="20"/>
-                <w:szCs w:val="20"/>
-                <w:lang w:val="en-US"/>
-              </w:rPr>
-              <w:t>stylesheet</w:t>
-            </w:r>
-            <w:proofErr w:type="spellEnd"/>
-            <w:r>
-              <w:rPr>
-                <w:rFonts w:ascii="Courier New" w:eastAsia="Times New Roman" w:hAnsi="Courier New" w:cs="Courier New"/>
-                <w:color w:val="067D17"/>
-                <w:kern w:val="0"/>
-                <w:sz w:val="20"/>
-                <w:szCs w:val="20"/>
-                <w:lang w:val="en-US"/>
-              </w:rPr>
-              <w:t xml:space="preserve">" </w:t>
+              <w:t xml:space="preserve">="stylesheet" </w:t>
             </w:r>
             <w:proofErr w:type="spellStart"/>
             <w:r>
@@ -4399,18 +4451,27 @@
       </w:r>
       <w:proofErr w:type="spellStart"/>
       <w:r>
-        <w:t>render_template</w:t>
+        <w:t>render_</w:t>
+      </w:r>
+      <w:proofErr w:type="gramStart"/>
+      <w:r>
+        <w:t>template</w:t>
       </w:r>
       <w:proofErr w:type="spellEnd"/>
       <w:r>
-        <w:t>() der Name des Templates index.html übergeben. Daher muss index.html als erstes auf base.html verweisen.</w:t>
+        <w:t>(</w:t>
+      </w:r>
+      <w:proofErr w:type="gramEnd"/>
+      <w:r>
+        <w:t>) der Name des Templates index.html übergeben. Daher muss index.html als erstes auf base.html verweisen.</w:t>
       </w:r>
     </w:p>
+    <w:p/>
     <w:tbl>
       <w:tblPr>
-        <w:tblStyle w:val="Tabellengitternetz"/>
+        <w:tblStyle w:val="Tabellenraster"/>
         <w:tblW w:w="10456" w:type="dxa"/>
-        <w:tblLook w:val="04A0"/>
+        <w:tblLook w:val="04A0" w:firstRow="1" w:lastRow="0" w:firstColumn="1" w:lastColumn="0" w:noHBand="0" w:noVBand="1"/>
       </w:tblPr>
       <w:tblGrid>
         <w:gridCol w:w="6912"/>
@@ -4780,123 +4841,7 @@
                 <w:szCs w:val="20"/>
                 <w:lang w:val="en-US"/>
               </w:rPr>
-              <w:t>Leave your comment &lt;</w:t>
-            </w:r>
-            <w:r>
-              <w:rPr>
-                <w:rFonts w:ascii="Courier New" w:eastAsia="Times New Roman" w:hAnsi="Courier New" w:cs="Courier New"/>
-                <w:color w:val="0033B3"/>
-                <w:kern w:val="0"/>
-                <w:sz w:val="20"/>
-                <w:szCs w:val="20"/>
-                <w:lang w:val="en-US"/>
-              </w:rPr>
-              <w:t xml:space="preserve">a </w:t>
-            </w:r>
-            <w:proofErr w:type="spellStart"/>
-            <w:r>
-              <w:rPr>
-                <w:rFonts w:ascii="Courier New" w:eastAsia="Times New Roman" w:hAnsi="Courier New" w:cs="Courier New"/>
-                <w:color w:val="174AD4"/>
-                <w:kern w:val="0"/>
-                <w:sz w:val="20"/>
-                <w:szCs w:val="20"/>
-                <w:lang w:val="en-US"/>
-              </w:rPr>
-              <w:t>href</w:t>
-            </w:r>
-            <w:proofErr w:type="spellEnd"/>
-            <w:r>
-              <w:rPr>
-                <w:rFonts w:ascii="Courier New" w:eastAsia="Times New Roman" w:hAnsi="Courier New" w:cs="Courier New"/>
-                <w:color w:val="067D17"/>
-                <w:kern w:val="0"/>
-                <w:sz w:val="20"/>
-                <w:szCs w:val="20"/>
-                <w:lang w:val="en-US"/>
-              </w:rPr>
-              <w:t xml:space="preserve">="{{ </w:t>
-            </w:r>
-            <w:proofErr w:type="spellStart"/>
-            <w:r>
-              <w:rPr>
-                <w:rFonts w:ascii="Courier New" w:eastAsia="Times New Roman" w:hAnsi="Courier New" w:cs="Courier New"/>
-                <w:color w:val="067D17"/>
-                <w:kern w:val="0"/>
-                <w:sz w:val="20"/>
-                <w:szCs w:val="20"/>
-                <w:lang w:val="en-US"/>
-              </w:rPr>
-              <w:t>url_for</w:t>
-            </w:r>
-            <w:proofErr w:type="spellEnd"/>
-            <w:r>
-              <w:rPr>
-                <w:rFonts w:ascii="Courier New" w:eastAsia="Times New Roman" w:hAnsi="Courier New" w:cs="Courier New"/>
-                <w:color w:val="067D17"/>
-                <w:kern w:val="0"/>
-                <w:sz w:val="20"/>
-                <w:szCs w:val="20"/>
-                <w:lang w:val="en-US"/>
-              </w:rPr>
-              <w:t>('</w:t>
-            </w:r>
-            <w:proofErr w:type="spellStart"/>
-            <w:r>
-              <w:rPr>
-                <w:rFonts w:ascii="Courier New" w:eastAsia="Times New Roman" w:hAnsi="Courier New" w:cs="Courier New"/>
-                <w:color w:val="067D17"/>
-                <w:kern w:val="0"/>
-                <w:sz w:val="20"/>
-                <w:szCs w:val="20"/>
-                <w:lang w:val="en-US"/>
-              </w:rPr>
-              <w:t>comments.comment</w:t>
-            </w:r>
-            <w:proofErr w:type="spellEnd"/>
-            <w:r>
-              <w:rPr>
-                <w:rFonts w:ascii="Courier New" w:eastAsia="Times New Roman" w:hAnsi="Courier New" w:cs="Courier New"/>
-                <w:color w:val="067D17"/>
-                <w:kern w:val="0"/>
-                <w:sz w:val="20"/>
-                <w:szCs w:val="20"/>
-                <w:lang w:val="en-US"/>
-              </w:rPr>
-              <w:t>') }}"</w:t>
-            </w:r>
-            <w:r>
-              <w:rPr>
-                <w:rFonts w:ascii="Courier New" w:eastAsia="Times New Roman" w:hAnsi="Courier New" w:cs="Courier New"/>
-                <w:color w:val="080808"/>
-                <w:kern w:val="0"/>
-                <w:sz w:val="20"/>
-                <w:szCs w:val="20"/>
-                <w:lang w:val="en-US"/>
-              </w:rPr>
-              <w:t>&gt;here&lt;/</w:t>
-            </w:r>
-            <w:r>
-              <w:rPr>
-                <w:rFonts w:ascii="Courier New" w:eastAsia="Times New Roman" w:hAnsi="Courier New" w:cs="Courier New"/>
-                <w:color w:val="0033B3"/>
-                <w:kern w:val="0"/>
-                <w:sz w:val="20"/>
-                <w:szCs w:val="20"/>
-                <w:lang w:val="en-US"/>
-              </w:rPr>
-              <w:t>a</w:t>
-            </w:r>
-            <w:r>
-              <w:rPr>
-                <w:rFonts w:ascii="Courier New" w:eastAsia="Times New Roman" w:hAnsi="Courier New" w:cs="Courier New"/>
-                <w:color w:val="080808"/>
-                <w:kern w:val="0"/>
-                <w:sz w:val="20"/>
-                <w:szCs w:val="20"/>
-                <w:lang w:val="en-US"/>
-              </w:rPr>
-              <w:t>&gt;!</w:t>
+              <w:t>Leave your comment here!</w:t>
             </w:r>
             <w:r>
               <w:rPr>
@@ -4977,6 +4922,56 @@
                 <w:lang w:val="en-US"/>
               </w:rPr>
             </w:pPr>
+            <w:r>
+              <w:rPr>
+                <w:rFonts w:ascii="Courier New" w:eastAsia="Times New Roman" w:hAnsi="Courier New" w:cs="Courier New"/>
+                <w:color w:val="080808"/>
+                <w:kern w:val="0"/>
+                <w:sz w:val="20"/>
+                <w:szCs w:val="20"/>
+                <w:lang w:val="en-US"/>
+              </w:rPr>
+              <w:lastRenderedPageBreak/>
+              <w:br/>
+            </w:r>
+            <w:r>
+              <w:rPr>
+                <w:rFonts w:ascii="Courier New" w:eastAsia="Times New Roman" w:hAnsi="Courier New" w:cs="Courier New"/>
+                <w:b/>
+                <w:color w:val="080808"/>
+                <w:kern w:val="0"/>
+                <w:sz w:val="20"/>
+                <w:szCs w:val="20"/>
+                <w:lang w:val="en-US"/>
+              </w:rPr>
+              <w:t xml:space="preserve">{% </w:t>
+            </w:r>
+            <w:proofErr w:type="spellStart"/>
+            <w:r>
+              <w:rPr>
+                <w:rFonts w:ascii="Courier New" w:eastAsia="Times New Roman" w:hAnsi="Courier New" w:cs="Courier New"/>
+                <w:b/>
+                <w:color w:val="080808"/>
+                <w:kern w:val="0"/>
+                <w:sz w:val="20"/>
+                <w:szCs w:val="20"/>
+                <w:lang w:val="en-US"/>
+              </w:rPr>
+              <w:t>endblock</w:t>
+            </w:r>
+            <w:proofErr w:type="spellEnd"/>
+            <w:r>
+              <w:rPr>
+                <w:rFonts w:ascii="Courier New" w:eastAsia="Times New Roman" w:hAnsi="Courier New" w:cs="Courier New"/>
+                <w:b/>
+                <w:color w:val="080808"/>
+                <w:kern w:val="0"/>
+                <w:sz w:val="20"/>
+                <w:szCs w:val="20"/>
+                <w:lang w:val="en-US"/>
+              </w:rPr>
+              <w:t xml:space="preserve"> %}</w:t>
+            </w:r>
           </w:p>
           <w:p>
             <w:pPr>
@@ -5003,225 +4998,6 @@
               <w:suppressAutoHyphens w:val="0"/>
               <w:spacing w:after="0"/>
               <w:rPr>
-                <w:rFonts w:ascii="Courier New" w:eastAsia="Times New Roman" w:hAnsi="Courier New" w:cs="Courier New"/>
-                <w:color w:val="080808"/>
-                <w:kern w:val="0"/>
-                <w:sz w:val="20"/>
-                <w:szCs w:val="20"/>
-                <w:lang w:val="en-US"/>
-              </w:rPr>
-            </w:pPr>
-          </w:p>
-          <w:p>
-            <w:pPr>
-              <w:widowControl/>
-              <w:shd w:val="clear" w:color="auto" w:fill="FFFFFF"/>
-              <w:tabs>
-                <w:tab w:val="left" w:pos="916"/>
-                <w:tab w:val="left" w:pos="1832"/>
-                <w:tab w:val="left" w:pos="2748"/>
-                <w:tab w:val="left" w:pos="3664"/>
-                <w:tab w:val="left" w:pos="4580"/>
-                <w:tab w:val="left" w:pos="5496"/>
-                <w:tab w:val="left" w:pos="6412"/>
-                <w:tab w:val="left" w:pos="7328"/>
-                <w:tab w:val="left" w:pos="8244"/>
-                <w:tab w:val="left" w:pos="9160"/>
-                <w:tab w:val="left" w:pos="10076"/>
-                <w:tab w:val="left" w:pos="10992"/>
-                <w:tab w:val="left" w:pos="11908"/>
-                <w:tab w:val="left" w:pos="12824"/>
-                <w:tab w:val="left" w:pos="13740"/>
-                <w:tab w:val="left" w:pos="14656"/>
-              </w:tabs>
-              <w:suppressAutoHyphens w:val="0"/>
-              <w:spacing w:after="0"/>
-              <w:rPr>
-                <w:rFonts w:ascii="Courier New" w:eastAsia="Times New Roman" w:hAnsi="Courier New" w:cs="Courier New"/>
-                <w:color w:val="080808"/>
-                <w:kern w:val="0"/>
-                <w:sz w:val="20"/>
-                <w:szCs w:val="20"/>
-                <w:lang w:val="en-US"/>
-              </w:rPr>
-            </w:pPr>
-          </w:p>
-          <w:p>
-            <w:pPr>
-              <w:widowControl/>
-              <w:shd w:val="clear" w:color="auto" w:fill="FFFFFF"/>
-              <w:tabs>
-                <w:tab w:val="left" w:pos="916"/>
-                <w:tab w:val="left" w:pos="1832"/>
-                <w:tab w:val="left" w:pos="2748"/>
-                <w:tab w:val="left" w:pos="3664"/>
-                <w:tab w:val="left" w:pos="4580"/>
-                <w:tab w:val="left" w:pos="5496"/>
-                <w:tab w:val="left" w:pos="6412"/>
-                <w:tab w:val="left" w:pos="7328"/>
-                <w:tab w:val="left" w:pos="8244"/>
-                <w:tab w:val="left" w:pos="9160"/>
-                <w:tab w:val="left" w:pos="10076"/>
-                <w:tab w:val="left" w:pos="10992"/>
-                <w:tab w:val="left" w:pos="11908"/>
-                <w:tab w:val="left" w:pos="12824"/>
-                <w:tab w:val="left" w:pos="13740"/>
-                <w:tab w:val="left" w:pos="14656"/>
-              </w:tabs>
-              <w:suppressAutoHyphens w:val="0"/>
-              <w:spacing w:after="0"/>
-              <w:rPr>
-                <w:rFonts w:ascii="Courier New" w:eastAsia="Times New Roman" w:hAnsi="Courier New" w:cs="Courier New"/>
-                <w:color w:val="080808"/>
-                <w:kern w:val="0"/>
-                <w:sz w:val="20"/>
-                <w:szCs w:val="20"/>
-                <w:lang w:val="en-US"/>
-              </w:rPr>
-            </w:pPr>
-          </w:p>
-          <w:p>
-            <w:pPr>
-              <w:widowControl/>
-              <w:shd w:val="clear" w:color="auto" w:fill="FFFFFF"/>
-              <w:tabs>
-                <w:tab w:val="left" w:pos="916"/>
-                <w:tab w:val="left" w:pos="1832"/>
-                <w:tab w:val="left" w:pos="2748"/>
-                <w:tab w:val="left" w:pos="3664"/>
-                <w:tab w:val="left" w:pos="4580"/>
-                <w:tab w:val="left" w:pos="5496"/>
-                <w:tab w:val="left" w:pos="6412"/>
-                <w:tab w:val="left" w:pos="7328"/>
-                <w:tab w:val="left" w:pos="8244"/>
-                <w:tab w:val="left" w:pos="9160"/>
-                <w:tab w:val="left" w:pos="10076"/>
-                <w:tab w:val="left" w:pos="10992"/>
-                <w:tab w:val="left" w:pos="11908"/>
-                <w:tab w:val="left" w:pos="12824"/>
-                <w:tab w:val="left" w:pos="13740"/>
-                <w:tab w:val="left" w:pos="14656"/>
-              </w:tabs>
-              <w:suppressAutoHyphens w:val="0"/>
-              <w:spacing w:after="0"/>
-              <w:rPr>
-                <w:rFonts w:ascii="Courier New" w:eastAsia="Times New Roman" w:hAnsi="Courier New" w:cs="Courier New"/>
-                <w:color w:val="080808"/>
-                <w:kern w:val="0"/>
-                <w:sz w:val="20"/>
-                <w:szCs w:val="20"/>
-                <w:lang w:val="en-US"/>
-              </w:rPr>
-            </w:pPr>
-          </w:p>
-          <w:p>
-            <w:pPr>
-              <w:widowControl/>
-              <w:shd w:val="clear" w:color="auto" w:fill="FFFFFF"/>
-              <w:tabs>
-                <w:tab w:val="left" w:pos="916"/>
-                <w:tab w:val="left" w:pos="1832"/>
-                <w:tab w:val="left" w:pos="2748"/>
-                <w:tab w:val="left" w:pos="3664"/>
-                <w:tab w:val="left" w:pos="4580"/>
-                <w:tab w:val="left" w:pos="5496"/>
-                <w:tab w:val="left" w:pos="6412"/>
-                <w:tab w:val="left" w:pos="7328"/>
-                <w:tab w:val="left" w:pos="8244"/>
-                <w:tab w:val="left" w:pos="9160"/>
-                <w:tab w:val="left" w:pos="10076"/>
-                <w:tab w:val="left" w:pos="10992"/>
-                <w:tab w:val="left" w:pos="11908"/>
-                <w:tab w:val="left" w:pos="12824"/>
-                <w:tab w:val="left" w:pos="13740"/>
-                <w:tab w:val="left" w:pos="14656"/>
-              </w:tabs>
-              <w:suppressAutoHyphens w:val="0"/>
-              <w:spacing w:after="0"/>
-              <w:rPr>
-                <w:rFonts w:ascii="Courier New" w:eastAsia="Times New Roman" w:hAnsi="Courier New" w:cs="Courier New"/>
-                <w:color w:val="080808"/>
-                <w:kern w:val="0"/>
-                <w:sz w:val="20"/>
-                <w:szCs w:val="20"/>
-                <w:lang w:val="en-US"/>
-              </w:rPr>
-            </w:pPr>
-            <w:r>
-              <w:rPr>
-                <w:rFonts w:ascii="Courier New" w:eastAsia="Times New Roman" w:hAnsi="Courier New" w:cs="Courier New"/>
-                <w:color w:val="080808"/>
-                <w:kern w:val="0"/>
-                <w:sz w:val="20"/>
-                <w:szCs w:val="20"/>
-                <w:lang w:val="en-US"/>
-              </w:rPr>
-              <w:br/>
-            </w:r>
-            <w:r>
-              <w:rPr>
-                <w:rFonts w:ascii="Courier New" w:eastAsia="Times New Roman" w:hAnsi="Courier New" w:cs="Courier New"/>
-                <w:b/>
-                <w:color w:val="080808"/>
-                <w:kern w:val="0"/>
-                <w:sz w:val="20"/>
-                <w:szCs w:val="20"/>
-                <w:lang w:val="en-US"/>
-              </w:rPr>
-              <w:t xml:space="preserve">{% </w:t>
-            </w:r>
-            <w:proofErr w:type="spellStart"/>
-            <w:r>
-              <w:rPr>
-                <w:rFonts w:ascii="Courier New" w:eastAsia="Times New Roman" w:hAnsi="Courier New" w:cs="Courier New"/>
-                <w:b/>
-                <w:color w:val="080808"/>
-                <w:kern w:val="0"/>
-                <w:sz w:val="20"/>
-                <w:szCs w:val="20"/>
-                <w:lang w:val="en-US"/>
-              </w:rPr>
-              <w:t>endblock</w:t>
-            </w:r>
-            <w:proofErr w:type="spellEnd"/>
-            <w:r>
-              <w:rPr>
-                <w:rFonts w:ascii="Courier New" w:eastAsia="Times New Roman" w:hAnsi="Courier New" w:cs="Courier New"/>
-                <w:b/>
-                <w:color w:val="080808"/>
-                <w:kern w:val="0"/>
-                <w:sz w:val="20"/>
-                <w:szCs w:val="20"/>
-                <w:lang w:val="en-US"/>
-              </w:rPr>
-              <w:t xml:space="preserve"> %}</w:t>
-            </w:r>
-          </w:p>
-          <w:p>
-            <w:pPr>
-              <w:widowControl/>
-              <w:shd w:val="clear" w:color="auto" w:fill="FFFFFF"/>
-              <w:tabs>
-                <w:tab w:val="left" w:pos="916"/>
-                <w:tab w:val="left" w:pos="1832"/>
-                <w:tab w:val="left" w:pos="2748"/>
-                <w:tab w:val="left" w:pos="3664"/>
-                <w:tab w:val="left" w:pos="4580"/>
-                <w:tab w:val="left" w:pos="5496"/>
-                <w:tab w:val="left" w:pos="6412"/>
-                <w:tab w:val="left" w:pos="7328"/>
-                <w:tab w:val="left" w:pos="8244"/>
-                <w:tab w:val="left" w:pos="9160"/>
-                <w:tab w:val="left" w:pos="10076"/>
-                <w:tab w:val="left" w:pos="10992"/>
-                <w:tab w:val="left" w:pos="11908"/>
-                <w:tab w:val="left" w:pos="12824"/>
-                <w:tab w:val="left" w:pos="13740"/>
-                <w:tab w:val="left" w:pos="14656"/>
-              </w:tabs>
-              <w:suppressAutoHyphens w:val="0"/>
-              <w:spacing w:after="0"/>
-              <w:rPr>
                 <w:lang w:val="en-US"/>
               </w:rPr>
             </w:pPr>
@@ -5256,133 +5032,34 @@
               <w:t>Der Inhalt zwischen den Content Markierungen wird in base.html eingefügt.</w:t>
             </w:r>
           </w:p>
+          <w:p/>
+          <w:p/>
           <w:p>
-            <w:pPr>
-              <w:rPr>
-                <w:kern w:val="0"/>
-              </w:rPr>
-            </w:pPr>
-            <w:r>
-              <w:rPr>
-                <w:kern w:val="0"/>
-              </w:rPr>
-              <w:t xml:space="preserve">Der Ausdruck </w:t>
-            </w:r>
-          </w:p>
-          <w:p>
-            <w:pPr>
-              <w:rPr>
-                <w:rFonts w:ascii="Courier New" w:eastAsia="Times New Roman" w:hAnsi="Courier New" w:cs="Courier New"/>
-                <w:color w:val="067D17"/>
-                <w:kern w:val="0"/>
-                <w:sz w:val="20"/>
-                <w:szCs w:val="20"/>
-              </w:rPr>
-            </w:pPr>
-            <w:r>
-              <w:rPr>
-                <w:rFonts w:ascii="Courier New" w:eastAsia="Times New Roman" w:hAnsi="Courier New" w:cs="Courier New"/>
-                <w:color w:val="067D17"/>
-                <w:kern w:val="0"/>
-                <w:sz w:val="20"/>
-                <w:szCs w:val="20"/>
-              </w:rPr>
-              <w:t xml:space="preserve">{{ </w:t>
-            </w:r>
-            <w:proofErr w:type="spellStart"/>
-            <w:r>
-              <w:rPr>
-                <w:rFonts w:ascii="Courier New" w:eastAsia="Times New Roman" w:hAnsi="Courier New" w:cs="Courier New"/>
-                <w:color w:val="067D17"/>
-                <w:kern w:val="0"/>
-                <w:sz w:val="20"/>
-                <w:szCs w:val="20"/>
-              </w:rPr>
+            <w:r>
               <w:lastRenderedPageBreak/>
-              <w:t>url_for</w:t>
-            </w:r>
-            <w:proofErr w:type="spellEnd"/>
-            <w:r>
-              <w:rPr>
-                <w:rFonts w:ascii="Courier New" w:eastAsia="Times New Roman" w:hAnsi="Courier New" w:cs="Courier New"/>
-                <w:color w:val="067D17"/>
-                <w:kern w:val="0"/>
-                <w:sz w:val="20"/>
-                <w:szCs w:val="20"/>
-              </w:rPr>
-              <w:t>('</w:t>
-            </w:r>
-            <w:proofErr w:type="spellStart"/>
-            <w:r>
-              <w:rPr>
-                <w:rFonts w:ascii="Courier New" w:eastAsia="Times New Roman" w:hAnsi="Courier New" w:cs="Courier New"/>
-                <w:color w:val="067D17"/>
-                <w:kern w:val="0"/>
-                <w:sz w:val="20"/>
-                <w:szCs w:val="20"/>
-              </w:rPr>
-              <w:t>comments.comment</w:t>
-            </w:r>
-            <w:proofErr w:type="spellEnd"/>
-            <w:r>
-              <w:rPr>
-                <w:rFonts w:ascii="Courier New" w:eastAsia="Times New Roman" w:hAnsi="Courier New" w:cs="Courier New"/>
-                <w:color w:val="067D17"/>
-                <w:kern w:val="0"/>
-                <w:sz w:val="20"/>
-                <w:szCs w:val="20"/>
-              </w:rPr>
-              <w:t>') }}</w:t>
-            </w:r>
-          </w:p>
-          <w:p>
-            <w:r>
-              <w:rPr>
-                <w:kern w:val="0"/>
-              </w:rPr>
-              <w:t xml:space="preserve">Ermittelt die URL, die man </w:t>
-            </w:r>
-            <w:r>
-              <w:rPr>
-                <w:kern w:val="0"/>
-              </w:rPr>
-              <w:t xml:space="preserve">benutzen </w:t>
-            </w:r>
-            <w:r>
-              <w:rPr>
-                <w:kern w:val="0"/>
-              </w:rPr>
-              <w:t>muss, um die</w:t>
-            </w:r>
-            <w:r>
-              <w:rPr>
-                <w:kern w:val="0"/>
-              </w:rPr>
-              <w:t xml:space="preserve"> Funktion </w:t>
-            </w:r>
-            <w:proofErr w:type="spellStart"/>
-            <w:r>
-              <w:rPr>
-                <w:kern w:val="0"/>
-              </w:rPr>
-              <w:t>comment</w:t>
-            </w:r>
-            <w:proofErr w:type="spellEnd"/>
-            <w:r>
-              <w:rPr>
-                <w:kern w:val="0"/>
-              </w:rPr>
-              <w:t>() im Modul comments.py aufzurufen.</w:t>
-            </w:r>
-          </w:p>
-          <w:p>
-            <w:r>
               <w:t>Hier wird das Ende des Content-Blocks gekennzeichnet.</w:t>
             </w:r>
           </w:p>
         </w:tc>
       </w:tr>
     </w:tbl>
+    <w:p/>
+    <w:p>
+      <w:r>
+        <w:t xml:space="preserve">Nach dem Start der Applikation sollte der Browser bei Aufruf der URL </w:t>
+      </w:r>
+      <w:hyperlink r:id="rId13" w:history="1">
+        <w:r>
+          <w:rPr>
+            <w:rStyle w:val="Hyperlink"/>
+          </w:rPr>
+          <w:t>http://localhost:5000</w:t>
+        </w:r>
+      </w:hyperlink>
+      <w:r>
+        <w:t xml:space="preserve"> folgende Seite anzeigen:</w:t>
+      </w:r>
+    </w:p>
     <w:p/>
     <w:p>
       <w:r>
@@ -5407,7 +5084,7 @@
                     </pic:cNvPicPr>
                   </pic:nvPicPr>
                   <pic:blipFill>
-                    <a:blip r:embed="rId12" cstate="print"/>
+                    <a:blip r:embed="rId14" cstate="print"/>
                     <a:srcRect/>
                     <a:stretch>
                       <a:fillRect/>
@@ -5436,24 +5113,358 @@
         </w:drawing>
       </w:r>
     </w:p>
+    <w:p/>
     <w:p>
       <w:pPr>
         <w:pStyle w:val="berschrift2"/>
       </w:pPr>
-      <w:bookmarkStart w:id="8" w:name="_Toc114422141"/>
+      <w:bookmarkStart w:id="7" w:name="_Toc146885159"/>
       <w:r>
         <w:t>Kommentarseite – comments.html</w:t>
       </w:r>
-      <w:bookmarkEnd w:id="8"/>
+      <w:bookmarkEnd w:id="7"/>
     </w:p>
     <w:p>
       <w:r>
-        <w:t>Auf der Kommentarseite erstellen wir im oberen Bereich ein Formular, in dem der Benutzer seinen Text eingeben und submitten kann.</w:t>
+        <w:t>Um die Kommentarseite zu erreichen, müssen wir</w:t>
+      </w:r>
+      <w:r>
+        <w:t xml:space="preserve"> als Erstes </w:t>
+      </w:r>
+      <w:r>
+        <w:t>in index.html einen Link einbauen. Wir ändern</w:t>
       </w:r>
     </w:p>
     <w:p>
-      <w:r>
-        <w:t>Direkt unterhalb zeigen wir alle Kommentar an.</w:t>
+      <w:pPr>
+        <w:ind w:firstLine="708"/>
+        <w:rPr>
+          <w:rFonts w:ascii="Courier New" w:eastAsia="Times New Roman" w:hAnsi="Courier New" w:cs="Courier New"/>
+          <w:color w:val="080808"/>
+          <w:kern w:val="0"/>
+          <w:sz w:val="20"/>
+          <w:szCs w:val="20"/>
+          <w:lang w:val="en-US"/>
+        </w:rPr>
+      </w:pPr>
+      <w:r>
+        <w:rPr>
+          <w:rFonts w:ascii="Courier New" w:eastAsia="Times New Roman" w:hAnsi="Courier New" w:cs="Courier New"/>
+          <w:color w:val="080808"/>
+          <w:kern w:val="0"/>
+          <w:sz w:val="20"/>
+          <w:szCs w:val="20"/>
+          <w:lang w:val="en-US"/>
+        </w:rPr>
+        <w:t>Leave your comment here!</w:t>
+      </w:r>
+    </w:p>
+    <w:p>
+      <w:pPr>
+        <w:rPr>
+          <w:rFonts w:ascii="Courier New" w:eastAsia="Times New Roman" w:hAnsi="Courier New" w:cs="Courier New"/>
+          <w:color w:val="080808"/>
+          <w:kern w:val="0"/>
+          <w:sz w:val="20"/>
+          <w:szCs w:val="20"/>
+          <w:lang w:val="en-US"/>
+        </w:rPr>
+      </w:pPr>
+      <w:r>
+        <w:rPr>
+          <w:rFonts w:ascii="Courier New" w:eastAsia="Times New Roman" w:hAnsi="Courier New" w:cs="Courier New"/>
+          <w:color w:val="080808"/>
+          <w:kern w:val="0"/>
+          <w:sz w:val="20"/>
+          <w:szCs w:val="20"/>
+          <w:lang w:val="en-US"/>
+        </w:rPr>
+        <w:t>in</w:t>
+      </w:r>
+    </w:p>
+    <w:p>
+      <w:r>
+        <w:tab/>
+      </w:r>
+      <w:r>
+        <w:rPr>
+          <w:rFonts w:ascii="Courier New" w:eastAsia="Times New Roman" w:hAnsi="Courier New" w:cs="Courier New"/>
+          <w:color w:val="080808"/>
+          <w:kern w:val="0"/>
+          <w:sz w:val="20"/>
+          <w:szCs w:val="20"/>
+          <w:lang w:val="en-US"/>
+        </w:rPr>
+        <w:t>Leave your comment &lt;</w:t>
+      </w:r>
+      <w:r>
+        <w:rPr>
+          <w:rFonts w:ascii="Courier New" w:eastAsia="Times New Roman" w:hAnsi="Courier New" w:cs="Courier New"/>
+          <w:color w:val="0033B3"/>
+          <w:kern w:val="0"/>
+          <w:sz w:val="20"/>
+          <w:szCs w:val="20"/>
+          <w:lang w:val="en-US"/>
+        </w:rPr>
+        <w:t xml:space="preserve">a </w:t>
+      </w:r>
+      <w:proofErr w:type="spellStart"/>
+      <w:r>
+        <w:rPr>
+          <w:rFonts w:ascii="Courier New" w:eastAsia="Times New Roman" w:hAnsi="Courier New" w:cs="Courier New"/>
+          <w:color w:val="174AD4"/>
+          <w:kern w:val="0"/>
+          <w:sz w:val="20"/>
+          <w:szCs w:val="20"/>
+          <w:lang w:val="en-US"/>
+        </w:rPr>
+        <w:t>href</w:t>
+      </w:r>
+      <w:proofErr w:type="spellEnd"/>
+      <w:r>
+        <w:rPr>
+          <w:rFonts w:ascii="Courier New" w:eastAsia="Times New Roman" w:hAnsi="Courier New" w:cs="Courier New"/>
+          <w:color w:val="067D17"/>
+          <w:kern w:val="0"/>
+          <w:sz w:val="20"/>
+          <w:szCs w:val="20"/>
+          <w:lang w:val="en-US"/>
+        </w:rPr>
+        <w:t>="</w:t>
+      </w:r>
+      <w:proofErr w:type="gramStart"/>
+      <w:r>
+        <w:rPr>
+          <w:rFonts w:ascii="Courier New" w:eastAsia="Times New Roman" w:hAnsi="Courier New" w:cs="Courier New"/>
+          <w:color w:val="067D17"/>
+          <w:kern w:val="0"/>
+          <w:sz w:val="20"/>
+          <w:szCs w:val="20"/>
+          <w:lang w:val="en-US"/>
+        </w:rPr>
+        <w:t xml:space="preserve">{{ </w:t>
+      </w:r>
+      <w:proofErr w:type="spellStart"/>
+      <w:r>
+        <w:rPr>
+          <w:rFonts w:ascii="Courier New" w:eastAsia="Times New Roman" w:hAnsi="Courier New" w:cs="Courier New"/>
+          <w:color w:val="067D17"/>
+          <w:kern w:val="0"/>
+          <w:sz w:val="20"/>
+          <w:szCs w:val="20"/>
+          <w:lang w:val="en-US"/>
+        </w:rPr>
+        <w:t>url</w:t>
+      </w:r>
+      <w:proofErr w:type="gramEnd"/>
+      <w:r>
+        <w:rPr>
+          <w:rFonts w:ascii="Courier New" w:eastAsia="Times New Roman" w:hAnsi="Courier New" w:cs="Courier New"/>
+          <w:color w:val="067D17"/>
+          <w:kern w:val="0"/>
+          <w:sz w:val="20"/>
+          <w:szCs w:val="20"/>
+          <w:lang w:val="en-US"/>
+        </w:rPr>
+        <w:t>_for</w:t>
+      </w:r>
+      <w:proofErr w:type="spellEnd"/>
+      <w:r>
+        <w:rPr>
+          <w:rFonts w:ascii="Courier New" w:eastAsia="Times New Roman" w:hAnsi="Courier New" w:cs="Courier New"/>
+          <w:color w:val="067D17"/>
+          <w:kern w:val="0"/>
+          <w:sz w:val="20"/>
+          <w:szCs w:val="20"/>
+          <w:lang w:val="en-US"/>
+        </w:rPr>
+        <w:t>('</w:t>
+      </w:r>
+      <w:proofErr w:type="spellStart"/>
+      <w:r>
+        <w:rPr>
+          <w:rFonts w:ascii="Courier New" w:eastAsia="Times New Roman" w:hAnsi="Courier New" w:cs="Courier New"/>
+          <w:color w:val="067D17"/>
+          <w:kern w:val="0"/>
+          <w:sz w:val="20"/>
+          <w:szCs w:val="20"/>
+          <w:lang w:val="en-US"/>
+        </w:rPr>
+        <w:t>comment</w:t>
+      </w:r>
+      <w:r>
+        <w:rPr>
+          <w:rFonts w:ascii="Courier New" w:eastAsia="Times New Roman" w:hAnsi="Courier New" w:cs="Courier New"/>
+          <w:color w:val="067D17"/>
+          <w:kern w:val="0"/>
+          <w:sz w:val="20"/>
+          <w:szCs w:val="20"/>
+          <w:lang w:val="en-US"/>
+        </w:rPr>
+        <w:t>_handler</w:t>
+      </w:r>
+      <w:r>
+        <w:rPr>
+          <w:rFonts w:ascii="Courier New" w:eastAsia="Times New Roman" w:hAnsi="Courier New" w:cs="Courier New"/>
+          <w:color w:val="067D17"/>
+          <w:kern w:val="0"/>
+          <w:sz w:val="20"/>
+          <w:szCs w:val="20"/>
+          <w:lang w:val="en-US"/>
+        </w:rPr>
+        <w:t>.comment</w:t>
+      </w:r>
+      <w:proofErr w:type="spellEnd"/>
+      <w:r>
+        <w:rPr>
+          <w:rFonts w:ascii="Courier New" w:eastAsia="Times New Roman" w:hAnsi="Courier New" w:cs="Courier New"/>
+          <w:color w:val="067D17"/>
+          <w:kern w:val="0"/>
+          <w:sz w:val="20"/>
+          <w:szCs w:val="20"/>
+          <w:lang w:val="en-US"/>
+        </w:rPr>
+        <w:t>') }}"</w:t>
+      </w:r>
+      <w:r>
+        <w:rPr>
+          <w:rFonts w:ascii="Courier New" w:eastAsia="Times New Roman" w:hAnsi="Courier New" w:cs="Courier New"/>
+          <w:color w:val="080808"/>
+          <w:kern w:val="0"/>
+          <w:sz w:val="20"/>
+          <w:szCs w:val="20"/>
+          <w:lang w:val="en-US"/>
+        </w:rPr>
+        <w:t>&gt;here&lt;/</w:t>
+      </w:r>
+      <w:r>
+        <w:rPr>
+          <w:rFonts w:ascii="Courier New" w:eastAsia="Times New Roman" w:hAnsi="Courier New" w:cs="Courier New"/>
+          <w:color w:val="0033B3"/>
+          <w:kern w:val="0"/>
+          <w:sz w:val="20"/>
+          <w:szCs w:val="20"/>
+          <w:lang w:val="en-US"/>
+        </w:rPr>
+        <w:t>a</w:t>
+      </w:r>
+      <w:r>
+        <w:rPr>
+          <w:rFonts w:ascii="Courier New" w:eastAsia="Times New Roman" w:hAnsi="Courier New" w:cs="Courier New"/>
+          <w:color w:val="080808"/>
+          <w:kern w:val="0"/>
+          <w:sz w:val="20"/>
+          <w:szCs w:val="20"/>
+          <w:lang w:val="en-US"/>
+        </w:rPr>
+        <w:t>&gt;!</w:t>
+      </w:r>
+    </w:p>
+    <w:p/>
+    <w:p>
+      <w:r>
+        <w:t>Der Ausdruck „</w:t>
+      </w:r>
+      <w:proofErr w:type="spellStart"/>
+      <w:r>
+        <w:t>url_for</w:t>
+      </w:r>
+      <w:proofErr w:type="spellEnd"/>
+      <w:r>
+        <w:t>(‘</w:t>
+      </w:r>
+      <w:proofErr w:type="spellStart"/>
+      <w:r>
+        <w:t>comment_</w:t>
+      </w:r>
+      <w:proofErr w:type="gramStart"/>
+      <w:r>
+        <w:t>handler.comment</w:t>
+      </w:r>
+      <w:proofErr w:type="spellEnd"/>
+      <w:proofErr w:type="gramEnd"/>
+      <w:r>
+        <w:t xml:space="preserve">‘) </w:t>
+      </w:r>
+      <w:r>
+        <w:t xml:space="preserve">wird beim Rendern mit der URL für die Funktion </w:t>
+      </w:r>
+      <w:proofErr w:type="spellStart"/>
+      <w:r>
+        <w:t>comment</w:t>
+      </w:r>
+      <w:proofErr w:type="spellEnd"/>
+      <w:r>
+        <w:t xml:space="preserve">() im </w:t>
+      </w:r>
+      <w:proofErr w:type="spellStart"/>
+      <w:r>
+        <w:t>Blueprint</w:t>
+      </w:r>
+      <w:proofErr w:type="spellEnd"/>
+      <w:r>
+        <w:t xml:space="preserve"> mit dem Namen „</w:t>
+      </w:r>
+      <w:proofErr w:type="spellStart"/>
+      <w:r>
+        <w:t>comment_handler</w:t>
+      </w:r>
+      <w:proofErr w:type="spellEnd"/>
+      <w:r>
+        <w:t xml:space="preserve">“ ersetzt.  </w:t>
+      </w:r>
+    </w:p>
+    <w:p>
+      <w:pPr>
+        <w:rPr>
+          <w:i/>
+        </w:rPr>
+      </w:pPr>
+      <w:r>
+        <w:rPr>
+          <w:b/>
+          <w:i/>
+        </w:rPr>
+        <w:t>Achtung</w:t>
+      </w:r>
+      <w:r>
+        <w:rPr>
+          <w:i/>
+        </w:rPr>
+        <w:t xml:space="preserve">: Der Name des </w:t>
+      </w:r>
+      <w:proofErr w:type="spellStart"/>
+      <w:r>
+        <w:rPr>
+          <w:i/>
+        </w:rPr>
+        <w:t>Blueprints</w:t>
+      </w:r>
+      <w:proofErr w:type="spellEnd"/>
+      <w:r>
+        <w:rPr>
+          <w:i/>
+        </w:rPr>
+        <w:t xml:space="preserve"> wurde so gewählt, dass er mit dem Namen der Python-Datei übereinstimmt. Das muss in anderen Beispielen nicht genau so sein.</w:t>
+      </w:r>
+    </w:p>
+    <w:p/>
+    <w:p>
+      <w:r>
+        <w:t>Auf der Kommentarseite erstellen wir im oberen Bereich ein Formular, in dem der Benutzer seinen Text eingeben und submitten kann.</w:t>
+      </w:r>
+    </w:p>
+    <w:p>
+      <w:r>
+        <w:t xml:space="preserve">Direkt unterhalb zeigen wir </w:t>
+      </w:r>
+      <w:proofErr w:type="gramStart"/>
+      <w:r>
+        <w:t>alle Kommentar</w:t>
+      </w:r>
+      <w:proofErr w:type="gramEnd"/>
+      <w:r>
+        <w:t xml:space="preserve"> an.</w:t>
       </w:r>
     </w:p>
     <w:p>
@@ -5463,9 +5474,9 @@
     </w:p>
     <w:tbl>
       <w:tblPr>
-        <w:tblStyle w:val="Tabellengitternetz"/>
+        <w:tblStyle w:val="Tabellenraster"/>
         <w:tblW w:w="10456" w:type="dxa"/>
-        <w:tblLook w:val="04A0"/>
+        <w:tblLook w:val="04A0" w:firstRow="1" w:lastRow="0" w:firstColumn="1" w:lastColumn="0" w:noHBand="0" w:noVBand="1"/>
       </w:tblPr>
       <w:tblGrid>
         <w:gridCol w:w="6912"/>
@@ -5516,23 +5527,7 @@
                 <w:b/>
                 <w:lang w:val="en-US"/>
               </w:rPr>
-              <w:t xml:space="preserve"> </w:t>
-            </w:r>
-            <w:proofErr w:type="spellStart"/>
-            <w:r>
-              <w:rPr>
-                <w:b/>
-                <w:lang w:val="en-US"/>
-              </w:rPr>
-              <w:t>Teil</w:t>
-            </w:r>
-            <w:proofErr w:type="spellEnd"/>
-            <w:r>
-              <w:rPr>
-                <w:b/>
-                <w:lang w:val="en-US"/>
-              </w:rPr>
-              <w:t xml:space="preserve"> 1</w:t>
+              <w:t xml:space="preserve"> Teil 1</w:t>
             </w:r>
           </w:p>
         </w:tc>
@@ -5644,6 +5639,7 @@
                 <w:szCs w:val="20"/>
                 <w:lang w:val="en-US"/>
               </w:rPr>
+              <w:lastRenderedPageBreak/>
               <w:t>{% extends "base.html" %}</w:t>
             </w:r>
             <w:r>
@@ -6143,7 +6139,15 @@
           </w:p>
           <w:p>
             <w:r>
-              <w:t>Die Seite, die aufgerufen wird ist /</w:t>
+              <w:t xml:space="preserve">Die Seite, die aufgerufen </w:t>
+            </w:r>
+            <w:proofErr w:type="gramStart"/>
+            <w:r>
+              <w:t>wird</w:t>
+            </w:r>
+            <w:proofErr w:type="gramEnd"/>
+            <w:r>
+              <w:t xml:space="preserve"> ist /</w:t>
             </w:r>
             <w:proofErr w:type="spellStart"/>
             <w:r>
@@ -6151,19 +6155,23 @@
             </w:r>
             <w:proofErr w:type="spellEnd"/>
             <w:r>
-              <w:t xml:space="preserve">. Bei einem größeren Projekt sollte man den Ausdruck </w:t>
-            </w:r>
-            <w:r>
-              <w:lastRenderedPageBreak/>
-              <w:t>{{</w:t>
+              <w:t>. Bei einem größeren Projekt sollte man den Ausdruck {{</w:t>
             </w:r>
             <w:proofErr w:type="spellStart"/>
             <w:r>
-              <w:t>url_for</w:t>
+              <w:t>url_</w:t>
+            </w:r>
+            <w:proofErr w:type="gramStart"/>
+            <w:r>
+              <w:t>for</w:t>
             </w:r>
             <w:proofErr w:type="spellEnd"/>
             <w:r>
-              <w:t>(…)}} verwenden</w:t>
+              <w:t>(</w:t>
+            </w:r>
+            <w:proofErr w:type="gramEnd"/>
+            <w:r>
+              <w:t>…)}} verwenden</w:t>
             </w:r>
           </w:p>
         </w:tc>
@@ -6176,11 +6184,19 @@
       </w:r>
       <w:proofErr w:type="spellStart"/>
       <w:r>
-        <w:t>render_template</w:t>
+        <w:t>render_</w:t>
+      </w:r>
+      <w:proofErr w:type="gramStart"/>
+      <w:r>
+        <w:t>template</w:t>
       </w:r>
       <w:proofErr w:type="spellEnd"/>
       <w:r>
-        <w:t xml:space="preserve">() Variablen mit Daten übergeben. </w:t>
+        <w:t>(</w:t>
+      </w:r>
+      <w:proofErr w:type="gramEnd"/>
+      <w:r>
+        <w:t xml:space="preserve">) Variablen mit Daten übergeben. </w:t>
       </w:r>
     </w:p>
     <w:p>
@@ -6193,14 +6209,23 @@
       </w:r>
       <w:proofErr w:type="spellEnd"/>
       <w:r>
-        <w:t xml:space="preserve"> alle Kommentare übergeben. Dann können wir in einer Schleife den entsprechende HTML Code erzeugen lassen</w:t>
+        <w:t xml:space="preserve"> alle Kommentare übergeben. Dann können wir in einer Schleife den entsprechende </w:t>
+      </w:r>
+      <w:proofErr w:type="gramStart"/>
+      <w:r>
+        <w:t>HTML Code</w:t>
+      </w:r>
+      <w:proofErr w:type="gramEnd"/>
+      <w:r>
+        <w:t xml:space="preserve"> erzeugen lassen</w:t>
       </w:r>
     </w:p>
+    <w:p/>
     <w:tbl>
       <w:tblPr>
-        <w:tblStyle w:val="Tabellengitternetz"/>
+        <w:tblStyle w:val="Tabellenraster"/>
         <w:tblW w:w="10456" w:type="dxa"/>
-        <w:tblLook w:val="04A0"/>
+        <w:tblLook w:val="04A0" w:firstRow="1" w:lastRow="0" w:firstColumn="1" w:lastColumn="0" w:noHBand="0" w:noVBand="1"/>
       </w:tblPr>
       <w:tblGrid>
         <w:gridCol w:w="6912"/>
@@ -6251,23 +6276,7 @@
                 <w:b/>
                 <w:lang w:val="en-US"/>
               </w:rPr>
-              <w:t xml:space="preserve"> </w:t>
-            </w:r>
-            <w:proofErr w:type="spellStart"/>
-            <w:r>
-              <w:rPr>
-                <w:b/>
-                <w:lang w:val="en-US"/>
-              </w:rPr>
-              <w:t>Teil</w:t>
-            </w:r>
-            <w:proofErr w:type="spellEnd"/>
-            <w:r>
-              <w:rPr>
-                <w:b/>
-                <w:lang w:val="en-US"/>
-              </w:rPr>
-              <w:t xml:space="preserve"> 2</w:t>
+              <w:t xml:space="preserve"> Teil 2</w:t>
             </w:r>
           </w:p>
         </w:tc>
@@ -6420,7 +6429,31 @@
                 <w:lang w:val="en-US"/>
               </w:rPr>
               <w:br/>
-              <w:t xml:space="preserve">    {{comment}} &lt;</w:t>
+              <w:t xml:space="preserve"> </w:t>
+            </w:r>
+            <w:proofErr w:type="gramStart"/>
+            <w:r>
+              <w:rPr>
+                <w:rFonts w:ascii="Courier New" w:eastAsia="Times New Roman" w:hAnsi="Courier New" w:cs="Courier New"/>
+                <w:color w:val="080808"/>
+                <w:kern w:val="0"/>
+                <w:sz w:val="20"/>
+                <w:szCs w:val="20"/>
+                <w:lang w:val="en-US"/>
+              </w:rPr>
+              <w:t xml:space="preserve">   {</w:t>
+            </w:r>
+            <w:proofErr w:type="gramEnd"/>
+            <w:r>
+              <w:rPr>
+                <w:rFonts w:ascii="Courier New" w:eastAsia="Times New Roman" w:hAnsi="Courier New" w:cs="Courier New"/>
+                <w:color w:val="080808"/>
+                <w:kern w:val="0"/>
+                <w:sz w:val="20"/>
+                <w:szCs w:val="20"/>
+                <w:lang w:val="en-US"/>
+              </w:rPr>
+              <w:t>{comment}} &lt;</w:t>
             </w:r>
             <w:proofErr w:type="spellStart"/>
             <w:r>
@@ -6626,7 +6659,7 @@
           <w:lang w:val="en-US"/>
         </w:rPr>
       </w:pPr>
-      <w:bookmarkStart w:id="9" w:name="_Toc114422142"/>
+      <w:bookmarkStart w:id="8" w:name="_Toc146885160"/>
       <w:proofErr w:type="spellStart"/>
       <w:r>
         <w:rPr>
@@ -6639,21 +6672,7 @@
         <w:rPr>
           <w:lang w:val="en-US"/>
         </w:rPr>
-        <w:t xml:space="preserve"> </w:t>
-      </w:r>
-      <w:proofErr w:type="spellStart"/>
-      <w:r>
-        <w:rPr>
-          <w:lang w:val="en-US"/>
-        </w:rPr>
-        <w:t>der</w:t>
-      </w:r>
-      <w:proofErr w:type="spellEnd"/>
-      <w:r>
-        <w:rPr>
-          <w:lang w:val="en-US"/>
-        </w:rPr>
-        <w:t xml:space="preserve"> </w:t>
+        <w:t xml:space="preserve"> der </w:t>
       </w:r>
       <w:proofErr w:type="spellStart"/>
       <w:r>
@@ -6683,13 +6702,13 @@
         </w:rPr>
         <w:t xml:space="preserve"> GET</w:t>
       </w:r>
-      <w:bookmarkEnd w:id="9"/>
+      <w:bookmarkEnd w:id="8"/>
     </w:p>
     <w:tbl>
       <w:tblPr>
-        <w:tblStyle w:val="Tabellengitternetz"/>
+        <w:tblStyle w:val="Tabellenraster"/>
         <w:tblW w:w="10456" w:type="dxa"/>
-        <w:tblLook w:val="04A0"/>
+        <w:tblLook w:val="04A0" w:firstRow="1" w:lastRow="0" w:firstColumn="1" w:lastColumn="0" w:noHBand="0" w:noVBand="1"/>
       </w:tblPr>
       <w:tblGrid>
         <w:gridCol w:w="6912"/>
@@ -6712,7 +6731,7 @@
                 <w:b/>
                 <w:lang w:val="en-US"/>
               </w:rPr>
-              <w:t>C</w:t>
+              <w:t>c</w:t>
             </w:r>
             <w:r>
               <w:rPr>
@@ -6733,23 +6752,7 @@
                 <w:b/>
                 <w:lang w:val="en-US"/>
               </w:rPr>
-              <w:t xml:space="preserve">.py </w:t>
-            </w:r>
-            <w:proofErr w:type="spellStart"/>
-            <w:r>
-              <w:rPr>
-                <w:b/>
-                <w:lang w:val="en-US"/>
-              </w:rPr>
-              <w:t>Teil</w:t>
-            </w:r>
-            <w:proofErr w:type="spellEnd"/>
-            <w:r>
-              <w:rPr>
-                <w:b/>
-                <w:lang w:val="en-US"/>
-              </w:rPr>
-              <w:t xml:space="preserve"> </w:t>
+              <w:t xml:space="preserve">.py Teil </w:t>
             </w:r>
             <w:r>
               <w:rPr>
@@ -6843,7 +6846,7 @@
               </w:rPr>
               <w:t>@</w:t>
             </w:r>
-            <w:proofErr w:type="spellStart"/>
+            <w:proofErr w:type="gramStart"/>
             <w:r>
               <w:rPr>
                 <w:rFonts w:ascii="Courier New" w:eastAsia="Times New Roman" w:hAnsi="Courier New" w:cs="Courier New"/>
@@ -6855,7 +6858,7 @@
               </w:rPr>
               <w:t>comments.route</w:t>
             </w:r>
-            <w:proofErr w:type="spellEnd"/>
+            <w:proofErr w:type="gramEnd"/>
             <w:r>
               <w:rPr>
                 <w:rFonts w:ascii="Courier New" w:eastAsia="Times New Roman" w:hAnsi="Courier New" w:cs="Courier New"/>
@@ -7469,7 +7472,19 @@
                 <w:szCs w:val="20"/>
                 <w:lang w:val="en-US"/>
               </w:rPr>
-              <w:t>render_template</w:t>
+              <w:t>render_</w:t>
+            </w:r>
+            <w:proofErr w:type="gramStart"/>
+            <w:r>
+              <w:rPr>
+                <w:rFonts w:ascii="Courier New" w:eastAsia="Times New Roman" w:hAnsi="Courier New" w:cs="Courier New"/>
+                <w:color w:val="080808"/>
+                <w:kern w:val="0"/>
+                <w:sz w:val="20"/>
+                <w:szCs w:val="20"/>
+                <w:lang w:val="en-US"/>
+              </w:rPr>
+              <w:t>template</w:t>
             </w:r>
             <w:proofErr w:type="spellEnd"/>
             <w:r>
@@ -7483,6 +7498,7 @@
               </w:rPr>
               <w:t>(</w:t>
             </w:r>
+            <w:proofErr w:type="gramEnd"/>
             <w:r>
               <w:rPr>
                 <w:rFonts w:ascii="Courier New" w:eastAsia="Times New Roman" w:hAnsi="Courier New" w:cs="Courier New"/>
@@ -7599,11 +7615,23 @@
             </w:r>
             <w:proofErr w:type="spellStart"/>
             <w:r>
-              <w:t>render_template</w:t>
+              <w:t>render_</w:t>
+            </w:r>
+            <w:proofErr w:type="gramStart"/>
+            <w:r>
+              <w:t>template</w:t>
             </w:r>
             <w:proofErr w:type="spellEnd"/>
             <w:r>
-              <w:t xml:space="preserve">() aufrufen und alle Kommentare übergeben (für die </w:t>
+              <w:t>(</w:t>
+            </w:r>
+            <w:proofErr w:type="gramEnd"/>
+            <w:r>
+              <w:t xml:space="preserve">) aufrufen </w:t>
+            </w:r>
+            <w:r>
+              <w:lastRenderedPageBreak/>
+              <w:t xml:space="preserve">und alle Kommentare übergeben (für die </w:t>
             </w:r>
             <w:proofErr w:type="spellStart"/>
             <w:r>
@@ -7622,11 +7650,11 @@
       <w:pPr>
         <w:pStyle w:val="berschrift2"/>
       </w:pPr>
-      <w:bookmarkStart w:id="10" w:name="_Toc114422143"/>
+      <w:bookmarkStart w:id="9" w:name="_Toc146885161"/>
       <w:r>
         <w:t>Verfassen eines neuen Kommentars – Methode POST</w:t>
       </w:r>
-      <w:bookmarkEnd w:id="10"/>
+      <w:bookmarkEnd w:id="9"/>
     </w:p>
     <w:p>
       <w:r>
@@ -7645,19 +7673,27 @@
       </w:r>
       <w:proofErr w:type="spellStart"/>
       <w:r>
-        <w:t>comments_post</w:t>
+        <w:t>comments_</w:t>
+      </w:r>
+      <w:proofErr w:type="gramStart"/>
+      <w:r>
+        <w:t>post</w:t>
       </w:r>
       <w:proofErr w:type="spellEnd"/>
       <w:r>
-        <w:t>()</w:t>
+        <w:t>(</w:t>
+      </w:r>
+      <w:proofErr w:type="gramEnd"/>
+      <w:r>
+        <w:t>)</w:t>
       </w:r>
     </w:p>
     <w:p/>
     <w:tbl>
       <w:tblPr>
-        <w:tblStyle w:val="Tabellengitternetz"/>
+        <w:tblStyle w:val="Tabellenraster"/>
         <w:tblW w:w="10456" w:type="dxa"/>
-        <w:tblLook w:val="04A0"/>
+        <w:tblLook w:val="04A0" w:firstRow="1" w:lastRow="0" w:firstColumn="1" w:lastColumn="0" w:noHBand="0" w:noVBand="1"/>
       </w:tblPr>
       <w:tblGrid>
         <w:gridCol w:w="6912"/>
@@ -7701,23 +7737,7 @@
                 <w:b/>
                 <w:lang w:val="en-US"/>
               </w:rPr>
-              <w:t xml:space="preserve">.py </w:t>
-            </w:r>
-            <w:proofErr w:type="spellStart"/>
-            <w:r>
-              <w:rPr>
-                <w:b/>
-                <w:lang w:val="en-US"/>
-              </w:rPr>
-              <w:t>Teil</w:t>
-            </w:r>
-            <w:proofErr w:type="spellEnd"/>
-            <w:r>
-              <w:rPr>
-                <w:b/>
-                <w:lang w:val="en-US"/>
-              </w:rPr>
-              <w:t xml:space="preserve"> </w:t>
+              <w:t xml:space="preserve">.py Teil </w:t>
             </w:r>
             <w:r>
               <w:rPr>
@@ -7834,7 +7854,7 @@
               </w:rPr>
               <w:t>@</w:t>
             </w:r>
-            <w:proofErr w:type="spellStart"/>
+            <w:proofErr w:type="gramStart"/>
             <w:r>
               <w:rPr>
                 <w:rFonts w:ascii="Courier New" w:eastAsia="Times New Roman" w:hAnsi="Courier New" w:cs="Courier New"/>
@@ -7846,7 +7866,7 @@
               </w:rPr>
               <w:t>comments.route</w:t>
             </w:r>
-            <w:proofErr w:type="spellEnd"/>
+            <w:proofErr w:type="gramEnd"/>
             <w:r>
               <w:rPr>
                 <w:rFonts w:ascii="Courier New" w:eastAsia="Times New Roman" w:hAnsi="Courier New" w:cs="Courier New"/>
@@ -8367,6 +8387,7 @@
               <w:br/>
               <w:t xml:space="preserve">    f = </w:t>
             </w:r>
+            <w:proofErr w:type="gramStart"/>
             <w:r>
               <w:rPr>
                 <w:rFonts w:ascii="Courier New" w:eastAsia="Times New Roman" w:hAnsi="Courier New" w:cs="Courier New"/>
@@ -8389,6 +8410,7 @@
               </w:rPr>
               <w:t>(</w:t>
             </w:r>
+            <w:proofErr w:type="gramEnd"/>
             <w:r>
               <w:rPr>
                 <w:rFonts w:ascii="Courier New" w:eastAsia="Times New Roman" w:hAnsi="Courier New" w:cs="Courier New"/>
@@ -8765,9 +8787,44 @@
                 <w:szCs w:val="20"/>
                 <w:lang w:val="en-US"/>
               </w:rPr>
-              <w:t>comments.comment</w:t>
+              <w:t>comment</w:t>
+            </w:r>
+            <w:r>
+              <w:rPr>
+                <w:rFonts w:ascii="Courier New" w:eastAsia="Times New Roman" w:hAnsi="Courier New" w:cs="Courier New"/>
+                <w:color w:val="067D17"/>
+                <w:kern w:val="0"/>
+                <w:sz w:val="20"/>
+                <w:szCs w:val="20"/>
+                <w:lang w:val="en-US"/>
+              </w:rPr>
+              <w:t>_</w:t>
+            </w:r>
+            <w:proofErr w:type="gramStart"/>
+            <w:r>
+              <w:rPr>
+                <w:rFonts w:ascii="Courier New" w:eastAsia="Times New Roman" w:hAnsi="Courier New" w:cs="Courier New"/>
+                <w:color w:val="067D17"/>
+                <w:kern w:val="0"/>
+                <w:sz w:val="20"/>
+                <w:szCs w:val="20"/>
+                <w:lang w:val="en-US"/>
+              </w:rPr>
+              <w:t>handler</w:t>
+            </w:r>
+            <w:r>
+              <w:rPr>
+                <w:rFonts w:ascii="Courier New" w:eastAsia="Times New Roman" w:hAnsi="Courier New" w:cs="Courier New"/>
+                <w:color w:val="067D17"/>
+                <w:kern w:val="0"/>
+                <w:sz w:val="20"/>
+                <w:szCs w:val="20"/>
+                <w:lang w:val="en-US"/>
+              </w:rPr>
+              <w:t>.comment</w:t>
             </w:r>
             <w:proofErr w:type="spellEnd"/>
+            <w:proofErr w:type="gramEnd"/>
             <w:r>
               <w:rPr>
                 <w:rFonts w:ascii="Courier New" w:eastAsia="Times New Roman" w:hAnsi="Courier New" w:cs="Courier New"/>
@@ -8847,10 +8904,18 @@
               <w:t>werden</w:t>
             </w:r>
             <w:r>
-              <w:t xml:space="preserve"> in </w:t>
-            </w:r>
-            <w:r>
-              <w:t xml:space="preserve"> der Variable </w:t>
+              <w:t xml:space="preserve"> </w:t>
+            </w:r>
+            <w:proofErr w:type="gramStart"/>
+            <w:r>
+              <w:t xml:space="preserve">in </w:t>
+            </w:r>
+            <w:r>
+              <w:t xml:space="preserve"> der</w:t>
+            </w:r>
+            <w:proofErr w:type="gramEnd"/>
+            <w:r>
+              <w:t xml:space="preserve"> Variable </w:t>
             </w:r>
             <w:proofErr w:type="spellStart"/>
             <w:r>
@@ -8990,7 +9055,15 @@
           </w:p>
           <w:p>
             <w:r>
-              <w:t>Abfrage des Kommentars mit form.get(</w:t>
+              <w:t xml:space="preserve">Abfrage des Kommentars mit </w:t>
+            </w:r>
+            <w:proofErr w:type="spellStart"/>
+            <w:r>
+              <w:t>form.get</w:t>
+            </w:r>
+            <w:proofErr w:type="spellEnd"/>
+            <w:r>
+              <w:t>(</w:t>
             </w:r>
             <w:proofErr w:type="spellStart"/>
             <w:r>
@@ -9041,8 +9114,13 @@
             <w:r>
               <w:t xml:space="preserve"> (das ist dann wieder die </w:t>
             </w:r>
-            <w:r>
-              <w:t>GET Methode), damit der neue Kommentar mit angezeigt wird.</w:t>
+            <w:proofErr w:type="gramStart"/>
+            <w:r>
+              <w:t>GET Methode</w:t>
+            </w:r>
+            <w:proofErr w:type="gramEnd"/>
+            <w:r>
+              <w:t>), damit der neue Kommentar mit angezeigt wird.</w:t>
             </w:r>
           </w:p>
           <w:p/>
@@ -9068,15 +9146,7 @@
       </w:r>
       <w:proofErr w:type="spellEnd"/>
       <w:r>
-        <w:t xml:space="preserve"> aktivieren – Kommentare in __</w:t>
-      </w:r>
-      <w:proofErr w:type="spellStart"/>
-      <w:r>
-        <w:t>init__.py</w:t>
-      </w:r>
-      <w:proofErr w:type="spellEnd"/>
-      <w:r>
-        <w:t xml:space="preserve"> entfernen.</w:t>
+        <w:t xml:space="preserve"> aktivieren – Kommentare in __init__.py entfernen.</w:t>
       </w:r>
     </w:p>
     <w:p/>
@@ -9091,6 +9161,7 @@
         <w:rPr>
           <w:noProof/>
         </w:rPr>
+        <w:lastRenderedPageBreak/>
         <w:drawing>
           <wp:inline distT="0" distB="0" distL="0" distR="0">
             <wp:extent cx="3675976" cy="3037398"/>
@@ -9109,7 +9180,7 @@
                     </pic:cNvPicPr>
                   </pic:nvPicPr>
                   <pic:blipFill>
-                    <a:blip r:embed="rId13" cstate="print"/>
+                    <a:blip r:embed="rId15" cstate="print"/>
                     <a:srcRect/>
                     <a:stretch>
                       <a:fillRect/>
@@ -9139,7 +9210,7 @@
       </w:r>
     </w:p>
     <w:sectPr>
-      <w:headerReference w:type="default" r:id="rId14"/>
+      <w:headerReference w:type="default" r:id="rId16"/>
       <w:pgSz w:w="11906" w:h="16838"/>
       <w:pgMar w:top="720" w:right="720" w:bottom="720" w:left="720" w:header="708" w:footer="708" w:gutter="0"/>
       <w:cols w:space="708"/>
@@ -9150,7 +9221,7 @@
 </file>
 
 <file path=word/endnotes.xml><?xml version="1.0" encoding="utf-8"?>
-<w:endnotes xmlns:ve="http://schemas.openxmlformats.org/markup-compatibility/2006" xmlns:o="urn:schemas-microsoft-com:office:office" xmlns:r="http://schemas.openxmlformats.org/officeDocument/2006/relationships" xmlns:m="http://schemas.openxmlformats.org/officeDocument/2006/math" xmlns:v="urn:schemas-microsoft-com:vml" xmlns:wp="http://schemas.openxmlformats.org/drawingml/2006/wordprocessingDrawing" xmlns:w10="urn:schemas-microsoft-com:office:word" xmlns:w="http://schemas.openxmlformats.org/wordprocessingml/2006/main" xmlns:wne="http://schemas.microsoft.com/office/word/2006/wordml">
+<w:endnotes xmlns:wpc="http://schemas.microsoft.com/office/word/2010/wordprocessingCanvas" xmlns:cx="http://schemas.microsoft.com/office/drawing/2014/chartex" xmlns:cx1="http://schemas.microsoft.com/office/drawing/2015/9/8/chartex" xmlns:cx2="http://schemas.microsoft.com/office/drawing/2015/10/21/chartex" xmlns:cx3="http://schemas.microsoft.com/office/drawing/2016/5/9/chartex" xmlns:cx4="http://schemas.microsoft.com/office/drawing/2016/5/10/chartex" xmlns:cx5="http://schemas.microsoft.com/office/drawing/2016/5/11/chartex" xmlns:cx6="http://schemas.microsoft.com/office/drawing/2016/5/12/chartex" xmlns:cx7="http://schemas.microsoft.com/office/drawing/2016/5/13/chartex" xmlns:cx8="http://schemas.microsoft.com/office/drawing/2016/5/14/chartex" xmlns:mc="http://schemas.openxmlformats.org/markup-compatibility/2006" xmlns:aink="http://schemas.microsoft.com/office/drawing/2016/ink" xmlns:am3d="http://schemas.microsoft.com/office/drawing/2017/model3d" xmlns:o="urn:schemas-microsoft-com:office:office" xmlns:oel="http://schemas.microsoft.com/office/2019/extlst" xmlns:r="http://schemas.openxmlformats.org/officeDocument/2006/relationships" xmlns:m="http://schemas.openxmlformats.org/officeDocument/2006/math" xmlns:v="urn:schemas-microsoft-com:vml" xmlns:wp14="http://schemas.microsoft.com/office/word/2010/wordprocessingDrawing" xmlns:wp="http://schemas.openxmlformats.org/drawingml/2006/wordprocessingDrawing" xmlns:w10="urn:schemas-microsoft-com:office:word" xmlns:w="http://schemas.openxmlformats.org/wordprocessingml/2006/main" xmlns:w14="http://schemas.microsoft.com/office/word/2010/wordml" xmlns:w15="http://schemas.microsoft.com/office/word/2012/wordml" xmlns:w16cex="http://schemas.microsoft.com/office/word/2018/wordml/cex" xmlns:w16cid="http://schemas.microsoft.com/office/word/2016/wordml/cid" xmlns:w16="http://schemas.microsoft.com/office/word/2018/wordml" xmlns:w16sdtdh="http://schemas.microsoft.com/office/word/2020/wordml/sdtdatahash" xmlns:w16se="http://schemas.microsoft.com/office/word/2015/wordml/symex" xmlns:wpg="http://schemas.microsoft.com/office/word/2010/wordprocessingGroup" xmlns:wpi="http://schemas.microsoft.com/office/word/2010/wordprocessingInk" xmlns:wne="http://schemas.microsoft.com/office/word/2006/wordml" xmlns:wps="http://schemas.microsoft.com/office/word/2010/wordprocessingShape" mc:Ignorable="w14 w15 w16se w16cid w16 w16cex w16sdtdh wp14">
   <w:endnote w:type="separator" w:id="-1">
     <w:p>
       <w:r>
@@ -9169,7 +9240,7 @@
 </file>
 
 <file path=word/footnotes.xml><?xml version="1.0" encoding="utf-8"?>
-<w:footnotes xmlns:ve="http://schemas.openxmlformats.org/markup-compatibility/2006" xmlns:o="urn:schemas-microsoft-com:office:office" xmlns:r="http://schemas.openxmlformats.org/officeDocument/2006/relationships" xmlns:m="http://schemas.openxmlformats.org/officeDocument/2006/math" xmlns:v="urn:schemas-microsoft-com:vml" xmlns:wp="http://schemas.openxmlformats.org/drawingml/2006/wordprocessingDrawing" xmlns:w10="urn:schemas-microsoft-com:office:word" xmlns:w="http://schemas.openxmlformats.org/wordprocessingml/2006/main" xmlns:wne="http://schemas.microsoft.com/office/word/2006/wordml">
+<w:footnotes xmlns:wpc="http://schemas.microsoft.com/office/word/2010/wordprocessingCanvas" xmlns:cx="http://schemas.microsoft.com/office/drawing/2014/chartex" xmlns:cx1="http://schemas.microsoft.com/office/drawing/2015/9/8/chartex" xmlns:cx2="http://schemas.microsoft.com/office/drawing/2015/10/21/chartex" xmlns:cx3="http://schemas.microsoft.com/office/drawing/2016/5/9/chartex" xmlns:cx4="http://schemas.microsoft.com/office/drawing/2016/5/10/chartex" xmlns:cx5="http://schemas.microsoft.com/office/drawing/2016/5/11/chartex" xmlns:cx6="http://schemas.microsoft.com/office/drawing/2016/5/12/chartex" xmlns:cx7="http://schemas.microsoft.com/office/drawing/2016/5/13/chartex" xmlns:cx8="http://schemas.microsoft.com/office/drawing/2016/5/14/chartex" xmlns:mc="http://schemas.openxmlformats.org/markup-compatibility/2006" xmlns:aink="http://schemas.microsoft.com/office/drawing/2016/ink" xmlns:am3d="http://schemas.microsoft.com/office/drawing/2017/model3d" xmlns:o="urn:schemas-microsoft-com:office:office" xmlns:oel="http://schemas.microsoft.com/office/2019/extlst" xmlns:r="http://schemas.openxmlformats.org/officeDocument/2006/relationships" xmlns:m="http://schemas.openxmlformats.org/officeDocument/2006/math" xmlns:v="urn:schemas-microsoft-com:vml" xmlns:wp14="http://schemas.microsoft.com/office/word/2010/wordprocessingDrawing" xmlns:wp="http://schemas.openxmlformats.org/drawingml/2006/wordprocessingDrawing" xmlns:w10="urn:schemas-microsoft-com:office:word" xmlns:w="http://schemas.openxmlformats.org/wordprocessingml/2006/main" xmlns:w14="http://schemas.microsoft.com/office/word/2010/wordml" xmlns:w15="http://schemas.microsoft.com/office/word/2012/wordml" xmlns:w16cex="http://schemas.microsoft.com/office/word/2018/wordml/cex" xmlns:w16cid="http://schemas.microsoft.com/office/word/2016/wordml/cid" xmlns:w16="http://schemas.microsoft.com/office/word/2018/wordml" xmlns:w16sdtdh="http://schemas.microsoft.com/office/word/2020/wordml/sdtdatahash" xmlns:w16se="http://schemas.microsoft.com/office/word/2015/wordml/symex" xmlns:wpg="http://schemas.microsoft.com/office/word/2010/wordprocessingGroup" xmlns:wpi="http://schemas.microsoft.com/office/word/2010/wordprocessingInk" xmlns:wne="http://schemas.microsoft.com/office/word/2006/wordml" xmlns:wps="http://schemas.microsoft.com/office/word/2010/wordprocessingShape" mc:Ignorable="w14 w15 w16se w16cid w16 w16cex w16sdtdh wp14">
   <w:footnote w:type="separator" w:id="-1">
     <w:p>
       <w:r>
@@ -9188,12 +9259,12 @@
 </file>
 
 <file path=word/header1.xml><?xml version="1.0" encoding="utf-8"?>
-<w:hdr xmlns:ve="http://schemas.openxmlformats.org/markup-compatibility/2006" xmlns:o="urn:schemas-microsoft-com:office:office" xmlns:r="http://schemas.openxmlformats.org/officeDocument/2006/relationships" xmlns:m="http://schemas.openxmlformats.org/officeDocument/2006/math" xmlns:v="urn:schemas-microsoft-com:vml" xmlns:wp="http://schemas.openxmlformats.org/drawingml/2006/wordprocessingDrawing" xmlns:w10="urn:schemas-microsoft-com:office:word" xmlns:w="http://schemas.openxmlformats.org/wordprocessingml/2006/main" xmlns:wne="http://schemas.microsoft.com/office/word/2006/wordml">
+<w:hdr xmlns:wpc="http://schemas.microsoft.com/office/word/2010/wordprocessingCanvas" xmlns:cx="http://schemas.microsoft.com/office/drawing/2014/chartex" xmlns:cx1="http://schemas.microsoft.com/office/drawing/2015/9/8/chartex" xmlns:cx2="http://schemas.microsoft.com/office/drawing/2015/10/21/chartex" xmlns:cx3="http://schemas.microsoft.com/office/drawing/2016/5/9/chartex" xmlns:cx4="http://schemas.microsoft.com/office/drawing/2016/5/10/chartex" xmlns:cx5="http://schemas.microsoft.com/office/drawing/2016/5/11/chartex" xmlns:cx6="http://schemas.microsoft.com/office/drawing/2016/5/12/chartex" xmlns:cx7="http://schemas.microsoft.com/office/drawing/2016/5/13/chartex" xmlns:cx8="http://schemas.microsoft.com/office/drawing/2016/5/14/chartex" xmlns:mc="http://schemas.openxmlformats.org/markup-compatibility/2006" xmlns:aink="http://schemas.microsoft.com/office/drawing/2016/ink" xmlns:am3d="http://schemas.microsoft.com/office/drawing/2017/model3d" xmlns:o="urn:schemas-microsoft-com:office:office" xmlns:oel="http://schemas.microsoft.com/office/2019/extlst" xmlns:r="http://schemas.openxmlformats.org/officeDocument/2006/relationships" xmlns:m="http://schemas.openxmlformats.org/officeDocument/2006/math" xmlns:v="urn:schemas-microsoft-com:vml" xmlns:wp14="http://schemas.microsoft.com/office/word/2010/wordprocessingDrawing" xmlns:wp="http://schemas.openxmlformats.org/drawingml/2006/wordprocessingDrawing" xmlns:w10="urn:schemas-microsoft-com:office:word" xmlns:w="http://schemas.openxmlformats.org/wordprocessingml/2006/main" xmlns:w14="http://schemas.microsoft.com/office/word/2010/wordml" xmlns:w15="http://schemas.microsoft.com/office/word/2012/wordml" xmlns:w16cex="http://schemas.microsoft.com/office/word/2018/wordml/cex" xmlns:w16cid="http://schemas.microsoft.com/office/word/2016/wordml/cid" xmlns:w16="http://schemas.microsoft.com/office/word/2018/wordml" xmlns:w16sdtdh="http://schemas.microsoft.com/office/word/2020/wordml/sdtdatahash" xmlns:w16se="http://schemas.microsoft.com/office/word/2015/wordml/symex" xmlns:wpg="http://schemas.microsoft.com/office/word/2010/wordprocessingGroup" xmlns:wpi="http://schemas.microsoft.com/office/word/2010/wordprocessingInk" xmlns:wne="http://schemas.microsoft.com/office/word/2006/wordml" xmlns:wps="http://schemas.microsoft.com/office/word/2010/wordprocessingShape" mc:Ignorable="w14 w15 w16se w16cid w16 w16cex w16sdtdh wp14">
   <w:tbl>
     <w:tblPr>
-      <w:tblStyle w:val="Tabellengitternetz"/>
+      <w:tblStyle w:val="Tabellenraster"/>
       <w:tblW w:w="10485" w:type="dxa"/>
-      <w:tblLook w:val="04A0"/>
+      <w:tblLook w:val="04A0" w:firstRow="1" w:lastRow="0" w:firstColumn="1" w:lastColumn="0" w:noHBand="0" w:noVBand="1"/>
     </w:tblPr>
     <w:tblGrid>
       <w:gridCol w:w="2547"/>
@@ -9289,13 +9360,8 @@
           </w:r>
           <w:proofErr w:type="spellEnd"/>
           <w:r>
-            <w:t xml:space="preserve"> </w:t>
+            <w:t xml:space="preserve"> Tutorial</w:t>
           </w:r>
-          <w:proofErr w:type="spellStart"/>
-          <w:r>
-            <w:t>Tutorial</w:t>
-          </w:r>
-          <w:proofErr w:type="spellEnd"/>
         </w:p>
       </w:tc>
       <w:tc>
@@ -9307,14 +9373,27 @@
             <w:pStyle w:val="Kopfzeile"/>
             <w:jc w:val="right"/>
           </w:pPr>
-          <w:fldSimple w:instr=" PAGE   \* MERGEFORMAT ">
-            <w:r>
-              <w:rPr>
-                <w:noProof/>
-              </w:rPr>
-              <w:t>9</w:t>
-            </w:r>
-          </w:fldSimple>
+          <w:r>
+            <w:fldChar w:fldCharType="begin"/>
+          </w:r>
+          <w:r>
+            <w:instrText xml:space="preserve"> PAGE   \* MERGEFORMAT </w:instrText>
+          </w:r>
+          <w:r>
+            <w:fldChar w:fldCharType="separate"/>
+          </w:r>
+          <w:r>
+            <w:rPr>
+              <w:noProof/>
+            </w:rPr>
+            <w:t>9</w:t>
+          </w:r>
+          <w:r>
+            <w:rPr>
+              <w:noProof/>
+            </w:rPr>
+            <w:fldChar w:fldCharType="end"/>
+          </w:r>
         </w:p>
         <w:p>
           <w:pPr>
@@ -9338,8 +9417,8 @@
 </file>
 
 <file path=word/numbering.xml><?xml version="1.0" encoding="utf-8"?>
-<w:numbering xmlns:ve="http://schemas.openxmlformats.org/markup-compatibility/2006" xmlns:o="urn:schemas-microsoft-com:office:office" xmlns:r="http://schemas.openxmlformats.org/officeDocument/2006/relationships" xmlns:m="http://schemas.openxmlformats.org/officeDocument/2006/math" xmlns:v="urn:schemas-microsoft-com:vml" xmlns:wp="http://schemas.openxmlformats.org/drawingml/2006/wordprocessingDrawing" xmlns:w10="urn:schemas-microsoft-com:office:word" xmlns:w="http://schemas.openxmlformats.org/wordprocessingml/2006/main" xmlns:wne="http://schemas.microsoft.com/office/word/2006/wordml">
-  <w:abstractNum w:abstractNumId="0">
+<w:numbering xmlns:wpc="http://schemas.microsoft.com/office/word/2010/wordprocessingCanvas" xmlns:cx="http://schemas.microsoft.com/office/drawing/2014/chartex" xmlns:cx1="http://schemas.microsoft.com/office/drawing/2015/9/8/chartex" xmlns:cx2="http://schemas.microsoft.com/office/drawing/2015/10/21/chartex" xmlns:cx3="http://schemas.microsoft.com/office/drawing/2016/5/9/chartex" xmlns:cx4="http://schemas.microsoft.com/office/drawing/2016/5/10/chartex" xmlns:cx5="http://schemas.microsoft.com/office/drawing/2016/5/11/chartex" xmlns:cx6="http://schemas.microsoft.com/office/drawing/2016/5/12/chartex" xmlns:cx7="http://schemas.microsoft.com/office/drawing/2016/5/13/chartex" xmlns:cx8="http://schemas.microsoft.com/office/drawing/2016/5/14/chartex" xmlns:mc="http://schemas.openxmlformats.org/markup-compatibility/2006" xmlns:aink="http://schemas.microsoft.com/office/drawing/2016/ink" xmlns:am3d="http://schemas.microsoft.com/office/drawing/2017/model3d" xmlns:o="urn:schemas-microsoft-com:office:office" xmlns:oel="http://schemas.microsoft.com/office/2019/extlst" xmlns:r="http://schemas.openxmlformats.org/officeDocument/2006/relationships" xmlns:m="http://schemas.openxmlformats.org/officeDocument/2006/math" xmlns:v="urn:schemas-microsoft-com:vml" xmlns:wp14="http://schemas.microsoft.com/office/word/2010/wordprocessingDrawing" xmlns:wp="http://schemas.openxmlformats.org/drawingml/2006/wordprocessingDrawing" xmlns:w10="urn:schemas-microsoft-com:office:word" xmlns:w="http://schemas.openxmlformats.org/wordprocessingml/2006/main" xmlns:w14="http://schemas.microsoft.com/office/word/2010/wordml" xmlns:w15="http://schemas.microsoft.com/office/word/2012/wordml" xmlns:w16cex="http://schemas.microsoft.com/office/word/2018/wordml/cex" xmlns:w16cid="http://schemas.microsoft.com/office/word/2016/wordml/cid" xmlns:w16="http://schemas.microsoft.com/office/word/2018/wordml" xmlns:w16sdtdh="http://schemas.microsoft.com/office/word/2020/wordml/sdtdatahash" xmlns:w16se="http://schemas.microsoft.com/office/word/2015/wordml/symex" xmlns:wpg="http://schemas.microsoft.com/office/word/2010/wordprocessingGroup" xmlns:wpi="http://schemas.microsoft.com/office/word/2010/wordprocessingInk" xmlns:wne="http://schemas.microsoft.com/office/word/2006/wordml" xmlns:wps="http://schemas.microsoft.com/office/word/2010/wordprocessingShape" mc:Ignorable="w14 w15 w16se w16cid w16 w16cex w16sdtdh wp14">
+  <w:abstractNum w:abstractNumId="0" w15:restartNumberingAfterBreak="0">
     <w:nsid w:val="06437A79"/>
     <w:multiLevelType w:val="hybridMultilevel"/>
     <w:tmpl w:val="8F90238E"/>
@@ -9451,7 +9530,7 @@
       </w:rPr>
     </w:lvl>
   </w:abstractNum>
-  <w:abstractNum w:abstractNumId="1">
+  <w:abstractNum w:abstractNumId="1" w15:restartNumberingAfterBreak="0">
     <w:nsid w:val="06B44B8C"/>
     <w:multiLevelType w:val="hybridMultilevel"/>
     <w:tmpl w:val="18A6E74E"/>
@@ -9564,7 +9643,7 @@
       </w:rPr>
     </w:lvl>
   </w:abstractNum>
-  <w:abstractNum w:abstractNumId="2">
+  <w:abstractNum w:abstractNumId="2" w15:restartNumberingAfterBreak="0">
     <w:nsid w:val="08B40BEC"/>
     <w:multiLevelType w:val="multilevel"/>
     <w:tmpl w:val="04070025"/>
@@ -9659,7 +9738,7 @@
       </w:pPr>
     </w:lvl>
   </w:abstractNum>
-  <w:abstractNum w:abstractNumId="3">
+  <w:abstractNum w:abstractNumId="3" w15:restartNumberingAfterBreak="0">
     <w:nsid w:val="150463A8"/>
     <w:multiLevelType w:val="hybridMultilevel"/>
     <w:tmpl w:val="73808240"/>
@@ -9748,7 +9827,7 @@
       </w:pPr>
     </w:lvl>
   </w:abstractNum>
-  <w:abstractNum w:abstractNumId="4">
+  <w:abstractNum w:abstractNumId="4" w15:restartNumberingAfterBreak="0">
     <w:nsid w:val="1CAB0D7B"/>
     <w:multiLevelType w:val="hybridMultilevel"/>
     <w:tmpl w:val="8EACC7E0"/>
@@ -9861,7 +9940,7 @@
       </w:rPr>
     </w:lvl>
   </w:abstractNum>
-  <w:abstractNum w:abstractNumId="5">
+  <w:abstractNum w:abstractNumId="5" w15:restartNumberingAfterBreak="0">
     <w:nsid w:val="221C4764"/>
     <w:multiLevelType w:val="hybridMultilevel"/>
     <w:tmpl w:val="372AD7BA"/>
@@ -9950,7 +10029,7 @@
       </w:pPr>
     </w:lvl>
   </w:abstractNum>
-  <w:abstractNum w:abstractNumId="6">
+  <w:abstractNum w:abstractNumId="6" w15:restartNumberingAfterBreak="0">
     <w:nsid w:val="22F24A09"/>
     <w:multiLevelType w:val="hybridMultilevel"/>
     <w:tmpl w:val="E8582E34"/>
@@ -10063,7 +10142,7 @@
       </w:rPr>
     </w:lvl>
   </w:abstractNum>
-  <w:abstractNum w:abstractNumId="7">
+  <w:abstractNum w:abstractNumId="7" w15:restartNumberingAfterBreak="0">
     <w:nsid w:val="2F0647B3"/>
     <w:multiLevelType w:val="hybridMultilevel"/>
     <w:tmpl w:val="E97850A2"/>
@@ -10176,7 +10255,7 @@
       </w:rPr>
     </w:lvl>
   </w:abstractNum>
-  <w:abstractNum w:abstractNumId="8">
+  <w:abstractNum w:abstractNumId="8" w15:restartNumberingAfterBreak="0">
     <w:nsid w:val="3161016A"/>
     <w:multiLevelType w:val="hybridMultilevel"/>
     <w:tmpl w:val="D61C667A"/>
@@ -10289,7 +10368,7 @@
       </w:rPr>
     </w:lvl>
   </w:abstractNum>
-  <w:abstractNum w:abstractNumId="9">
+  <w:abstractNum w:abstractNumId="9" w15:restartNumberingAfterBreak="0">
     <w:nsid w:val="331E3B60"/>
     <w:multiLevelType w:val="hybridMultilevel"/>
     <w:tmpl w:val="1644798E"/>
@@ -10402,7 +10481,7 @@
       </w:rPr>
     </w:lvl>
   </w:abstractNum>
-  <w:abstractNum w:abstractNumId="10">
+  <w:abstractNum w:abstractNumId="10" w15:restartNumberingAfterBreak="0">
     <w:nsid w:val="50075334"/>
     <w:multiLevelType w:val="hybridMultilevel"/>
     <w:tmpl w:val="4E021A72"/>
@@ -10515,7 +10594,7 @@
       </w:rPr>
     </w:lvl>
   </w:abstractNum>
-  <w:abstractNum w:abstractNumId="11">
+  <w:abstractNum w:abstractNumId="11" w15:restartNumberingAfterBreak="0">
     <w:nsid w:val="526A774F"/>
     <w:multiLevelType w:val="hybridMultilevel"/>
     <w:tmpl w:val="BB5665F2"/>
@@ -10628,7 +10707,7 @@
       </w:rPr>
     </w:lvl>
   </w:abstractNum>
-  <w:abstractNum w:abstractNumId="12">
+  <w:abstractNum w:abstractNumId="12" w15:restartNumberingAfterBreak="0">
     <w:nsid w:val="5B1E6819"/>
     <w:multiLevelType w:val="hybridMultilevel"/>
     <w:tmpl w:val="88FCC1AA"/>
@@ -10741,7 +10820,7 @@
       </w:rPr>
     </w:lvl>
   </w:abstractNum>
-  <w:abstractNum w:abstractNumId="13">
+  <w:abstractNum w:abstractNumId="13" w15:restartNumberingAfterBreak="0">
     <w:nsid w:val="6797638A"/>
     <w:multiLevelType w:val="hybridMultilevel"/>
     <w:tmpl w:val="C6565EC2"/>
@@ -10854,7 +10933,7 @@
       </w:rPr>
     </w:lvl>
   </w:abstractNum>
-  <w:abstractNum w:abstractNumId="14">
+  <w:abstractNum w:abstractNumId="14" w15:restartNumberingAfterBreak="0">
     <w:nsid w:val="7FDF66B2"/>
     <w:multiLevelType w:val="hybridMultilevel"/>
     <w:tmpl w:val="10B89F1E"/>
@@ -10967,56 +11046,56 @@
       </w:rPr>
     </w:lvl>
   </w:abstractNum>
-  <w:num w:numId="1">
+  <w:num w:numId="1" w16cid:durableId="1826044662">
     <w:abstractNumId w:val="6"/>
   </w:num>
-  <w:num w:numId="2">
+  <w:num w:numId="2" w16cid:durableId="166405721">
     <w:abstractNumId w:val="8"/>
   </w:num>
-  <w:num w:numId="3">
+  <w:num w:numId="3" w16cid:durableId="1110317272">
     <w:abstractNumId w:val="11"/>
   </w:num>
-  <w:num w:numId="4">
+  <w:num w:numId="4" w16cid:durableId="782193519">
     <w:abstractNumId w:val="3"/>
   </w:num>
-  <w:num w:numId="5">
+  <w:num w:numId="5" w16cid:durableId="489953202">
     <w:abstractNumId w:val="1"/>
   </w:num>
-  <w:num w:numId="6">
+  <w:num w:numId="6" w16cid:durableId="1248806081">
     <w:abstractNumId w:val="7"/>
   </w:num>
-  <w:num w:numId="7">
+  <w:num w:numId="7" w16cid:durableId="1365591680">
     <w:abstractNumId w:val="4"/>
   </w:num>
-  <w:num w:numId="8">
+  <w:num w:numId="8" w16cid:durableId="600994782">
     <w:abstractNumId w:val="14"/>
   </w:num>
-  <w:num w:numId="9">
+  <w:num w:numId="9" w16cid:durableId="514613622">
     <w:abstractNumId w:val="13"/>
   </w:num>
-  <w:num w:numId="10">
+  <w:num w:numId="10" w16cid:durableId="415594415">
     <w:abstractNumId w:val="12"/>
   </w:num>
-  <w:num w:numId="11">
+  <w:num w:numId="11" w16cid:durableId="1570579672">
     <w:abstractNumId w:val="0"/>
   </w:num>
-  <w:num w:numId="12">
+  <w:num w:numId="12" w16cid:durableId="2067483535">
     <w:abstractNumId w:val="5"/>
   </w:num>
-  <w:num w:numId="13">
+  <w:num w:numId="13" w16cid:durableId="631136695">
     <w:abstractNumId w:val="2"/>
   </w:num>
-  <w:num w:numId="14">
+  <w:num w:numId="14" w16cid:durableId="41364912">
     <w:abstractNumId w:val="9"/>
   </w:num>
-  <w:num w:numId="15">
+  <w:num w:numId="15" w16cid:durableId="376586275">
     <w:abstractNumId w:val="10"/>
   </w:num>
 </w:numbering>
 </file>
 
 <file path=word/styles.xml><?xml version="1.0" encoding="utf-8"?>
-<w:styles xmlns:r="http://schemas.openxmlformats.org/officeDocument/2006/relationships" xmlns:w="http://schemas.openxmlformats.org/wordprocessingml/2006/main">
+<w:styles xmlns:mc="http://schemas.openxmlformats.org/markup-compatibility/2006" xmlns:r="http://schemas.openxmlformats.org/officeDocument/2006/relationships" xmlns:w="http://schemas.openxmlformats.org/wordprocessingml/2006/main" xmlns:w14="http://schemas.microsoft.com/office/word/2010/wordml" xmlns:w15="http://schemas.microsoft.com/office/word/2012/wordml" xmlns:w16cex="http://schemas.microsoft.com/office/word/2018/wordml/cex" xmlns:w16cid="http://schemas.microsoft.com/office/word/2016/wordml/cid" xmlns:w16="http://schemas.microsoft.com/office/word/2018/wordml" xmlns:w16sdtdh="http://schemas.microsoft.com/office/word/2020/wordml/sdtdatahash" xmlns:w16se="http://schemas.microsoft.com/office/word/2015/wordml/symex" mc:Ignorable="w14 w15 w16se w16cid w16 w16cex w16sdtdh">
   <w:docDefaults>
     <w:rPrDefault>
       <w:rPr>
@@ -11032,145 +11111,383 @@
       </w:pPr>
     </w:pPrDefault>
   </w:docDefaults>
-  <w:latentStyles w:defLockedState="0" w:defUIPriority="99" w:defSemiHidden="1" w:defUnhideWhenUsed="1" w:defQFormat="0" w:count="267">
-    <w:lsdException w:name="Normal" w:semiHidden="0" w:uiPriority="0" w:unhideWhenUsed="0" w:qFormat="1"/>
-    <w:lsdException w:name="heading 1" w:semiHidden="0" w:uiPriority="9" w:unhideWhenUsed="0" w:qFormat="1"/>
-    <w:lsdException w:name="heading 2" w:uiPriority="9" w:qFormat="1"/>
-    <w:lsdException w:name="heading 3" w:uiPriority="9" w:qFormat="1"/>
-    <w:lsdException w:name="heading 4" w:uiPriority="9" w:qFormat="1"/>
-    <w:lsdException w:name="heading 5" w:uiPriority="9" w:qFormat="1"/>
-    <w:lsdException w:name="heading 6" w:uiPriority="9" w:qFormat="1"/>
-    <w:lsdException w:name="heading 7" w:uiPriority="9" w:qFormat="1"/>
-    <w:lsdException w:name="heading 8" w:uiPriority="9" w:qFormat="1"/>
-    <w:lsdException w:name="heading 9" w:uiPriority="9" w:qFormat="1"/>
-    <w:lsdException w:name="toc 1" w:uiPriority="39"/>
-    <w:lsdException w:name="toc 2" w:uiPriority="39"/>
-    <w:lsdException w:name="toc 3" w:uiPriority="39"/>
-    <w:lsdException w:name="toc 4" w:uiPriority="39"/>
-    <w:lsdException w:name="toc 5" w:uiPriority="39"/>
-    <w:lsdException w:name="toc 6" w:uiPriority="39"/>
-    <w:lsdException w:name="toc 7" w:uiPriority="39"/>
-    <w:lsdException w:name="toc 8" w:uiPriority="39"/>
-    <w:lsdException w:name="toc 9" w:uiPriority="39"/>
-    <w:lsdException w:name="caption" w:uiPriority="35" w:qFormat="1"/>
-    <w:lsdException w:name="Title" w:semiHidden="0" w:uiPriority="10" w:unhideWhenUsed="0" w:qFormat="1"/>
-    <w:lsdException w:name="Default Paragraph Font" w:uiPriority="1"/>
-    <w:lsdException w:name="Body Text" w:uiPriority="0"/>
-    <w:lsdException w:name="Subtitle" w:semiHidden="0" w:uiPriority="11" w:unhideWhenUsed="0" w:qFormat="1"/>
-    <w:lsdException w:name="Strong" w:semiHidden="0" w:uiPriority="22" w:unhideWhenUsed="0" w:qFormat="1"/>
-    <w:lsdException w:name="Emphasis" w:semiHidden="0" w:uiPriority="20" w:unhideWhenUsed="0" w:qFormat="1"/>
+  <w:latentStyles w:defLockedState="0" w:defUIPriority="99" w:defSemiHidden="0" w:defUnhideWhenUsed="0" w:defQFormat="0" w:count="376">
+    <w:lsdException w:name="Normal" w:uiPriority="0" w:qFormat="1"/>
+    <w:lsdException w:name="heading 1" w:uiPriority="9" w:qFormat="1"/>
+    <w:lsdException w:name="heading 2" w:semiHidden="1" w:uiPriority="9" w:unhideWhenUsed="1" w:qFormat="1"/>
+    <w:lsdException w:name="heading 3" w:semiHidden="1" w:uiPriority="9" w:unhideWhenUsed="1" w:qFormat="1"/>
+    <w:lsdException w:name="heading 4" w:semiHidden="1" w:uiPriority="9" w:unhideWhenUsed="1" w:qFormat="1"/>
+    <w:lsdException w:name="heading 5" w:semiHidden="1" w:uiPriority="9" w:unhideWhenUsed="1" w:qFormat="1"/>
+    <w:lsdException w:name="heading 6" w:semiHidden="1" w:uiPriority="9" w:unhideWhenUsed="1" w:qFormat="1"/>
+    <w:lsdException w:name="heading 7" w:semiHidden="1" w:uiPriority="9" w:unhideWhenUsed="1" w:qFormat="1"/>
+    <w:lsdException w:name="heading 8" w:semiHidden="1" w:uiPriority="9" w:unhideWhenUsed="1" w:qFormat="1"/>
+    <w:lsdException w:name="heading 9" w:semiHidden="1" w:uiPriority="9" w:unhideWhenUsed="1" w:qFormat="1"/>
+    <w:lsdException w:name="index 1" w:semiHidden="1" w:unhideWhenUsed="1"/>
+    <w:lsdException w:name="index 2" w:semiHidden="1" w:unhideWhenUsed="1"/>
+    <w:lsdException w:name="index 3" w:semiHidden="1" w:unhideWhenUsed="1"/>
+    <w:lsdException w:name="index 4" w:semiHidden="1" w:unhideWhenUsed="1"/>
+    <w:lsdException w:name="index 5" w:semiHidden="1" w:unhideWhenUsed="1"/>
+    <w:lsdException w:name="index 6" w:semiHidden="1" w:unhideWhenUsed="1"/>
+    <w:lsdException w:name="index 7" w:semiHidden="1" w:unhideWhenUsed="1"/>
+    <w:lsdException w:name="index 8" w:semiHidden="1" w:unhideWhenUsed="1"/>
+    <w:lsdException w:name="index 9" w:semiHidden="1" w:unhideWhenUsed="1"/>
+    <w:lsdException w:name="toc 1" w:semiHidden="1" w:uiPriority="39" w:unhideWhenUsed="1"/>
+    <w:lsdException w:name="toc 2" w:semiHidden="1" w:uiPriority="39" w:unhideWhenUsed="1"/>
+    <w:lsdException w:name="toc 3" w:semiHidden="1" w:uiPriority="39" w:unhideWhenUsed="1"/>
+    <w:lsdException w:name="toc 4" w:semiHidden="1" w:uiPriority="39" w:unhideWhenUsed="1"/>
+    <w:lsdException w:name="toc 5" w:semiHidden="1" w:uiPriority="39" w:unhideWhenUsed="1"/>
+    <w:lsdException w:name="toc 6" w:semiHidden="1" w:uiPriority="39" w:unhideWhenUsed="1"/>
+    <w:lsdException w:name="toc 7" w:semiHidden="1" w:uiPriority="39" w:unhideWhenUsed="1"/>
+    <w:lsdException w:name="toc 8" w:semiHidden="1" w:uiPriority="39" w:unhideWhenUsed="1"/>
+    <w:lsdException w:name="toc 9" w:semiHidden="1" w:uiPriority="39" w:unhideWhenUsed="1"/>
+    <w:lsdException w:name="Normal Indent" w:semiHidden="1" w:unhideWhenUsed="1"/>
+    <w:lsdException w:name="footnote text" w:semiHidden="1" w:unhideWhenUsed="1"/>
+    <w:lsdException w:name="annotation text" w:semiHidden="1" w:unhideWhenUsed="1"/>
+    <w:lsdException w:name="header" w:semiHidden="1" w:unhideWhenUsed="1"/>
+    <w:lsdException w:name="footer" w:semiHidden="1" w:unhideWhenUsed="1"/>
+    <w:lsdException w:name="index heading" w:semiHidden="1" w:unhideWhenUsed="1"/>
+    <w:lsdException w:name="caption" w:semiHidden="1" w:uiPriority="35" w:unhideWhenUsed="1" w:qFormat="1"/>
+    <w:lsdException w:name="table of figures" w:semiHidden="1" w:unhideWhenUsed="1"/>
+    <w:lsdException w:name="envelope address" w:semiHidden="1" w:unhideWhenUsed="1"/>
+    <w:lsdException w:name="envelope return" w:semiHidden="1" w:unhideWhenUsed="1"/>
+    <w:lsdException w:name="footnote reference" w:semiHidden="1" w:unhideWhenUsed="1"/>
+    <w:lsdException w:name="annotation reference" w:semiHidden="1" w:unhideWhenUsed="1"/>
+    <w:lsdException w:name="line number" w:semiHidden="1" w:unhideWhenUsed="1"/>
+    <w:lsdException w:name="page number" w:semiHidden="1" w:unhideWhenUsed="1"/>
+    <w:lsdException w:name="endnote reference" w:semiHidden="1" w:unhideWhenUsed="1"/>
+    <w:lsdException w:name="endnote text" w:semiHidden="1" w:unhideWhenUsed="1"/>
+    <w:lsdException w:name="table of authorities" w:semiHidden="1" w:unhideWhenUsed="1"/>
+    <w:lsdException w:name="macro" w:semiHidden="1" w:unhideWhenUsed="1"/>
+    <w:lsdException w:name="toa heading" w:semiHidden="1" w:unhideWhenUsed="1"/>
+    <w:lsdException w:name="List" w:semiHidden="1" w:unhideWhenUsed="1"/>
+    <w:lsdException w:name="List Bullet" w:semiHidden="1" w:unhideWhenUsed="1"/>
+    <w:lsdException w:name="List Number" w:semiHidden="1" w:unhideWhenUsed="1"/>
+    <w:lsdException w:name="List 2" w:semiHidden="1" w:unhideWhenUsed="1"/>
+    <w:lsdException w:name="List 3" w:semiHidden="1" w:unhideWhenUsed="1"/>
+    <w:lsdException w:name="List 4" w:semiHidden="1" w:unhideWhenUsed="1"/>
+    <w:lsdException w:name="List 5" w:semiHidden="1" w:unhideWhenUsed="1"/>
+    <w:lsdException w:name="List Bullet 2" w:semiHidden="1" w:unhideWhenUsed="1"/>
+    <w:lsdException w:name="List Bullet 3" w:semiHidden="1" w:unhideWhenUsed="1"/>
+    <w:lsdException w:name="List Bullet 4" w:semiHidden="1" w:unhideWhenUsed="1"/>
+    <w:lsdException w:name="List Bullet 5" w:semiHidden="1" w:unhideWhenUsed="1"/>
+    <w:lsdException w:name="List Number 2" w:semiHidden="1" w:unhideWhenUsed="1"/>
+    <w:lsdException w:name="List Number 3" w:semiHidden="1" w:unhideWhenUsed="1"/>
+    <w:lsdException w:name="List Number 4" w:semiHidden="1" w:unhideWhenUsed="1"/>
+    <w:lsdException w:name="List Number 5" w:semiHidden="1" w:unhideWhenUsed="1"/>
+    <w:lsdException w:name="Title" w:uiPriority="10" w:qFormat="1"/>
+    <w:lsdException w:name="Closing" w:semiHidden="1" w:unhideWhenUsed="1"/>
+    <w:lsdException w:name="Signature" w:semiHidden="1" w:unhideWhenUsed="1"/>
+    <w:lsdException w:name="Default Paragraph Font" w:semiHidden="1" w:uiPriority="1" w:unhideWhenUsed="1"/>
+    <w:lsdException w:name="Body Text" w:semiHidden="1" w:uiPriority="0" w:unhideWhenUsed="1"/>
+    <w:lsdException w:name="Body Text Indent" w:semiHidden="1" w:unhideWhenUsed="1"/>
+    <w:lsdException w:name="List Continue" w:semiHidden="1" w:unhideWhenUsed="1"/>
+    <w:lsdException w:name="List Continue 2" w:semiHidden="1" w:unhideWhenUsed="1"/>
+    <w:lsdException w:name="List Continue 3" w:semiHidden="1" w:unhideWhenUsed="1"/>
+    <w:lsdException w:name="List Continue 4" w:semiHidden="1" w:unhideWhenUsed="1"/>
+    <w:lsdException w:name="List Continue 5" w:semiHidden="1" w:unhideWhenUsed="1"/>
+    <w:lsdException w:name="Message Header" w:semiHidden="1" w:unhideWhenUsed="1"/>
+    <w:lsdException w:name="Subtitle" w:uiPriority="11" w:qFormat="1"/>
+    <w:lsdException w:name="Salutation" w:semiHidden="1" w:unhideWhenUsed="1"/>
+    <w:lsdException w:name="Date" w:semiHidden="1" w:unhideWhenUsed="1"/>
+    <w:lsdException w:name="Body Text First Indent" w:semiHidden="1" w:unhideWhenUsed="1"/>
+    <w:lsdException w:name="Body Text First Indent 2" w:semiHidden="1" w:unhideWhenUsed="1"/>
+    <w:lsdException w:name="Note Heading" w:semiHidden="1" w:unhideWhenUsed="1"/>
+    <w:lsdException w:name="Body Text 2" w:semiHidden="1" w:unhideWhenUsed="1"/>
+    <w:lsdException w:name="Body Text 3" w:semiHidden="1" w:unhideWhenUsed="1"/>
+    <w:lsdException w:name="Body Text Indent 2" w:semiHidden="1" w:unhideWhenUsed="1"/>
+    <w:lsdException w:name="Body Text Indent 3" w:semiHidden="1" w:unhideWhenUsed="1"/>
+    <w:lsdException w:name="Block Text" w:semiHidden="1" w:unhideWhenUsed="1"/>
+    <w:lsdException w:name="Hyperlink" w:semiHidden="1" w:unhideWhenUsed="1"/>
+    <w:lsdException w:name="FollowedHyperlink" w:semiHidden="1" w:unhideWhenUsed="1"/>
+    <w:lsdException w:name="Strong" w:uiPriority="22" w:qFormat="1"/>
+    <w:lsdException w:name="Emphasis" w:uiPriority="20" w:qFormat="1"/>
+    <w:lsdException w:name="Document Map" w:semiHidden="1" w:unhideWhenUsed="1"/>
+    <w:lsdException w:name="Plain Text" w:semiHidden="1" w:unhideWhenUsed="1"/>
+    <w:lsdException w:name="E-mail Signature" w:semiHidden="1" w:unhideWhenUsed="1"/>
+    <w:lsdException w:name="HTML Top of Form" w:semiHidden="1" w:unhideWhenUsed="1"/>
+    <w:lsdException w:name="HTML Bottom of Form" w:semiHidden="1" w:unhideWhenUsed="1"/>
+    <w:lsdException w:name="Normal (Web)" w:semiHidden="1" w:unhideWhenUsed="1"/>
+    <w:lsdException w:name="HTML Acronym" w:semiHidden="1" w:unhideWhenUsed="1"/>
+    <w:lsdException w:name="HTML Address" w:semiHidden="1" w:unhideWhenUsed="1"/>
+    <w:lsdException w:name="HTML Cite" w:semiHidden="1" w:unhideWhenUsed="1"/>
+    <w:lsdException w:name="HTML Code" w:semiHidden="1" w:unhideWhenUsed="1"/>
+    <w:lsdException w:name="HTML Definition" w:semiHidden="1" w:unhideWhenUsed="1"/>
+    <w:lsdException w:name="HTML Keyboard" w:semiHidden="1" w:unhideWhenUsed="1"/>
+    <w:lsdException w:name="HTML Preformatted" w:semiHidden="1" w:unhideWhenUsed="1"/>
+    <w:lsdException w:name="HTML Sample" w:semiHidden="1" w:unhideWhenUsed="1"/>
+    <w:lsdException w:name="HTML Typewriter" w:semiHidden="1" w:unhideWhenUsed="1"/>
+    <w:lsdException w:name="HTML Variable" w:semiHidden="1" w:unhideWhenUsed="1"/>
+    <w:lsdException w:name="Normal Table" w:semiHidden="1" w:unhideWhenUsed="1"/>
+    <w:lsdException w:name="annotation subject" w:semiHidden="1" w:unhideWhenUsed="1"/>
+    <w:lsdException w:name="No List" w:semiHidden="1" w:unhideWhenUsed="1"/>
+    <w:lsdException w:name="Outline List 1" w:semiHidden="1" w:unhideWhenUsed="1"/>
+    <w:lsdException w:name="Outline List 2" w:semiHidden="1" w:unhideWhenUsed="1"/>
+    <w:lsdException w:name="Outline List 3" w:semiHidden="1" w:unhideWhenUsed="1"/>
+    <w:lsdException w:name="Table Simple 1" w:semiHidden="1" w:unhideWhenUsed="1"/>
+    <w:lsdException w:name="Table Simple 2" w:semiHidden="1" w:unhideWhenUsed="1"/>
+    <w:lsdException w:name="Table Simple 3" w:semiHidden="1" w:unhideWhenUsed="1"/>
+    <w:lsdException w:name="Table Classic 1" w:semiHidden="1" w:unhideWhenUsed="1"/>
+    <w:lsdException w:name="Table Classic 2" w:semiHidden="1" w:unhideWhenUsed="1"/>
+    <w:lsdException w:name="Table Classic 3" w:semiHidden="1" w:unhideWhenUsed="1"/>
+    <w:lsdException w:name="Table Classic 4" w:semiHidden="1" w:unhideWhenUsed="1"/>
+    <w:lsdException w:name="Table Colorful 1" w:semiHidden="1" w:unhideWhenUsed="1"/>
+    <w:lsdException w:name="Table Colorful 2" w:semiHidden="1" w:unhideWhenUsed="1"/>
+    <w:lsdException w:name="Table Colorful 3" w:semiHidden="1" w:unhideWhenUsed="1"/>
+    <w:lsdException w:name="Table Columns 1" w:semiHidden="1" w:unhideWhenUsed="1"/>
+    <w:lsdException w:name="Table Columns 2" w:semiHidden="1" w:unhideWhenUsed="1"/>
+    <w:lsdException w:name="Table Columns 3" w:semiHidden="1" w:unhideWhenUsed="1"/>
+    <w:lsdException w:name="Table Columns 4" w:semiHidden="1" w:unhideWhenUsed="1"/>
+    <w:lsdException w:name="Table Columns 5" w:semiHidden="1" w:unhideWhenUsed="1"/>
+    <w:lsdException w:name="Table Grid 1" w:semiHidden="1" w:unhideWhenUsed="1"/>
+    <w:lsdException w:name="Table Grid 2" w:semiHidden="1" w:unhideWhenUsed="1"/>
+    <w:lsdException w:name="Table Grid 3" w:semiHidden="1" w:unhideWhenUsed="1"/>
+    <w:lsdException w:name="Table Grid 4" w:semiHidden="1" w:unhideWhenUsed="1"/>
+    <w:lsdException w:name="Table Grid 5" w:semiHidden="1" w:unhideWhenUsed="1"/>
+    <w:lsdException w:name="Table Grid 6" w:semiHidden="1" w:unhideWhenUsed="1"/>
+    <w:lsdException w:name="Table Grid 7" w:semiHidden="1" w:unhideWhenUsed="1"/>
+    <w:lsdException w:name="Table Grid 8" w:semiHidden="1" w:unhideWhenUsed="1"/>
+    <w:lsdException w:name="Table List 1" w:semiHidden="1" w:unhideWhenUsed="1"/>
+    <w:lsdException w:name="Table List 2" w:semiHidden="1" w:unhideWhenUsed="1"/>
+    <w:lsdException w:name="Table List 3" w:semiHidden="1" w:unhideWhenUsed="1"/>
+    <w:lsdException w:name="Table List 4" w:semiHidden="1" w:unhideWhenUsed="1"/>
+    <w:lsdException w:name="Table List 5" w:semiHidden="1" w:unhideWhenUsed="1"/>
+    <w:lsdException w:name="Table List 6" w:semiHidden="1" w:unhideWhenUsed="1"/>
+    <w:lsdException w:name="Table List 7" w:semiHidden="1" w:unhideWhenUsed="1"/>
+    <w:lsdException w:name="Table List 8" w:semiHidden="1" w:unhideWhenUsed="1"/>
+    <w:lsdException w:name="Table 3D effects 1" w:semiHidden="1" w:unhideWhenUsed="1"/>
+    <w:lsdException w:name="Table 3D effects 2" w:semiHidden="1" w:unhideWhenUsed="1"/>
+    <w:lsdException w:name="Table 3D effects 3" w:semiHidden="1" w:unhideWhenUsed="1"/>
+    <w:lsdException w:name="Table Contemporary" w:semiHidden="1" w:unhideWhenUsed="1"/>
+    <w:lsdException w:name="Table Elegant" w:semiHidden="1" w:unhideWhenUsed="1"/>
+    <w:lsdException w:name="Table Professional" w:semiHidden="1" w:unhideWhenUsed="1"/>
+    <w:lsdException w:name="Table Subtle 1" w:semiHidden="1" w:unhideWhenUsed="1"/>
+    <w:lsdException w:name="Table Subtle 2" w:semiHidden="1" w:unhideWhenUsed="1"/>
+    <w:lsdException w:name="Table Web 1" w:semiHidden="1" w:unhideWhenUsed="1"/>
+    <w:lsdException w:name="Table Web 2" w:semiHidden="1" w:unhideWhenUsed="1"/>
+    <w:lsdException w:name="Table Web 3" w:semiHidden="1" w:unhideWhenUsed="1"/>
+    <w:lsdException w:name="Balloon Text" w:semiHidden="1" w:unhideWhenUsed="1"/>
     <w:lsdException w:name="Table Grid" w:uiPriority="39"/>
-    <w:lsdException w:name="Placeholder Text" w:unhideWhenUsed="0"/>
-    <w:lsdException w:name="No Spacing" w:semiHidden="0" w:uiPriority="1" w:unhideWhenUsed="0" w:qFormat="1"/>
-    <w:lsdException w:name="Light Shading" w:semiHidden="0" w:uiPriority="60" w:unhideWhenUsed="0"/>
-    <w:lsdException w:name="Light List" w:semiHidden="0" w:uiPriority="61" w:unhideWhenUsed="0"/>
-    <w:lsdException w:name="Light Grid" w:semiHidden="0" w:uiPriority="62" w:unhideWhenUsed="0"/>
-    <w:lsdException w:name="Medium Shading 1" w:semiHidden="0" w:uiPriority="63" w:unhideWhenUsed="0"/>
-    <w:lsdException w:name="Medium Shading 2" w:semiHidden="0" w:uiPriority="64" w:unhideWhenUsed="0"/>
-    <w:lsdException w:name="Medium List 1" w:semiHidden="0" w:uiPriority="65" w:unhideWhenUsed="0"/>
-    <w:lsdException w:name="Medium List 2" w:semiHidden="0" w:uiPriority="66" w:unhideWhenUsed="0"/>
-    <w:lsdException w:name="Medium Grid 1" w:semiHidden="0" w:uiPriority="67" w:unhideWhenUsed="0"/>
-    <w:lsdException w:name="Medium Grid 2" w:semiHidden="0" w:uiPriority="68" w:unhideWhenUsed="0"/>
-    <w:lsdException w:name="Medium Grid 3" w:semiHidden="0" w:uiPriority="69" w:unhideWhenUsed="0"/>
-    <w:lsdException w:name="Dark List" w:semiHidden="0" w:uiPriority="70" w:unhideWhenUsed="0"/>
-    <w:lsdException w:name="Colorful Shading" w:semiHidden="0" w:uiPriority="71" w:unhideWhenUsed="0"/>
-    <w:lsdException w:name="Colorful List" w:semiHidden="0" w:uiPriority="72" w:unhideWhenUsed="0"/>
-    <w:lsdException w:name="Colorful Grid" w:semiHidden="0" w:uiPriority="73" w:unhideWhenUsed="0"/>
-    <w:lsdException w:name="Light Shading Accent 1" w:semiHidden="0" w:uiPriority="60" w:unhideWhenUsed="0"/>
-    <w:lsdException w:name="Light List Accent 1" w:semiHidden="0" w:uiPriority="61" w:unhideWhenUsed="0"/>
-    <w:lsdException w:name="Light Grid Accent 1" w:semiHidden="0" w:uiPriority="62" w:unhideWhenUsed="0"/>
-    <w:lsdException w:name="Medium Shading 1 Accent 1" w:semiHidden="0" w:uiPriority="63" w:unhideWhenUsed="0"/>
-    <w:lsdException w:name="Medium Shading 2 Accent 1" w:semiHidden="0" w:uiPriority="64" w:unhideWhenUsed="0"/>
-    <w:lsdException w:name="Medium List 1 Accent 1" w:semiHidden="0" w:uiPriority="65" w:unhideWhenUsed="0"/>
-    <w:lsdException w:name="Revision" w:unhideWhenUsed="0"/>
-    <w:lsdException w:name="List Paragraph" w:semiHidden="0" w:uiPriority="34" w:unhideWhenUsed="0" w:qFormat="1"/>
-    <w:lsdException w:name="Quote" w:semiHidden="0" w:uiPriority="29" w:unhideWhenUsed="0" w:qFormat="1"/>
-    <w:lsdException w:name="Intense Quote" w:semiHidden="0" w:uiPriority="30" w:unhideWhenUsed="0" w:qFormat="1"/>
-    <w:lsdException w:name="Medium List 2 Accent 1" w:semiHidden="0" w:uiPriority="66" w:unhideWhenUsed="0"/>
-    <w:lsdException w:name="Medium Grid 1 Accent 1" w:semiHidden="0" w:uiPriority="67" w:unhideWhenUsed="0"/>
-    <w:lsdException w:name="Medium Grid 2 Accent 1" w:semiHidden="0" w:uiPriority="68" w:unhideWhenUsed="0"/>
-    <w:lsdException w:name="Medium Grid 3 Accent 1" w:semiHidden="0" w:uiPriority="69" w:unhideWhenUsed="0"/>
-    <w:lsdException w:name="Dark List Accent 1" w:semiHidden="0" w:uiPriority="70" w:unhideWhenUsed="0"/>
-    <w:lsdException w:name="Colorful Shading Accent 1" w:semiHidden="0" w:uiPriority="71" w:unhideWhenUsed="0"/>
-    <w:lsdException w:name="Colorful List Accent 1" w:semiHidden="0" w:uiPriority="72" w:unhideWhenUsed="0"/>
-    <w:lsdException w:name="Colorful Grid Accent 1" w:semiHidden="0" w:uiPriority="73" w:unhideWhenUsed="0"/>
-    <w:lsdException w:name="Light Shading Accent 2" w:semiHidden="0" w:uiPriority="60" w:unhideWhenUsed="0"/>
-    <w:lsdException w:name="Light List Accent 2" w:semiHidden="0" w:uiPriority="61" w:unhideWhenUsed="0"/>
-    <w:lsdException w:name="Light Grid Accent 2" w:semiHidden="0" w:uiPriority="62" w:unhideWhenUsed="0"/>
-    <w:lsdException w:name="Medium Shading 1 Accent 2" w:semiHidden="0" w:uiPriority="63" w:unhideWhenUsed="0"/>
-    <w:lsdException w:name="Medium Shading 2 Accent 2" w:semiHidden="0" w:uiPriority="64" w:unhideWhenUsed="0"/>
-    <w:lsdException w:name="Medium List 1 Accent 2" w:semiHidden="0" w:uiPriority="65" w:unhideWhenUsed="0"/>
-    <w:lsdException w:name="Medium List 2 Accent 2" w:semiHidden="0" w:uiPriority="66" w:unhideWhenUsed="0"/>
-    <w:lsdException w:name="Medium Grid 1 Accent 2" w:semiHidden="0" w:uiPriority="67" w:unhideWhenUsed="0"/>
-    <w:lsdException w:name="Medium Grid 2 Accent 2" w:semiHidden="0" w:uiPriority="68" w:unhideWhenUsed="0"/>
-    <w:lsdException w:name="Medium Grid 3 Accent 2" w:semiHidden="0" w:uiPriority="69" w:unhideWhenUsed="0"/>
-    <w:lsdException w:name="Dark List Accent 2" w:semiHidden="0" w:uiPriority="70" w:unhideWhenUsed="0"/>
-    <w:lsdException w:name="Colorful Shading Accent 2" w:semiHidden="0" w:uiPriority="71" w:unhideWhenUsed="0"/>
-    <w:lsdException w:name="Colorful List Accent 2" w:semiHidden="0" w:uiPriority="72" w:unhideWhenUsed="0"/>
-    <w:lsdException w:name="Colorful Grid Accent 2" w:semiHidden="0" w:uiPriority="73" w:unhideWhenUsed="0"/>
-    <w:lsdException w:name="Light Shading Accent 3" w:semiHidden="0" w:uiPriority="60" w:unhideWhenUsed="0"/>
-    <w:lsdException w:name="Light List Accent 3" w:semiHidden="0" w:uiPriority="61" w:unhideWhenUsed="0"/>
-    <w:lsdException w:name="Light Grid Accent 3" w:semiHidden="0" w:uiPriority="62" w:unhideWhenUsed="0"/>
-    <w:lsdException w:name="Medium Shading 1 Accent 3" w:semiHidden="0" w:uiPriority="63" w:unhideWhenUsed="0"/>
-    <w:lsdException w:name="Medium Shading 2 Accent 3" w:semiHidden="0" w:uiPriority="64" w:unhideWhenUsed="0"/>
-    <w:lsdException w:name="Medium List 1 Accent 3" w:semiHidden="0" w:uiPriority="65" w:unhideWhenUsed="0"/>
-    <w:lsdException w:name="Medium List 2 Accent 3" w:semiHidden="0" w:uiPriority="66" w:unhideWhenUsed="0"/>
-    <w:lsdException w:name="Medium Grid 1 Accent 3" w:semiHidden="0" w:uiPriority="67" w:unhideWhenUsed="0"/>
-    <w:lsdException w:name="Medium Grid 2 Accent 3" w:semiHidden="0" w:uiPriority="68" w:unhideWhenUsed="0"/>
-    <w:lsdException w:name="Medium Grid 3 Accent 3" w:semiHidden="0" w:uiPriority="69" w:unhideWhenUsed="0"/>
-    <w:lsdException w:name="Dark List Accent 3" w:semiHidden="0" w:uiPriority="70" w:unhideWhenUsed="0"/>
-    <w:lsdException w:name="Colorful Shading Accent 3" w:semiHidden="0" w:uiPriority="71" w:unhideWhenUsed="0"/>
-    <w:lsdException w:name="Colorful List Accent 3" w:semiHidden="0" w:uiPriority="72" w:unhideWhenUsed="0"/>
-    <w:lsdException w:name="Colorful Grid Accent 3" w:semiHidden="0" w:uiPriority="73" w:unhideWhenUsed="0"/>
-    <w:lsdException w:name="Light Shading Accent 4" w:semiHidden="0" w:uiPriority="60" w:unhideWhenUsed="0"/>
-    <w:lsdException w:name="Light List Accent 4" w:semiHidden="0" w:uiPriority="61" w:unhideWhenUsed="0"/>
-    <w:lsdException w:name="Light Grid Accent 4" w:semiHidden="0" w:uiPriority="62" w:unhideWhenUsed="0"/>
-    <w:lsdException w:name="Medium Shading 1 Accent 4" w:semiHidden="0" w:uiPriority="63" w:unhideWhenUsed="0"/>
-    <w:lsdException w:name="Medium Shading 2 Accent 4" w:semiHidden="0" w:uiPriority="64" w:unhideWhenUsed="0"/>
-    <w:lsdException w:name="Medium List 1 Accent 4" w:semiHidden="0" w:uiPriority="65" w:unhideWhenUsed="0"/>
-    <w:lsdException w:name="Medium List 2 Accent 4" w:semiHidden="0" w:uiPriority="66" w:unhideWhenUsed="0"/>
-    <w:lsdException w:name="Medium Grid 1 Accent 4" w:semiHidden="0" w:uiPriority="67" w:unhideWhenUsed="0"/>
-    <w:lsdException w:name="Medium Grid 2 Accent 4" w:semiHidden="0" w:uiPriority="68" w:unhideWhenUsed="0"/>
-    <w:lsdException w:name="Medium Grid 3 Accent 4" w:semiHidden="0" w:uiPriority="69" w:unhideWhenUsed="0"/>
-    <w:lsdException w:name="Dark List Accent 4" w:semiHidden="0" w:uiPriority="70" w:unhideWhenUsed="0"/>
-    <w:lsdException w:name="Colorful Shading Accent 4" w:semiHidden="0" w:uiPriority="71" w:unhideWhenUsed="0"/>
-    <w:lsdException w:name="Colorful List Accent 4" w:semiHidden="0" w:uiPriority="72" w:unhideWhenUsed="0"/>
-    <w:lsdException w:name="Colorful Grid Accent 4" w:semiHidden="0" w:uiPriority="73" w:unhideWhenUsed="0"/>
-    <w:lsdException w:name="Light Shading Accent 5" w:semiHidden="0" w:uiPriority="60" w:unhideWhenUsed="0"/>
-    <w:lsdException w:name="Light List Accent 5" w:semiHidden="0" w:uiPriority="61" w:unhideWhenUsed="0"/>
-    <w:lsdException w:name="Light Grid Accent 5" w:semiHidden="0" w:uiPriority="62" w:unhideWhenUsed="0"/>
-    <w:lsdException w:name="Medium Shading 1 Accent 5" w:semiHidden="0" w:uiPriority="63" w:unhideWhenUsed="0"/>
-    <w:lsdException w:name="Medium Shading 2 Accent 5" w:semiHidden="0" w:uiPriority="64" w:unhideWhenUsed="0"/>
-    <w:lsdException w:name="Medium List 1 Accent 5" w:semiHidden="0" w:uiPriority="65" w:unhideWhenUsed="0"/>
-    <w:lsdException w:name="Medium List 2 Accent 5" w:semiHidden="0" w:uiPriority="66" w:unhideWhenUsed="0"/>
-    <w:lsdException w:name="Medium Grid 1 Accent 5" w:semiHidden="0" w:uiPriority="67" w:unhideWhenUsed="0"/>
-    <w:lsdException w:name="Medium Grid 2 Accent 5" w:semiHidden="0" w:uiPriority="68" w:unhideWhenUsed="0"/>
-    <w:lsdException w:name="Medium Grid 3 Accent 5" w:semiHidden="0" w:uiPriority="69" w:unhideWhenUsed="0"/>
-    <w:lsdException w:name="Dark List Accent 5" w:semiHidden="0" w:uiPriority="70" w:unhideWhenUsed="0"/>
-    <w:lsdException w:name="Colorful Shading Accent 5" w:semiHidden="0" w:uiPriority="71" w:unhideWhenUsed="0"/>
-    <w:lsdException w:name="Colorful List Accent 5" w:semiHidden="0" w:uiPriority="72" w:unhideWhenUsed="0"/>
-    <w:lsdException w:name="Colorful Grid Accent 5" w:semiHidden="0" w:uiPriority="73" w:unhideWhenUsed="0"/>
-    <w:lsdException w:name="Light Shading Accent 6" w:semiHidden="0" w:uiPriority="60" w:unhideWhenUsed="0"/>
-    <w:lsdException w:name="Light List Accent 6" w:semiHidden="0" w:uiPriority="61" w:unhideWhenUsed="0"/>
-    <w:lsdException w:name="Light Grid Accent 6" w:semiHidden="0" w:uiPriority="62" w:unhideWhenUsed="0"/>
-    <w:lsdException w:name="Medium Shading 1 Accent 6" w:semiHidden="0" w:uiPriority="63" w:unhideWhenUsed="0"/>
-    <w:lsdException w:name="Medium Shading 2 Accent 6" w:semiHidden="0" w:uiPriority="64" w:unhideWhenUsed="0"/>
-    <w:lsdException w:name="Medium List 1 Accent 6" w:semiHidden="0" w:uiPriority="65" w:unhideWhenUsed="0"/>
-    <w:lsdException w:name="Medium List 2 Accent 6" w:semiHidden="0" w:uiPriority="66" w:unhideWhenUsed="0"/>
-    <w:lsdException w:name="Medium Grid 1 Accent 6" w:semiHidden="0" w:uiPriority="67" w:unhideWhenUsed="0"/>
-    <w:lsdException w:name="Medium Grid 2 Accent 6" w:semiHidden="0" w:uiPriority="68" w:unhideWhenUsed="0"/>
-    <w:lsdException w:name="Medium Grid 3 Accent 6" w:semiHidden="0" w:uiPriority="69" w:unhideWhenUsed="0"/>
-    <w:lsdException w:name="Dark List Accent 6" w:semiHidden="0" w:uiPriority="70" w:unhideWhenUsed="0"/>
-    <w:lsdException w:name="Colorful Shading Accent 6" w:semiHidden="0" w:uiPriority="71" w:unhideWhenUsed="0"/>
-    <w:lsdException w:name="Colorful List Accent 6" w:semiHidden="0" w:uiPriority="72" w:unhideWhenUsed="0"/>
-    <w:lsdException w:name="Colorful Grid Accent 6" w:semiHidden="0" w:uiPriority="73" w:unhideWhenUsed="0"/>
-    <w:lsdException w:name="Subtle Emphasis" w:semiHidden="0" w:uiPriority="19" w:unhideWhenUsed="0" w:qFormat="1"/>
-    <w:lsdException w:name="Intense Emphasis" w:semiHidden="0" w:uiPriority="21" w:unhideWhenUsed="0" w:qFormat="1"/>
-    <w:lsdException w:name="Subtle Reference" w:semiHidden="0" w:uiPriority="31" w:unhideWhenUsed="0" w:qFormat="1"/>
-    <w:lsdException w:name="Intense Reference" w:semiHidden="0" w:uiPriority="32" w:unhideWhenUsed="0" w:qFormat="1"/>
-    <w:lsdException w:name="Book Title" w:semiHidden="0" w:uiPriority="33" w:unhideWhenUsed="0" w:qFormat="1"/>
-    <w:lsdException w:name="Bibliography" w:uiPriority="37"/>
-    <w:lsdException w:name="TOC Heading" w:uiPriority="39" w:qFormat="1"/>
+    <w:lsdException w:name="Table Theme" w:semiHidden="1" w:unhideWhenUsed="1"/>
+    <w:lsdException w:name="Placeholder Text" w:semiHidden="1"/>
+    <w:lsdException w:name="No Spacing" w:uiPriority="1" w:qFormat="1"/>
+    <w:lsdException w:name="Light Shading" w:uiPriority="60"/>
+    <w:lsdException w:name="Light List" w:uiPriority="61"/>
+    <w:lsdException w:name="Light Grid" w:uiPriority="62"/>
+    <w:lsdException w:name="Medium Shading 1" w:uiPriority="63"/>
+    <w:lsdException w:name="Medium Shading 2" w:uiPriority="64"/>
+    <w:lsdException w:name="Medium List 1" w:uiPriority="65"/>
+    <w:lsdException w:name="Medium List 2" w:uiPriority="66"/>
+    <w:lsdException w:name="Medium Grid 1" w:uiPriority="67"/>
+    <w:lsdException w:name="Medium Grid 2" w:uiPriority="68"/>
+    <w:lsdException w:name="Medium Grid 3" w:uiPriority="69"/>
+    <w:lsdException w:name="Dark List" w:uiPriority="70"/>
+    <w:lsdException w:name="Colorful Shading" w:uiPriority="71"/>
+    <w:lsdException w:name="Colorful List" w:uiPriority="72"/>
+    <w:lsdException w:name="Colorful Grid" w:uiPriority="73"/>
+    <w:lsdException w:name="Light Shading Accent 1" w:uiPriority="60"/>
+    <w:lsdException w:name="Light List Accent 1" w:uiPriority="61"/>
+    <w:lsdException w:name="Light Grid Accent 1" w:uiPriority="62"/>
+    <w:lsdException w:name="Medium Shading 1 Accent 1" w:uiPriority="63"/>
+    <w:lsdException w:name="Medium Shading 2 Accent 1" w:uiPriority="64"/>
+    <w:lsdException w:name="Medium List 1 Accent 1" w:uiPriority="65"/>
+    <w:lsdException w:name="Revision" w:semiHidden="1"/>
+    <w:lsdException w:name="List Paragraph" w:uiPriority="34" w:qFormat="1"/>
+    <w:lsdException w:name="Quote" w:uiPriority="29" w:qFormat="1"/>
+    <w:lsdException w:name="Intense Quote" w:uiPriority="30" w:qFormat="1"/>
+    <w:lsdException w:name="Medium List 2 Accent 1" w:uiPriority="66"/>
+    <w:lsdException w:name="Medium Grid 1 Accent 1" w:uiPriority="67"/>
+    <w:lsdException w:name="Medium Grid 2 Accent 1" w:uiPriority="68"/>
+    <w:lsdException w:name="Medium Grid 3 Accent 1" w:uiPriority="69"/>
+    <w:lsdException w:name="Dark List Accent 1" w:uiPriority="70"/>
+    <w:lsdException w:name="Colorful Shading Accent 1" w:uiPriority="71"/>
+    <w:lsdException w:name="Colorful List Accent 1" w:uiPriority="72"/>
+    <w:lsdException w:name="Colorful Grid Accent 1" w:uiPriority="73"/>
+    <w:lsdException w:name="Light Shading Accent 2" w:uiPriority="60"/>
+    <w:lsdException w:name="Light List Accent 2" w:uiPriority="61"/>
+    <w:lsdException w:name="Light Grid Accent 2" w:uiPriority="62"/>
+    <w:lsdException w:name="Medium Shading 1 Accent 2" w:uiPriority="63"/>
+    <w:lsdException w:name="Medium Shading 2 Accent 2" w:uiPriority="64"/>
+    <w:lsdException w:name="Medium List 1 Accent 2" w:uiPriority="65"/>
+    <w:lsdException w:name="Medium List 2 Accent 2" w:uiPriority="66"/>
+    <w:lsdException w:name="Medium Grid 1 Accent 2" w:uiPriority="67"/>
+    <w:lsdException w:name="Medium Grid 2 Accent 2" w:uiPriority="68"/>
+    <w:lsdException w:name="Medium Grid 3 Accent 2" w:uiPriority="69"/>
+    <w:lsdException w:name="Dark List Accent 2" w:uiPriority="70"/>
+    <w:lsdException w:name="Colorful Shading Accent 2" w:uiPriority="71"/>
+    <w:lsdException w:name="Colorful List Accent 2" w:uiPriority="72"/>
+    <w:lsdException w:name="Colorful Grid Accent 2" w:uiPriority="73"/>
+    <w:lsdException w:name="Light Shading Accent 3" w:uiPriority="60"/>
+    <w:lsdException w:name="Light List Accent 3" w:uiPriority="61"/>
+    <w:lsdException w:name="Light Grid Accent 3" w:uiPriority="62"/>
+    <w:lsdException w:name="Medium Shading 1 Accent 3" w:uiPriority="63"/>
+    <w:lsdException w:name="Medium Shading 2 Accent 3" w:uiPriority="64"/>
+    <w:lsdException w:name="Medium List 1 Accent 3" w:uiPriority="65"/>
+    <w:lsdException w:name="Medium List 2 Accent 3" w:uiPriority="66"/>
+    <w:lsdException w:name="Medium Grid 1 Accent 3" w:uiPriority="67"/>
+    <w:lsdException w:name="Medium Grid 2 Accent 3" w:uiPriority="68"/>
+    <w:lsdException w:name="Medium Grid 3 Accent 3" w:uiPriority="69"/>
+    <w:lsdException w:name="Dark List Accent 3" w:uiPriority="70"/>
+    <w:lsdException w:name="Colorful Shading Accent 3" w:uiPriority="71"/>
+    <w:lsdException w:name="Colorful List Accent 3" w:uiPriority="72"/>
+    <w:lsdException w:name="Colorful Grid Accent 3" w:uiPriority="73"/>
+    <w:lsdException w:name="Light Shading Accent 4" w:uiPriority="60"/>
+    <w:lsdException w:name="Light List Accent 4" w:uiPriority="61"/>
+    <w:lsdException w:name="Light Grid Accent 4" w:uiPriority="62"/>
+    <w:lsdException w:name="Medium Shading 1 Accent 4" w:uiPriority="63"/>
+    <w:lsdException w:name="Medium Shading 2 Accent 4" w:uiPriority="64"/>
+    <w:lsdException w:name="Medium List 1 Accent 4" w:uiPriority="65"/>
+    <w:lsdException w:name="Medium List 2 Accent 4" w:uiPriority="66"/>
+    <w:lsdException w:name="Medium Grid 1 Accent 4" w:uiPriority="67"/>
+    <w:lsdException w:name="Medium Grid 2 Accent 4" w:uiPriority="68"/>
+    <w:lsdException w:name="Medium Grid 3 Accent 4" w:uiPriority="69"/>
+    <w:lsdException w:name="Dark List Accent 4" w:uiPriority="70"/>
+    <w:lsdException w:name="Colorful Shading Accent 4" w:uiPriority="71"/>
+    <w:lsdException w:name="Colorful List Accent 4" w:uiPriority="72"/>
+    <w:lsdException w:name="Colorful Grid Accent 4" w:uiPriority="73"/>
+    <w:lsdException w:name="Light Shading Accent 5" w:uiPriority="60"/>
+    <w:lsdException w:name="Light List Accent 5" w:uiPriority="61"/>
+    <w:lsdException w:name="Light Grid Accent 5" w:uiPriority="62"/>
+    <w:lsdException w:name="Medium Shading 1 Accent 5" w:uiPriority="63"/>
+    <w:lsdException w:name="Medium Shading 2 Accent 5" w:uiPriority="64"/>
+    <w:lsdException w:name="Medium List 1 Accent 5" w:uiPriority="65"/>
+    <w:lsdException w:name="Medium List 2 Accent 5" w:uiPriority="66"/>
+    <w:lsdException w:name="Medium Grid 1 Accent 5" w:uiPriority="67"/>
+    <w:lsdException w:name="Medium Grid 2 Accent 5" w:uiPriority="68"/>
+    <w:lsdException w:name="Medium Grid 3 Accent 5" w:uiPriority="69"/>
+    <w:lsdException w:name="Dark List Accent 5" w:uiPriority="70"/>
+    <w:lsdException w:name="Colorful Shading Accent 5" w:uiPriority="71"/>
+    <w:lsdException w:name="Colorful List Accent 5" w:uiPriority="72"/>
+    <w:lsdException w:name="Colorful Grid Accent 5" w:uiPriority="73"/>
+    <w:lsdException w:name="Light Shading Accent 6" w:uiPriority="60"/>
+    <w:lsdException w:name="Light List Accent 6" w:uiPriority="61"/>
+    <w:lsdException w:name="Light Grid Accent 6" w:uiPriority="62"/>
+    <w:lsdException w:name="Medium Shading 1 Accent 6" w:uiPriority="63"/>
+    <w:lsdException w:name="Medium Shading 2 Accent 6" w:uiPriority="64"/>
+    <w:lsdException w:name="Medium List 1 Accent 6" w:uiPriority="65"/>
+    <w:lsdException w:name="Medium List 2 Accent 6" w:uiPriority="66"/>
+    <w:lsdException w:name="Medium Grid 1 Accent 6" w:uiPriority="67"/>
+    <w:lsdException w:name="Medium Grid 2 Accent 6" w:uiPriority="68"/>
+    <w:lsdException w:name="Medium Grid 3 Accent 6" w:uiPriority="69"/>
+    <w:lsdException w:name="Dark List Accent 6" w:uiPriority="70"/>
+    <w:lsdException w:name="Colorful Shading Accent 6" w:uiPriority="71"/>
+    <w:lsdException w:name="Colorful List Accent 6" w:uiPriority="72"/>
+    <w:lsdException w:name="Colorful Grid Accent 6" w:uiPriority="73"/>
+    <w:lsdException w:name="Subtle Emphasis" w:uiPriority="19" w:qFormat="1"/>
+    <w:lsdException w:name="Intense Emphasis" w:uiPriority="21" w:qFormat="1"/>
+    <w:lsdException w:name="Subtle Reference" w:uiPriority="31" w:qFormat="1"/>
+    <w:lsdException w:name="Intense Reference" w:uiPriority="32" w:qFormat="1"/>
+    <w:lsdException w:name="Book Title" w:uiPriority="33" w:qFormat="1"/>
+    <w:lsdException w:name="Bibliography" w:semiHidden="1" w:uiPriority="37" w:unhideWhenUsed="1"/>
+    <w:lsdException w:name="TOC Heading" w:semiHidden="1" w:uiPriority="39" w:unhideWhenUsed="1" w:qFormat="1"/>
+    <w:lsdException w:name="Plain Table 1" w:uiPriority="41"/>
+    <w:lsdException w:name="Plain Table 2" w:uiPriority="42"/>
+    <w:lsdException w:name="Plain Table 3" w:uiPriority="43"/>
+    <w:lsdException w:name="Plain Table 4" w:uiPriority="44"/>
+    <w:lsdException w:name="Plain Table 5" w:uiPriority="45"/>
+    <w:lsdException w:name="Grid Table Light" w:uiPriority="40"/>
+    <w:lsdException w:name="Grid Table 1 Light" w:uiPriority="46"/>
+    <w:lsdException w:name="Grid Table 2" w:uiPriority="47"/>
+    <w:lsdException w:name="Grid Table 3" w:uiPriority="48"/>
+    <w:lsdException w:name="Grid Table 4" w:uiPriority="49"/>
+    <w:lsdException w:name="Grid Table 5 Dark" w:uiPriority="50"/>
+    <w:lsdException w:name="Grid Table 6 Colorful" w:uiPriority="51"/>
+    <w:lsdException w:name="Grid Table 7 Colorful" w:uiPriority="52"/>
+    <w:lsdException w:name="Grid Table 1 Light Accent 1" w:uiPriority="46"/>
+    <w:lsdException w:name="Grid Table 2 Accent 1" w:uiPriority="47"/>
+    <w:lsdException w:name="Grid Table 3 Accent 1" w:uiPriority="48"/>
+    <w:lsdException w:name="Grid Table 4 Accent 1" w:uiPriority="49"/>
+    <w:lsdException w:name="Grid Table 5 Dark Accent 1" w:uiPriority="50"/>
+    <w:lsdException w:name="Grid Table 6 Colorful Accent 1" w:uiPriority="51"/>
+    <w:lsdException w:name="Grid Table 7 Colorful Accent 1" w:uiPriority="52"/>
+    <w:lsdException w:name="Grid Table 1 Light Accent 2" w:uiPriority="46"/>
+    <w:lsdException w:name="Grid Table 2 Accent 2" w:uiPriority="47"/>
+    <w:lsdException w:name="Grid Table 3 Accent 2" w:uiPriority="48"/>
+    <w:lsdException w:name="Grid Table 4 Accent 2" w:uiPriority="49"/>
+    <w:lsdException w:name="Grid Table 5 Dark Accent 2" w:uiPriority="50"/>
+    <w:lsdException w:name="Grid Table 6 Colorful Accent 2" w:uiPriority="51"/>
+    <w:lsdException w:name="Grid Table 7 Colorful Accent 2" w:uiPriority="52"/>
+    <w:lsdException w:name="Grid Table 1 Light Accent 3" w:uiPriority="46"/>
+    <w:lsdException w:name="Grid Table 2 Accent 3" w:uiPriority="47"/>
+    <w:lsdException w:name="Grid Table 3 Accent 3" w:uiPriority="48"/>
+    <w:lsdException w:name="Grid Table 4 Accent 3" w:uiPriority="49"/>
+    <w:lsdException w:name="Grid Table 5 Dark Accent 3" w:uiPriority="50"/>
+    <w:lsdException w:name="Grid Table 6 Colorful Accent 3" w:uiPriority="51"/>
+    <w:lsdException w:name="Grid Table 7 Colorful Accent 3" w:uiPriority="52"/>
+    <w:lsdException w:name="Grid Table 1 Light Accent 4" w:uiPriority="46"/>
+    <w:lsdException w:name="Grid Table 2 Accent 4" w:uiPriority="47"/>
+    <w:lsdException w:name="Grid Table 3 Accent 4" w:uiPriority="48"/>
+    <w:lsdException w:name="Grid Table 4 Accent 4" w:uiPriority="49"/>
+    <w:lsdException w:name="Grid Table 5 Dark Accent 4" w:uiPriority="50"/>
+    <w:lsdException w:name="Grid Table 6 Colorful Accent 4" w:uiPriority="51"/>
+    <w:lsdException w:name="Grid Table 7 Colorful Accent 4" w:uiPriority="52"/>
+    <w:lsdException w:name="Grid Table 1 Light Accent 5" w:uiPriority="46"/>
+    <w:lsdException w:name="Grid Table 2 Accent 5" w:uiPriority="47"/>
+    <w:lsdException w:name="Grid Table 3 Accent 5" w:uiPriority="48"/>
+    <w:lsdException w:name="Grid Table 4 Accent 5" w:uiPriority="49"/>
+    <w:lsdException w:name="Grid Table 5 Dark Accent 5" w:uiPriority="50"/>
+    <w:lsdException w:name="Grid Table 6 Colorful Accent 5" w:uiPriority="51"/>
+    <w:lsdException w:name="Grid Table 7 Colorful Accent 5" w:uiPriority="52"/>
+    <w:lsdException w:name="Grid Table 1 Light Accent 6" w:uiPriority="46"/>
+    <w:lsdException w:name="Grid Table 2 Accent 6" w:uiPriority="47"/>
+    <w:lsdException w:name="Grid Table 3 Accent 6" w:uiPriority="48"/>
+    <w:lsdException w:name="Grid Table 4 Accent 6" w:uiPriority="49"/>
+    <w:lsdException w:name="Grid Table 5 Dark Accent 6" w:uiPriority="50"/>
+    <w:lsdException w:name="Grid Table 6 Colorful Accent 6" w:uiPriority="51"/>
+    <w:lsdException w:name="Grid Table 7 Colorful Accent 6" w:uiPriority="52"/>
+    <w:lsdException w:name="List Table 1 Light" w:uiPriority="46"/>
+    <w:lsdException w:name="List Table 2" w:uiPriority="47"/>
+    <w:lsdException w:name="List Table 3" w:uiPriority="48"/>
+    <w:lsdException w:name="List Table 4" w:uiPriority="49"/>
+    <w:lsdException w:name="List Table 5 Dark" w:uiPriority="50"/>
+    <w:lsdException w:name="List Table 6 Colorful" w:uiPriority="51"/>
+    <w:lsdException w:name="List Table 7 Colorful" w:uiPriority="52"/>
+    <w:lsdException w:name="List Table 1 Light Accent 1" w:uiPriority="46"/>
+    <w:lsdException w:name="List Table 2 Accent 1" w:uiPriority="47"/>
+    <w:lsdException w:name="List Table 3 Accent 1" w:uiPriority="48"/>
+    <w:lsdException w:name="List Table 4 Accent 1" w:uiPriority="49"/>
+    <w:lsdException w:name="List Table 5 Dark Accent 1" w:uiPriority="50"/>
+    <w:lsdException w:name="List Table 6 Colorful Accent 1" w:uiPriority="51"/>
+    <w:lsdException w:name="List Table 7 Colorful Accent 1" w:uiPriority="52"/>
+    <w:lsdException w:name="List Table 1 Light Accent 2" w:uiPriority="46"/>
+    <w:lsdException w:name="List Table 2 Accent 2" w:uiPriority="47"/>
+    <w:lsdException w:name="List Table 3 Accent 2" w:uiPriority="48"/>
+    <w:lsdException w:name="List Table 4 Accent 2" w:uiPriority="49"/>
+    <w:lsdException w:name="List Table 5 Dark Accent 2" w:uiPriority="50"/>
+    <w:lsdException w:name="List Table 6 Colorful Accent 2" w:uiPriority="51"/>
+    <w:lsdException w:name="List Table 7 Colorful Accent 2" w:uiPriority="52"/>
+    <w:lsdException w:name="List Table 1 Light Accent 3" w:uiPriority="46"/>
+    <w:lsdException w:name="List Table 2 Accent 3" w:uiPriority="47"/>
+    <w:lsdException w:name="List Table 3 Accent 3" w:uiPriority="48"/>
+    <w:lsdException w:name="List Table 4 Accent 3" w:uiPriority="49"/>
+    <w:lsdException w:name="List Table 5 Dark Accent 3" w:uiPriority="50"/>
+    <w:lsdException w:name="List Table 6 Colorful Accent 3" w:uiPriority="51"/>
+    <w:lsdException w:name="List Table 7 Colorful Accent 3" w:uiPriority="52"/>
+    <w:lsdException w:name="List Table 1 Light Accent 4" w:uiPriority="46"/>
+    <w:lsdException w:name="List Table 2 Accent 4" w:uiPriority="47"/>
+    <w:lsdException w:name="List Table 3 Accent 4" w:uiPriority="48"/>
+    <w:lsdException w:name="List Table 4 Accent 4" w:uiPriority="49"/>
+    <w:lsdException w:name="List Table 5 Dark Accent 4" w:uiPriority="50"/>
+    <w:lsdException w:name="List Table 6 Colorful Accent 4" w:uiPriority="51"/>
+    <w:lsdException w:name="List Table 7 Colorful Accent 4" w:uiPriority="52"/>
+    <w:lsdException w:name="List Table 1 Light Accent 5" w:uiPriority="46"/>
+    <w:lsdException w:name="List Table 2 Accent 5" w:uiPriority="47"/>
+    <w:lsdException w:name="List Table 3 Accent 5" w:uiPriority="48"/>
+    <w:lsdException w:name="List Table 4 Accent 5" w:uiPriority="49"/>
+    <w:lsdException w:name="List Table 5 Dark Accent 5" w:uiPriority="50"/>
+    <w:lsdException w:name="List Table 6 Colorful Accent 5" w:uiPriority="51"/>
+    <w:lsdException w:name="List Table 7 Colorful Accent 5" w:uiPriority="52"/>
+    <w:lsdException w:name="List Table 1 Light Accent 6" w:uiPriority="46"/>
+    <w:lsdException w:name="List Table 2 Accent 6" w:uiPriority="47"/>
+    <w:lsdException w:name="List Table 3 Accent 6" w:uiPriority="48"/>
+    <w:lsdException w:name="List Table 4 Accent 6" w:uiPriority="49"/>
+    <w:lsdException w:name="List Table 5 Dark Accent 6" w:uiPriority="50"/>
+    <w:lsdException w:name="List Table 6 Colorful Accent 6" w:uiPriority="51"/>
+    <w:lsdException w:name="List Table 7 Colorful Accent 6" w:uiPriority="52"/>
+    <w:lsdException w:name="Mention" w:semiHidden="1" w:unhideWhenUsed="1"/>
+    <w:lsdException w:name="Smart Hyperlink" w:semiHidden="1" w:unhideWhenUsed="1"/>
+    <w:lsdException w:name="Hashtag" w:semiHidden="1" w:unhideWhenUsed="1"/>
+    <w:lsdException w:name="Unresolved Mention" w:semiHidden="1" w:unhideWhenUsed="1"/>
+    <w:lsdException w:name="Smart Link" w:semiHidden="1" w:unhideWhenUsed="1"/>
   </w:latentStyles>
   <w:style w:type="paragraph" w:default="1" w:styleId="Standard">
     <w:name w:val="Normal"/>
@@ -11435,7 +11752,6 @@
     <w:uiPriority w:val="99"/>
     <w:semiHidden/>
     <w:unhideWhenUsed/>
-    <w:qFormat/>
     <w:tblPr>
       <w:tblInd w:w="0" w:type="dxa"/>
       <w:tblCellMar>
@@ -11494,7 +11810,7 @@
     <w:uiPriority w:val="99"/>
     <w:rsid w:val="00A01622"/>
   </w:style>
-  <w:style w:type="table" w:styleId="Tabellengitternetz">
+  <w:style w:type="table" w:styleId="Tabellenraster">
     <w:name w:val="Table Grid"/>
     <w:basedOn w:val="NormaleTabelle"/>
     <w:uiPriority w:val="39"/>
@@ -11503,7 +11819,6 @@
       <w:spacing w:after="0" w:line="240" w:lineRule="auto"/>
     </w:pPr>
     <w:tblPr>
-      <w:tblInd w:w="0" w:type="dxa"/>
       <w:tblBorders>
         <w:top w:val="single" w:sz="4" w:space="0" w:color="auto"/>
         <w:left w:val="single" w:sz="4" w:space="0" w:color="auto"/>
@@ -11512,12 +11827,6 @@
         <w:insideH w:val="single" w:sz="4" w:space="0" w:color="auto"/>
         <w:insideV w:val="single" w:sz="4" w:space="0" w:color="auto"/>
       </w:tblBorders>
-      <w:tblCellMar>
-        <w:top w:w="0" w:type="dxa"/>
-        <w:left w:w="108" w:type="dxa"/>
-        <w:bottom w:w="0" w:type="dxa"/>
-        <w:right w:w="108" w:type="dxa"/>
-      </w:tblCellMar>
     </w:tblPr>
   </w:style>
   <w:style w:type="paragraph" w:styleId="Listenabsatz">
@@ -11949,6 +12258,60 @@
       <w:lang w:eastAsia="de-DE"/>
     </w:rPr>
   </w:style>
+  <w:style w:type="character" w:styleId="NichtaufgelsteErwhnung">
+    <w:name w:val="Unresolved Mention"/>
+    <w:basedOn w:val="Absatz-Standardschriftart"/>
+    <w:uiPriority w:val="99"/>
+    <w:semiHidden/>
+    <w:unhideWhenUsed/>
+    <w:rsid w:val="007B52DA"/>
+    <w:rPr>
+      <w:color w:val="605E5C"/>
+      <w:shd w:val="clear" w:color="auto" w:fill="E1DFDD"/>
+    </w:rPr>
+  </w:style>
+  <w:style w:type="paragraph" w:styleId="Funotentext">
+    <w:name w:val="footnote text"/>
+    <w:basedOn w:val="Standard"/>
+    <w:link w:val="FunotentextZchn"/>
+    <w:uiPriority w:val="99"/>
+    <w:semiHidden/>
+    <w:unhideWhenUsed/>
+    <w:rsid w:val="00E94E68"/>
+    <w:pPr>
+      <w:spacing w:after="0"/>
+    </w:pPr>
+    <w:rPr>
+      <w:sz w:val="20"/>
+      <w:szCs w:val="20"/>
+    </w:rPr>
+  </w:style>
+  <w:style w:type="character" w:customStyle="1" w:styleId="FunotentextZchn">
+    <w:name w:val="Fußnotentext Zchn"/>
+    <w:basedOn w:val="Absatz-Standardschriftart"/>
+    <w:link w:val="Funotentext"/>
+    <w:uiPriority w:val="99"/>
+    <w:semiHidden/>
+    <w:rsid w:val="00E94E68"/>
+    <w:rPr>
+      <w:rFonts w:eastAsia="Lucida Sans Unicode" w:cs="Times New Roman"/>
+      <w:kern w:val="1"/>
+      <w:sz w:val="20"/>
+      <w:szCs w:val="20"/>
+      <w:lang w:eastAsia="de-DE"/>
+    </w:rPr>
+  </w:style>
+  <w:style w:type="character" w:styleId="Funotenzeichen">
+    <w:name w:val="footnote reference"/>
+    <w:basedOn w:val="Absatz-Standardschriftart"/>
+    <w:uiPriority w:val="99"/>
+    <w:semiHidden/>
+    <w:unhideWhenUsed/>
+    <w:rsid w:val="00E94E68"/>
+    <w:rPr>
+      <w:vertAlign w:val="superscript"/>
+    </w:rPr>
+  </w:style>
 </w:styles>
 </file>
 
@@ -12207,8 +12570,20 @@
   <a:extraClrSchemeLst/>
   <a:extLst>
     <a:ext uri="{05A4C25C-085E-4340-85A3-A5531E510DB2}">
-      <thm15:themeFamily xmlns:thm15="http://schemas.microsoft.com/office/thememl/2012/main" xmlns="" name="Office Theme" id="{62F939B6-93AF-4DB8-9C6B-D6C7DFDC589F}" vid="{4A3C46E8-61CC-4603-A589-7422A47A8E4A}"/>
+      <thm15:themeFamily xmlns:thm15="http://schemas.microsoft.com/office/thememl/2012/main" name="Office Theme" id="{62F939B6-93AF-4DB8-9C6B-D6C7DFDC589F}" vid="{4A3C46E8-61CC-4603-A589-7422A47A8E4A}"/>
     </a:ext>
   </a:extLst>
 </a:theme>
+</file>
+
+<file path=customXml/item1.xml><?xml version="1.0" encoding="utf-8"?>
+<b:Sources xmlns:b="http://schemas.openxmlformats.org/officeDocument/2006/bibliography" xmlns="http://schemas.openxmlformats.org/officeDocument/2006/bibliography" SelectedStyle="\APASixthEditionOfficeOnline.xsl" StyleName="APA" Version="6"/>
+</file>
+
+<file path=customXml/itemProps1.xml><?xml version="1.0" encoding="utf-8"?>
+<ds:datastoreItem xmlns:ds="http://schemas.openxmlformats.org/officeDocument/2006/customXml" ds:itemID="{1892CD6A-A017-4125-AF78-7AA6692E3830}">
+  <ds:schemaRefs>
+    <ds:schemaRef ds:uri="http://schemas.openxmlformats.org/officeDocument/2006/bibliography"/>
+  </ds:schemaRefs>
+</ds:datastoreItem>
 </file>
</xml_diff>